<commit_message>
added some stuff - backing up before prototyping fixed-priority scheduler stuff
</commit_message>
<xml_diff>
--- a/DocetOS_assignment/Report/SPfA_Report.docx
+++ b/DocetOS_assignment/Report/SPfA_Report.docx
@@ -96,21 +96,7 @@
         <w:rPr>
           <w:lang w:val="en-US"/>
         </w:rPr>
-        <w:t xml:space="preserve"> an executive summary of the modifications and additional features implemented to the base </w:t>
-      </w:r>
-      <w:proofErr w:type="spellStart"/>
-      <w:r>
-        <w:rPr>
-          <w:lang w:val="en-US"/>
-        </w:rPr>
-        <w:t>DocetOS</w:t>
-      </w:r>
-      <w:proofErr w:type="spellEnd"/>
-      <w:r>
-        <w:rPr>
-          <w:lang w:val="en-US"/>
-        </w:rPr>
-        <w:t xml:space="preserve">. The pre-emptive operating system now includes mutual exclusion via a re-entrant mutex, a fixed-priority task scheduler, a more efficient task sleeping mechanism, a more efficient wait and notify system, priority inheritance for mutexes, and finally, </w:t>
+        <w:t xml:space="preserve"> an executive summary of the modifications and additional features implemented to the base DocetOS. The pre-emptive operating system now includes mutual exclusion via a re-entrant mutex, a fixed-priority task scheduler, a more efficient task sleeping mechanism, a more efficient wait and notify system, priority inheritance for mutexes, and finally, </w:t>
       </w:r>
       <w:r>
         <w:rPr>
@@ -408,21 +394,7 @@
         <w:rPr>
           <w:lang w:val="en-US"/>
         </w:rPr>
-        <w:t xml:space="preserve">modifications, exclusive load and store CMSIS intrinsics can be </w:t>
-      </w:r>
-      <w:proofErr w:type="spellStart"/>
-      <w:r>
-        <w:rPr>
-          <w:lang w:val="en-US"/>
-        </w:rPr>
-        <w:t>utilised</w:t>
-      </w:r>
-      <w:proofErr w:type="spellEnd"/>
-      <w:r>
-        <w:rPr>
-          <w:lang w:val="en-US"/>
-        </w:rPr>
-        <w:t xml:space="preserve">. The LDREX intrinsic loads the mutex's TCB pointer field, and when changes occur on this field before </w:t>
+        <w:t xml:space="preserve">modifications, exclusive load and store CMSIS intrinsics can be utilised. The LDREX intrinsic loads the mutex's TCB pointer field, and when changes occur on this field before </w:t>
       </w:r>
       <w:r>
         <w:rPr>
@@ -473,21 +445,7 @@
         <w:rPr>
           <w:lang w:val="en-US"/>
         </w:rPr>
-        <w:t xml:space="preserve">The declaration and </w:t>
-      </w:r>
-      <w:proofErr w:type="spellStart"/>
-      <w:r>
-        <w:rPr>
-          <w:lang w:val="en-US"/>
-        </w:rPr>
-        <w:t>initialisation</w:t>
-      </w:r>
-      <w:proofErr w:type="spellEnd"/>
-      <w:r>
-        <w:rPr>
-          <w:lang w:val="en-US"/>
-        </w:rPr>
-        <w:t xml:space="preserve"> of a counter, alongside a global getter function for this counter, can form the foundation of the check code logic. Each call </w:t>
+        <w:t xml:space="preserve">The declaration and initialisation of a counter, alongside a global getter function for this counter, can form the foundation of the check code logic. Each call </w:t>
       </w:r>
       <w:r>
         <w:rPr>
@@ -499,21 +457,7 @@
         <w:rPr>
           <w:lang w:val="en-US"/>
         </w:rPr>
-        <w:t xml:space="preserve"> the OS </w:t>
-      </w:r>
-      <w:proofErr w:type="gramStart"/>
-      <w:r>
-        <w:rPr>
-          <w:lang w:val="en-US"/>
-        </w:rPr>
-        <w:t>notify</w:t>
-      </w:r>
-      <w:proofErr w:type="gramEnd"/>
-      <w:r>
-        <w:rPr>
-          <w:lang w:val="en-US"/>
-        </w:rPr>
-        <w:t xml:space="preserve"> function must increment this counter. Before starting the logic, the mutex acquire function must retrieve the check code. When the acquisition logic decides that the requesting task must wait, the function passes the code to the OS wait delegate, which then compares the code with the global code. Matching codes signify that a context switch triggering the notify function did not occur, and the task can enter the waiting state without any issue. If there is a code mismatch, the wait delegate must not send the task to the waiting list and trigger a context switch. Therefore, the mutex acquire logic will iterate to restart the acquisition logic.</w:t>
+        <w:t xml:space="preserve"> the OS notify function must increment this counter. Before starting the logic, the mutex acquire function must retrieve the check code. When the acquisition logic decides that the requesting task must wait, the function passes the code to the OS wait delegate, which then compares the code with the global code. Matching codes signify that a context switch triggering the notify function did not occur, and the task can enter the waiting state without any issue. If there is a code mismatch, the wait delegate must not send the task to the waiting list and trigger a context switch. Therefore, the mutex acquire logic will iterate to restart the acquisition logic.</w:t>
       </w:r>
     </w:p>
     <w:p>
@@ -589,21 +533,7 @@
         <w:rPr>
           <w:lang w:val="en-US"/>
         </w:rPr>
-        <w:t xml:space="preserve">In the base </w:t>
-      </w:r>
-      <w:proofErr w:type="spellStart"/>
-      <w:r>
-        <w:rPr>
-          <w:lang w:val="en-US"/>
-        </w:rPr>
-        <w:t>DocetOS</w:t>
-      </w:r>
-      <w:proofErr w:type="spellEnd"/>
-      <w:r>
-        <w:rPr>
-          <w:lang w:val="en-US"/>
-        </w:rPr>
-        <w:t>, when a task enters a sleep state, staying within the task list, a status flag is set in the task control block alongside the wake time by the operating system. The round-robin scheduler function will cycle between all tasks in the task list, checking whether it needs waking each time.</w:t>
+        <w:t>In the base DocetOS, when a task enters a sleep state, staying within the task list, a status flag is set in the task control block alongside the wake time by the operating system. The round-robin scheduler function will cycle between all tasks in the task list, checking whether it needs waking each time.</w:t>
       </w:r>
     </w:p>
     <w:p>
@@ -763,21 +693,7 @@
         <w:rPr>
           <w:lang w:val="en-US"/>
         </w:rPr>
-        <w:t xml:space="preserve"> Finally, setting the </w:t>
-      </w:r>
-      <w:proofErr w:type="spellStart"/>
-      <w:r>
-        <w:rPr>
-          <w:lang w:val="en-US"/>
-        </w:rPr>
-        <w:t>PendSV</w:t>
-      </w:r>
-      <w:proofErr w:type="spellEnd"/>
-      <w:r>
-        <w:rPr>
-          <w:lang w:val="en-US"/>
-        </w:rPr>
-        <w:t xml:space="preserve"> bit in the </w:t>
+        <w:t xml:space="preserve"> Finally, setting the PendSV bit in the </w:t>
       </w:r>
       <w:r>
         <w:rPr>
@@ -834,21 +750,7 @@
         <w:rPr>
           <w:lang w:val="en-US"/>
         </w:rPr>
-        <w:t xml:space="preserve">Due to the nature of heaps, the </w:t>
-      </w:r>
-      <w:proofErr w:type="spellStart"/>
-      <w:r>
-        <w:rPr>
-          <w:lang w:val="en-US"/>
-        </w:rPr>
-        <w:t>initialisation</w:t>
-      </w:r>
-      <w:proofErr w:type="spellEnd"/>
-      <w:r>
-        <w:rPr>
-          <w:lang w:val="en-US"/>
-        </w:rPr>
-        <w:t xml:space="preserve"> of the heap storage in memory is defined beforehand, therefore, the number of entities in the heap is pre-defined and cannot be easily changed at runtime.</w:t>
+        <w:t>Due to the nature of heaps, the initialisation of the heap storage in memory is defined beforehand, therefore, the number of entities in the heap is pre-defined and cannot be easily changed at runtime.</w:t>
       </w:r>
       <w:r>
         <w:rPr>
@@ -860,21 +762,7 @@
         <w:rPr>
           <w:lang w:val="en-US"/>
         </w:rPr>
-        <w:t xml:space="preserve">The </w:t>
-      </w:r>
-      <w:proofErr w:type="spellStart"/>
-      <w:r>
-        <w:rPr>
-          <w:lang w:val="en-US"/>
-        </w:rPr>
-        <w:t>initialisation</w:t>
-      </w:r>
-      <w:proofErr w:type="spellEnd"/>
-      <w:r>
-        <w:rPr>
-          <w:lang w:val="en-US"/>
-        </w:rPr>
-        <w:t xml:space="preserve"> of the heap store array and the sleeping heap within the scheduler source file should allow the scheduler to check whether there are any sleeping tasks to be awakened, and to extract tasks from the heap and insert them into the scheduler task list. Additionally, the sleep delegate can perform task list removal and sleeping heap insertion.</w:t>
+        <w:t>The initialisation of the heap store array and the sleeping heap within the scheduler source file should allow the scheduler to check whether there are any sleeping tasks to be awakened, and to extract tasks from the heap and insert them into the scheduler task list. Additionally, the sleep delegate can perform task list removal and sleeping heap insertion.</w:t>
       </w:r>
     </w:p>
     <w:p>
@@ -1019,7 +907,147 @@
         <w:rPr>
           <w:lang w:val="en-US"/>
         </w:rPr>
-        <w:t>…</w:t>
+        <w:t>In the base DocetOS system, the scheduler performs a round-robin switch between tasks within the scheduler task list. To ensure highest priority tasks are completed first, a fixed-priority task scheduler can be implemented.</w:t>
+      </w:r>
+    </w:p>
+    <w:p>
+      <w:pPr>
+        <w:pStyle w:val="Heading2"/>
+        <w:rPr>
+          <w:lang w:val="en-US"/>
+        </w:rPr>
+      </w:pPr>
+      <w:r>
+        <w:rPr>
+          <w:lang w:val="en-US"/>
+        </w:rPr>
+        <w:t>Approach 1</w:t>
+      </w:r>
+    </w:p>
+    <w:p>
+      <w:pPr>
+        <w:pStyle w:val="ListParagraph"/>
+        <w:numPr>
+          <w:ilvl w:val="0"/>
+          <w:numId w:val="1"/>
+        </w:numPr>
+        <w:rPr>
+          <w:lang w:val="en-US"/>
+        </w:rPr>
+      </w:pPr>
+      <w:r>
+        <w:rPr>
+          <w:lang w:val="en-US"/>
+        </w:rPr>
+        <w:t>Curre</w:t>
+      </w:r>
+      <w:r>
+        <w:rPr>
+          <w:lang w:val="en-US"/>
+        </w:rPr>
+        <w:t>ntly, task_list is a doubly-linked</w:t>
+      </w:r>
+      <w:r>
+        <w:rPr>
+          <w:lang w:val="en-US"/>
+        </w:rPr>
+        <w:t xml:space="preserve"> of type ‘</w:t>
+      </w:r>
+      <w:r>
+        <w:rPr>
+          <w:lang w:val="en-US"/>
+        </w:rPr>
+        <w:t>_OS_tasklist_t</w:t>
+      </w:r>
+      <w:r>
+        <w:rPr>
+          <w:lang w:val="en-US"/>
+        </w:rPr>
+        <w:t>’</w:t>
+      </w:r>
+      <w:r>
+        <w:rPr>
+          <w:lang w:val="en-US"/>
+        </w:rPr>
+        <w:t xml:space="preserve"> list which stores </w:t>
+      </w:r>
+      <w:r>
+        <w:rPr>
+          <w:lang w:val="en-US"/>
+        </w:rPr>
+        <w:t>entities of type ‘</w:t>
+      </w:r>
+      <w:r>
+        <w:rPr>
+          <w:lang w:val="en-US"/>
+        </w:rPr>
+        <w:t>OS_TCB_t</w:t>
+      </w:r>
+      <w:r>
+        <w:rPr>
+          <w:lang w:val="en-US"/>
+        </w:rPr>
+        <w:t>’.</w:t>
+      </w:r>
+    </w:p>
+    <w:p>
+      <w:pPr>
+        <w:pStyle w:val="ListParagraph"/>
+        <w:numPr>
+          <w:ilvl w:val="0"/>
+          <w:numId w:val="1"/>
+        </w:numPr>
+        <w:rPr>
+          <w:lang w:val="en-US"/>
+        </w:rPr>
+      </w:pPr>
+      <w:r>
+        <w:rPr>
+          <w:lang w:val="en-US"/>
+        </w:rPr>
+        <w:t>Add and remove task (doubly linked list functions) need to be modified to take in the priority of the task to add and remove tasks to and from the correct priority level list.</w:t>
+      </w:r>
+    </w:p>
+    <w:p>
+      <w:pPr>
+        <w:pStyle w:val="ListParagraph"/>
+        <w:numPr>
+          <w:ilvl w:val="0"/>
+          <w:numId w:val="1"/>
+        </w:numPr>
+        <w:rPr>
+          <w:lang w:val="en-US"/>
+        </w:rPr>
+      </w:pPr>
+      <w:r>
+        <w:rPr>
+          <w:lang w:val="en-US"/>
+        </w:rPr>
+        <w:t xml:space="preserve">Use similar methodology to the task wait logic – </w:t>
+      </w:r>
+      <w:r>
+        <w:rPr>
+          <w:lang w:val="en-US"/>
+        </w:rPr>
+        <w:t>use an intermediate ‘pending’ list when adding to the task list, scheduler function will go through pending list and add to task list.</w:t>
+      </w:r>
+    </w:p>
+    <w:p>
+      <w:pPr>
+        <w:pStyle w:val="ListParagraph"/>
+        <w:numPr>
+          <w:ilvl w:val="0"/>
+          <w:numId w:val="1"/>
+        </w:numPr>
+        <w:rPr>
+          <w:lang w:val="en-US"/>
+        </w:rPr>
+      </w:pPr>
+      <w:r>
+        <w:rPr>
+          <w:lang w:val="en-US"/>
+        </w:rPr>
+        <w:t xml:space="preserve"> </w:t>
       </w:r>
     </w:p>
     <w:sectPr>
@@ -1030,6 +1058,126 @@
     </w:sectPr>
   </w:body>
 </w:document>
+</file>
+
+<file path=word/numbering.xml><?xml version="1.0" encoding="utf-8"?>
+<w:numbering xmlns:wpc="http://schemas.microsoft.com/office/word/2010/wordprocessingCanvas" xmlns:cx="http://schemas.microsoft.com/office/drawing/2014/chartex" xmlns:cx1="http://schemas.microsoft.com/office/drawing/2015/9/8/chartex" xmlns:cx2="http://schemas.microsoft.com/office/drawing/2015/10/21/chartex" xmlns:cx3="http://schemas.microsoft.com/office/drawing/2016/5/9/chartex" xmlns:cx4="http://schemas.microsoft.com/office/drawing/2016/5/10/chartex" xmlns:cx5="http://schemas.microsoft.com/office/drawing/2016/5/11/chartex" xmlns:cx6="http://schemas.microsoft.com/office/drawing/2016/5/12/chartex" xmlns:cx7="http://schemas.microsoft.com/office/drawing/2016/5/13/chartex" xmlns:cx8="http://schemas.microsoft.com/office/drawing/2016/5/14/chartex" xmlns:mc="http://schemas.openxmlformats.org/markup-compatibility/2006" xmlns:aink="http://schemas.microsoft.com/office/drawing/2016/ink" xmlns:am3d="http://schemas.microsoft.com/office/drawing/2017/model3d" xmlns:o="urn:schemas-microsoft-com:office:office" xmlns:oel="http://schemas.microsoft.com/office/2019/extlst" xmlns:r="http://schemas.openxmlformats.org/officeDocument/2006/relationships" xmlns:m="http://schemas.openxmlformats.org/officeDocument/2006/math" xmlns:v="urn:schemas-microsoft-com:vml" xmlns:wp14="http://schemas.microsoft.com/office/word/2010/wordprocessingDrawing" xmlns:wp="http://schemas.openxmlformats.org/drawingml/2006/wordprocessingDrawing" xmlns:w10="urn:schemas-microsoft-com:office:word" xmlns:w="http://schemas.openxmlformats.org/wordprocessingml/2006/main" xmlns:w14="http://schemas.microsoft.com/office/word/2010/wordml" xmlns:w15="http://schemas.microsoft.com/office/word/2012/wordml" xmlns:w16cex="http://schemas.microsoft.com/office/word/2018/wordml/cex" xmlns:w16cid="http://schemas.microsoft.com/office/word/2016/wordml/cid" xmlns:w16="http://schemas.microsoft.com/office/word/2018/wordml" xmlns:w16sdtdh="http://schemas.microsoft.com/office/word/2020/wordml/sdtdatahash" xmlns:w16se="http://schemas.microsoft.com/office/word/2015/wordml/symex" xmlns:wpg="http://schemas.microsoft.com/office/word/2010/wordprocessingGroup" xmlns:wpi="http://schemas.microsoft.com/office/word/2010/wordprocessingInk" xmlns:wne="http://schemas.microsoft.com/office/word/2006/wordml" xmlns:wps="http://schemas.microsoft.com/office/word/2010/wordprocessingShape" mc:Ignorable="w14 w15 w16se w16cid w16 w16cex w16sdtdh wp14">
+  <w:abstractNum w:abstractNumId="0" w15:restartNumberingAfterBreak="0">
+    <w:nsid w:val="15935C1E"/>
+    <w:multiLevelType w:val="hybridMultilevel"/>
+    <w:tmpl w:val="50044040"/>
+    <w:lvl w:ilvl="0" w:tplc="197A9F4A">
+      <w:numFmt w:val="bullet"/>
+      <w:lvlText w:val=""/>
+      <w:lvlJc w:val="left"/>
+      <w:pPr>
+        <w:ind w:left="720" w:hanging="360"/>
+      </w:pPr>
+      <w:rPr>
+        <w:rFonts w:ascii="Symbol" w:eastAsiaTheme="minorHAnsi" w:hAnsi="Symbol" w:cstheme="minorBidi" w:hint="default"/>
+      </w:rPr>
+    </w:lvl>
+    <w:lvl w:ilvl="1" w:tplc="08090003">
+      <w:start w:val="1"/>
+      <w:numFmt w:val="bullet"/>
+      <w:lvlText w:val="o"/>
+      <w:lvlJc w:val="left"/>
+      <w:pPr>
+        <w:ind w:left="1440" w:hanging="360"/>
+      </w:pPr>
+      <w:rPr>
+        <w:rFonts w:ascii="Courier New" w:hAnsi="Courier New" w:cs="Courier New" w:hint="default"/>
+      </w:rPr>
+    </w:lvl>
+    <w:lvl w:ilvl="2" w:tplc="08090005" w:tentative="1">
+      <w:start w:val="1"/>
+      <w:numFmt w:val="bullet"/>
+      <w:lvlText w:val=""/>
+      <w:lvlJc w:val="left"/>
+      <w:pPr>
+        <w:ind w:left="2160" w:hanging="360"/>
+      </w:pPr>
+      <w:rPr>
+        <w:rFonts w:ascii="Wingdings" w:hAnsi="Wingdings" w:hint="default"/>
+      </w:rPr>
+    </w:lvl>
+    <w:lvl w:ilvl="3" w:tplc="08090001" w:tentative="1">
+      <w:start w:val="1"/>
+      <w:numFmt w:val="bullet"/>
+      <w:lvlText w:val=""/>
+      <w:lvlJc w:val="left"/>
+      <w:pPr>
+        <w:ind w:left="2880" w:hanging="360"/>
+      </w:pPr>
+      <w:rPr>
+        <w:rFonts w:ascii="Symbol" w:hAnsi="Symbol" w:hint="default"/>
+      </w:rPr>
+    </w:lvl>
+    <w:lvl w:ilvl="4" w:tplc="08090003" w:tentative="1">
+      <w:start w:val="1"/>
+      <w:numFmt w:val="bullet"/>
+      <w:lvlText w:val="o"/>
+      <w:lvlJc w:val="left"/>
+      <w:pPr>
+        <w:ind w:left="3600" w:hanging="360"/>
+      </w:pPr>
+      <w:rPr>
+        <w:rFonts w:ascii="Courier New" w:hAnsi="Courier New" w:cs="Courier New" w:hint="default"/>
+      </w:rPr>
+    </w:lvl>
+    <w:lvl w:ilvl="5" w:tplc="08090005" w:tentative="1">
+      <w:start w:val="1"/>
+      <w:numFmt w:val="bullet"/>
+      <w:lvlText w:val=""/>
+      <w:lvlJc w:val="left"/>
+      <w:pPr>
+        <w:ind w:left="4320" w:hanging="360"/>
+      </w:pPr>
+      <w:rPr>
+        <w:rFonts w:ascii="Wingdings" w:hAnsi="Wingdings" w:hint="default"/>
+      </w:rPr>
+    </w:lvl>
+    <w:lvl w:ilvl="6" w:tplc="08090001" w:tentative="1">
+      <w:start w:val="1"/>
+      <w:numFmt w:val="bullet"/>
+      <w:lvlText w:val=""/>
+      <w:lvlJc w:val="left"/>
+      <w:pPr>
+        <w:ind w:left="5040" w:hanging="360"/>
+      </w:pPr>
+      <w:rPr>
+        <w:rFonts w:ascii="Symbol" w:hAnsi="Symbol" w:hint="default"/>
+      </w:rPr>
+    </w:lvl>
+    <w:lvl w:ilvl="7" w:tplc="08090003" w:tentative="1">
+      <w:start w:val="1"/>
+      <w:numFmt w:val="bullet"/>
+      <w:lvlText w:val="o"/>
+      <w:lvlJc w:val="left"/>
+      <w:pPr>
+        <w:ind w:left="5760" w:hanging="360"/>
+      </w:pPr>
+      <w:rPr>
+        <w:rFonts w:ascii="Courier New" w:hAnsi="Courier New" w:cs="Courier New" w:hint="default"/>
+      </w:rPr>
+    </w:lvl>
+    <w:lvl w:ilvl="8" w:tplc="08090005" w:tentative="1">
+      <w:start w:val="1"/>
+      <w:numFmt w:val="bullet"/>
+      <w:lvlText w:val=""/>
+      <w:lvlJc w:val="left"/>
+      <w:pPr>
+        <w:ind w:left="6480" w:hanging="360"/>
+      </w:pPr>
+      <w:rPr>
+        <w:rFonts w:ascii="Wingdings" w:hAnsi="Wingdings" w:hint="default"/>
+      </w:rPr>
+    </w:lvl>
+  </w:abstractNum>
+  <w:num w:numId="1" w16cid:durableId="2096124703">
+    <w:abstractNumId w:val="0"/>
+  </w:num>
+</w:numbering>
 </file>
 
 <file path=word/styles.xml><?xml version="1.0" encoding="utf-8"?>
@@ -1604,6 +1752,17 @@
       <w:color w:val="666666"/>
     </w:rPr>
   </w:style>
+  <w:style w:type="paragraph" w:styleId="ListParagraph">
+    <w:name w:val="List Paragraph"/>
+    <w:basedOn w:val="Normal"/>
+    <w:uiPriority w:val="34"/>
+    <w:qFormat/>
+    <w:rsid w:val="003F3B39"/>
+    <w:pPr>
+      <w:ind w:left="720"/>
+      <w:contextualSpacing/>
+    </w:pPr>
+  </w:style>
 </w:styles>
 </file>
 

</xml_diff>

<commit_message>
implemented fixed-priority scheduler, need to implement check to handle invalid priority levels passed into initialiseTCB function
</commit_message>
<xml_diff>
--- a/DocetOS_assignment/Report/SPfA_Report.docx
+++ b/DocetOS_assignment/Report/SPfA_Report.docx
@@ -718,13 +718,7 @@
         <w:rPr>
           <w:lang w:val="en-US"/>
         </w:rPr>
-        <w:t>The implementation of a generic variant of the heap structure can improve storage reusability for other parts of the operating system, for example for use with implementing a fixed-priority task scheduler.</w:t>
-      </w:r>
-      <w:r>
-        <w:rPr>
-          <w:lang w:val="en-US"/>
-        </w:rPr>
-        <w:t xml:space="preserve"> </w:t>
+        <w:t xml:space="preserve">The implementation of a generic variant of the heap structure can improve storage reusability for other parts of the operating system, for example for use with implementing a fixed-priority task scheduler. </w:t>
       </w:r>
       <w:r>
         <w:rPr>
@@ -750,7 +744,197 @@
         <w:rPr>
           <w:lang w:val="en-US"/>
         </w:rPr>
-        <w:t>Due to the nature of heaps, the initialisation of the heap storage in memory is defined beforehand, therefore, the number of entities in the heap is pre-defined and cannot be easily changed at runtime.</w:t>
+        <w:t xml:space="preserve">Due to the nature of heaps, the initialisation of the heap storage in memory is defined beforehand, therefore, the number of entities in the heap is pre-defined and cannot be easily changed at runtime. </w:t>
+      </w:r>
+      <w:r>
+        <w:rPr>
+          <w:lang w:val="en-US"/>
+        </w:rPr>
+        <w:t>The initialisation of the heap store array and the sleeping heap within the scheduler source file should allow the scheduler to check whether there are any sleeping tasks to be awakened, and to extract tasks from the heap and insert them into the scheduler task list. Additionally, the sleep delegate can perform task list removal and sleeping heap insertion.</w:t>
+      </w:r>
+    </w:p>
+    <w:p>
+      <w:pPr>
+        <w:rPr>
+          <w:lang w:val="en-US"/>
+        </w:rPr>
+      </w:pPr>
+      <w:r>
+        <w:rPr>
+          <w:lang w:val="en-US"/>
+        </w:rPr>
+        <w:t xml:space="preserve">Initially, during prototyping, this implementation involved a sleep header and source file within the project which consisted of a heap structure for TCBs solely and a sleep delegate function. While this approach involved simpler logic, the implementation </w:t>
+      </w:r>
+      <w:r>
+        <w:rPr>
+          <w:lang w:val="en-US"/>
+        </w:rPr>
+        <w:t>would have</w:t>
+      </w:r>
+      <w:r>
+        <w:rPr>
+          <w:lang w:val="en-US"/>
+        </w:rPr>
+        <w:t xml:space="preserve"> resulted in </w:t>
+      </w:r>
+      <w:r>
+        <w:rPr>
+          <w:lang w:val="en-US"/>
+        </w:rPr>
+        <w:t xml:space="preserve">disorganisation </w:t>
+      </w:r>
+      <w:r>
+        <w:rPr>
+          <w:lang w:val="en-US"/>
+        </w:rPr>
+        <w:t>because of</w:t>
+      </w:r>
+      <w:r>
+        <w:rPr>
+          <w:lang w:val="en-US"/>
+        </w:rPr>
+        <w:t xml:space="preserve"> distributing sleeping task logic between both </w:t>
+      </w:r>
+      <w:r>
+        <w:rPr>
+          <w:lang w:val="en-US"/>
+        </w:rPr>
+        <w:t xml:space="preserve">the </w:t>
+      </w:r>
+      <w:r>
+        <w:rPr>
+          <w:lang w:val="en-US"/>
+        </w:rPr>
+        <w:t xml:space="preserve">scheduler code and sleep code. With </w:t>
+      </w:r>
+      <w:r>
+        <w:rPr>
+          <w:lang w:val="en-US"/>
+        </w:rPr>
+        <w:t xml:space="preserve">a </w:t>
+      </w:r>
+      <w:r>
+        <w:rPr>
+          <w:lang w:val="en-US"/>
+        </w:rPr>
+        <w:t xml:space="preserve">generic </w:t>
+      </w:r>
+      <w:r>
+        <w:rPr>
+          <w:lang w:val="en-US"/>
+        </w:rPr>
+        <w:t>approach</w:t>
+      </w:r>
+      <w:r>
+        <w:rPr>
+          <w:lang w:val="en-US"/>
+        </w:rPr>
+        <w:t>, all sleep logic is confined to the scheduler.</w:t>
+      </w:r>
+    </w:p>
+    <w:p>
+      <w:pPr>
+        <w:pStyle w:val="Heading2"/>
+        <w:rPr>
+          <w:lang w:val="en-US"/>
+        </w:rPr>
+      </w:pPr>
+      <w:r>
+        <w:rPr>
+          <w:lang w:val="en-US"/>
+        </w:rPr>
+        <w:t>Safety</w:t>
+      </w:r>
+    </w:p>
+    <w:p>
+      <w:pPr>
+        <w:rPr>
+          <w:lang w:val="en-US"/>
+        </w:rPr>
+      </w:pPr>
+      <w:r>
+        <w:rPr>
+          <w:lang w:val="en-US"/>
+        </w:rPr>
+        <w:t>With this implementation, the scheduler task list, as well as the sleeping heap, should be protected from multiple simultaneous modifications. Removal of tasks from the scheduler task list occurs in the sleep function, and since this doubly linked list is not thread-safe, the sleep function must be an SVC delegate</w:t>
+      </w:r>
+      <w:r>
+        <w:rPr>
+          <w:lang w:val="en-US"/>
+        </w:rPr>
+        <w:t xml:space="preserve"> for privileged access. Heap insertion logic should only take place within the sleep delegate function, as tasks are removed from the scheduler task list. Heap extract logic should only take place in the OS scheduler function as tasks are woken by the move from the heap to the task list. The heap is thread-safe since </w:t>
+      </w:r>
+      <w:r>
+        <w:rPr>
+          <w:lang w:val="en-US"/>
+        </w:rPr>
+        <w:t>the modification logic takes place within SVC interrupts and the OS scheduler.</w:t>
+      </w:r>
+    </w:p>
+    <w:p>
+      <w:pPr>
+        <w:pStyle w:val="Heading1"/>
+        <w:rPr>
+          <w:lang w:val="en-US"/>
+        </w:rPr>
+      </w:pPr>
+      <w:r>
+        <w:rPr>
+          <w:lang w:val="en-US"/>
+        </w:rPr>
+        <w:t>Fixed-Priority Task Scheduler</w:t>
+      </w:r>
+    </w:p>
+    <w:p>
+      <w:pPr>
+        <w:rPr>
+          <w:lang w:val="en-US"/>
+        </w:rPr>
+      </w:pPr>
+      <w:r>
+        <w:rPr>
+          <w:lang w:val="en-US"/>
+        </w:rPr>
+        <w:t>In the base DocetOS system, the scheduler performs a round-robin switch between tasks within the scheduler task list. To ensure highest priority tasks are completed first, a fixed-priority task scheduler can be implemented.</w:t>
+      </w:r>
+    </w:p>
+    <w:p>
+      <w:pPr>
+        <w:pStyle w:val="Heading2"/>
+        <w:rPr>
+          <w:lang w:val="en-US"/>
+        </w:rPr>
+      </w:pPr>
+      <w:r>
+        <w:rPr>
+          <w:lang w:val="en-US"/>
+        </w:rPr>
+        <w:t>Design</w:t>
+      </w:r>
+    </w:p>
+    <w:p>
+      <w:pPr>
+        <w:rPr>
+          <w:lang w:val="en-US"/>
+        </w:rPr>
+      </w:pPr>
+      <w:r>
+        <w:rPr>
+          <w:lang w:val="en-US"/>
+        </w:rPr>
+        <w:t>The implementation of an additional</w:t>
+      </w:r>
+      <w:r>
+        <w:rPr>
+          <w:lang w:val="en-US"/>
+        </w:rPr>
+        <w:t xml:space="preserve"> ‘priority’</w:t>
+      </w:r>
+      <w:r>
+        <w:rPr>
+          <w:lang w:val="en-US"/>
+        </w:rPr>
+        <w:t xml:space="preserve"> field</w:t>
       </w:r>
       <w:r>
         <w:rPr>
@@ -762,50 +946,218 @@
         <w:rPr>
           <w:lang w:val="en-US"/>
         </w:rPr>
-        <w:t>The initialisation of the heap store array and the sleeping heap within the scheduler source file should allow the scheduler to check whether there are any sleeping tasks to be awakened, and to extract tasks from the heap and insert them into the scheduler task list. Additionally, the sleep delegate can perform task list removal and sleeping heap insertion.</w:t>
-      </w:r>
-    </w:p>
-    <w:p>
-      <w:pPr>
-        <w:rPr>
-          <w:lang w:val="en-US"/>
-        </w:rPr>
-      </w:pPr>
-      <w:r>
-        <w:rPr>
-          <w:lang w:val="en-US"/>
-        </w:rPr>
-        <w:t xml:space="preserve">Initially, during prototyping, this implementation involved a sleep header and source file within the project which consisted of a heap structure for TCBs solely and a sleep delegate function. While this approach involved simpler logic, the implementation </w:t>
-      </w:r>
-      <w:r>
-        <w:rPr>
-          <w:lang w:val="en-US"/>
-        </w:rPr>
-        <w:t>would have</w:t>
-      </w:r>
-      <w:r>
-        <w:rPr>
-          <w:lang w:val="en-US"/>
-        </w:rPr>
-        <w:t xml:space="preserve"> resulted in </w:t>
-      </w:r>
-      <w:r>
-        <w:rPr>
-          <w:lang w:val="en-US"/>
-        </w:rPr>
-        <w:t xml:space="preserve">disorganisation </w:t>
-      </w:r>
-      <w:r>
-        <w:rPr>
-          <w:lang w:val="en-US"/>
-        </w:rPr>
-        <w:t>because of</w:t>
-      </w:r>
-      <w:r>
-        <w:rPr>
-          <w:lang w:val="en-US"/>
-        </w:rPr>
-        <w:t xml:space="preserve"> distributing sleeping task logic between both </w:t>
+        <w:t xml:space="preserve">can make it possible to store the priority level withing the TCB itself. The </w:t>
+      </w:r>
+      <w:r>
+        <w:rPr>
+          <w:rFonts w:ascii="Consolas" w:hAnsi="Consolas"/>
+          <w:lang w:val="en-US"/>
+        </w:rPr>
+        <w:t>OS_initialiseTCB</w:t>
+      </w:r>
+      <w:r>
+        <w:rPr>
+          <w:lang w:val="en-US"/>
+        </w:rPr>
+        <w:t xml:space="preserve"> </w:t>
+      </w:r>
+      <w:r>
+        <w:rPr>
+          <w:lang w:val="en-US"/>
+        </w:rPr>
+        <w:t xml:space="preserve">function can accept an additional argument, which some extra logic within this function can store in the TCB structure. Although there already exists a ‘data’ field which can implement the storage of priority levels, </w:t>
+      </w:r>
+      <w:r>
+        <w:rPr>
+          <w:lang w:val="en-US"/>
+        </w:rPr>
+        <w:t>the field</w:t>
+      </w:r>
+      <w:r>
+        <w:rPr>
+          <w:lang w:val="en-US"/>
+        </w:rPr>
+        <w:t xml:space="preserve"> is used to store the wake time when a task is sleeping</w:t>
+      </w:r>
+      <w:r>
+        <w:rPr>
+          <w:lang w:val="en-US"/>
+        </w:rPr>
+        <w:t xml:space="preserve">. Although steps can be taken to preserve priority levels to protect overwritten ‘data’ fields, such as by implementing a sleep list array where tasks are stored in the array index marked by </w:t>
+      </w:r>
+      <w:r>
+        <w:rPr>
+          <w:lang w:val="en-US"/>
+        </w:rPr>
+        <w:t>its</w:t>
+      </w:r>
+      <w:r>
+        <w:rPr>
+          <w:lang w:val="en-US"/>
+        </w:rPr>
+        <w:t xml:space="preserve"> priority level, it is far easier to create an additional ‘priority’ field.</w:t>
+      </w:r>
+    </w:p>
+    <w:p>
+      <w:pPr>
+        <w:rPr>
+          <w:lang w:val="en-US"/>
+        </w:rPr>
+      </w:pPr>
+      <w:r>
+        <w:rPr>
+          <w:lang w:val="en-US"/>
+        </w:rPr>
+        <w:t>Modification to convert the currently implemented task list to an array of multiple task lists can enable the separation of tasks given a priority level.</w:t>
+      </w:r>
+      <w:r>
+        <w:rPr>
+          <w:lang w:val="en-US"/>
+        </w:rPr>
+        <w:t xml:space="preserve"> The number of array elements can be declared using a pre-processor directive.</w:t>
+      </w:r>
+      <w:r>
+        <w:rPr>
+          <w:lang w:val="en-US"/>
+        </w:rPr>
+        <w:t xml:space="preserve"> The OS_addTask, </w:t>
+      </w:r>
+      <w:r>
+        <w:rPr>
+          <w:lang w:val="en-US"/>
+        </w:rPr>
+        <w:t>_OS_taskExit_delegate</w:t>
+      </w:r>
+      <w:r>
+        <w:rPr>
+          <w:lang w:val="en-US"/>
+        </w:rPr>
+        <w:t xml:space="preserve">, </w:t>
+      </w:r>
+      <w:r>
+        <w:rPr>
+          <w:lang w:val="en-US"/>
+        </w:rPr>
+        <w:t>_OS_wait_delegate</w:t>
+      </w:r>
+      <w:r>
+        <w:rPr>
+          <w:lang w:val="en-US"/>
+        </w:rPr>
+        <w:t xml:space="preserve">, and </w:t>
+      </w:r>
+      <w:r>
+        <w:rPr>
+          <w:lang w:val="en-US"/>
+        </w:rPr>
+        <w:t>OS_sleep_delegate</w:t>
+      </w:r>
+      <w:r>
+        <w:rPr>
+          <w:lang w:val="en-US"/>
+        </w:rPr>
+        <w:t xml:space="preserve"> functions must be able to handle the array</w:t>
+      </w:r>
+      <w:r>
+        <w:rPr>
+          <w:lang w:val="en-US"/>
+        </w:rPr>
+        <w:t>. The scheduler must incorporate a loop to iterate through the priority levels, making sure that the highest priority tasks are scheduled before the lower priority ones.</w:t>
+      </w:r>
+      <w:r>
+        <w:rPr>
+          <w:lang w:val="en-US"/>
+        </w:rPr>
+        <w:t xml:space="preserve"> With this logic, extra care needs to be taken to not </w:t>
+      </w:r>
+      <w:r>
+        <w:rPr>
+          <w:lang w:val="en-US"/>
+        </w:rPr>
+        <w:t>give extremely long running tasks a higher priority, otherwise lower priority tasks may not get the opportunity to run.</w:t>
+      </w:r>
+      <w:r>
+        <w:rPr>
+          <w:lang w:val="en-US"/>
+        </w:rPr>
+        <w:t xml:space="preserve"> To maintain code readability, priority levels should be 1-indexed when assigning to tasks, then converted to 0-indexed within internal code prior to array access logic. Higher priorities </w:t>
+      </w:r>
+      <w:r>
+        <w:rPr>
+          <w:lang w:val="en-US"/>
+        </w:rPr>
+        <w:t>will be</w:t>
+      </w:r>
+      <w:r>
+        <w:rPr>
+          <w:lang w:val="en-US"/>
+        </w:rPr>
+        <w:t xml:space="preserve"> denoted with smaller </w:t>
+      </w:r>
+      <w:r>
+        <w:rPr>
+          <w:lang w:val="en-US"/>
+        </w:rPr>
+        <w:t>numeric values to ensure priority inversion</w:t>
+      </w:r>
+      <w:r>
+        <w:rPr>
+          <w:lang w:val="en-US"/>
+        </w:rPr>
+        <w:t>.</w:t>
+      </w:r>
+    </w:p>
+    <w:p>
+      <w:pPr>
+        <w:pStyle w:val="Heading2"/>
+        <w:rPr>
+          <w:lang w:val="en-US"/>
+        </w:rPr>
+      </w:pPr>
+      <w:r>
+        <w:rPr>
+          <w:lang w:val="en-US"/>
+        </w:rPr>
+        <w:lastRenderedPageBreak/>
+        <w:t>Safety</w:t>
+      </w:r>
+    </w:p>
+    <w:p>
+      <w:pPr>
+        <w:rPr>
+          <w:lang w:val="en-US"/>
+        </w:rPr>
+      </w:pPr>
+      <w:r>
+        <w:rPr>
+          <w:lang w:val="en-US"/>
+        </w:rPr>
+        <w:t>The same logic for the addTask function will be present, albeit with slight modifications to allow functionality with an array of doubly linked lists, therefore, this function is will still be thread unsafe. The logic for removals of tasks from the task list array is situated in SVC delegates, therefore, we can assume that it will be safe from corruption due to concurrent modification.</w:t>
+      </w:r>
+    </w:p>
+    <w:p>
+      <w:pPr>
+        <w:rPr>
+          <w:lang w:val="en-US"/>
+        </w:rPr>
+      </w:pPr>
+      <w:r>
+        <w:rPr>
+          <w:lang w:val="en-US"/>
+        </w:rPr>
+        <w:t>There</w:t>
+      </w:r>
+      <w:r>
+        <w:rPr>
+          <w:lang w:val="en-US"/>
+        </w:rPr>
+        <w:t xml:space="preserve"> also</w:t>
+      </w:r>
+      <w:r>
+        <w:rPr>
+          <w:lang w:val="en-US"/>
+        </w:rPr>
+        <w:t xml:space="preserve"> needs to be logic to prevent </w:t>
       </w:r>
       <w:r>
         <w:rPr>
@@ -817,111 +1169,61 @@
         <w:rPr>
           <w:lang w:val="en-US"/>
         </w:rPr>
-        <w:t xml:space="preserve">scheduler code and sleep code. With </w:t>
-      </w:r>
-      <w:r>
-        <w:rPr>
-          <w:lang w:val="en-US"/>
-        </w:rPr>
-        <w:t xml:space="preserve">a </w:t>
-      </w:r>
-      <w:r>
-        <w:rPr>
-          <w:lang w:val="en-US"/>
-        </w:rPr>
-        <w:t xml:space="preserve">generic </w:t>
-      </w:r>
-      <w:r>
-        <w:rPr>
-          <w:lang w:val="en-US"/>
-        </w:rPr>
-        <w:t>approach</w:t>
-      </w:r>
-      <w:r>
-        <w:rPr>
-          <w:lang w:val="en-US"/>
-        </w:rPr>
-        <w:t>, all sleep logic is confined to the scheduler.</w:t>
-      </w:r>
-    </w:p>
-    <w:p>
-      <w:pPr>
-        <w:pStyle w:val="Heading2"/>
-        <w:rPr>
-          <w:lang w:val="en-US"/>
-        </w:rPr>
-      </w:pPr>
-      <w:r>
-        <w:rPr>
-          <w:lang w:val="en-US"/>
-        </w:rPr>
-        <w:t>Safety</w:t>
-      </w:r>
-    </w:p>
-    <w:p>
-      <w:pPr>
-        <w:rPr>
-          <w:lang w:val="en-US"/>
-        </w:rPr>
-      </w:pPr>
-      <w:r>
-        <w:rPr>
-          <w:lang w:val="en-US"/>
-        </w:rPr>
-        <w:t>With this implementation, the scheduler task list, as well as the sleeping heap, should be protected from multiple simultaneous modifications. Removal of tasks from the scheduler task list occurs in the sleep function, and since this doubly linked list is not thread-safe, the sleep function must be an SVC delegate</w:t>
-      </w:r>
-      <w:r>
-        <w:rPr>
-          <w:lang w:val="en-US"/>
-        </w:rPr>
-        <w:t xml:space="preserve"> for privileged access. Heap insertion logic should only take place within the sleep delegate function, as tasks are removed from the scheduler task list. Heap extract logic should only take place in the OS scheduler function as tasks are woken by the move from the heap to the task list. The heap is thread-safe since </w:t>
-      </w:r>
-      <w:r>
-        <w:rPr>
-          <w:lang w:val="en-US"/>
-        </w:rPr>
-        <w:t>the modification logic takes place within SVC interrupts and the OS scheduler.</w:t>
-      </w:r>
-    </w:p>
-    <w:p>
-      <w:pPr>
-        <w:pStyle w:val="Heading1"/>
-        <w:rPr>
-          <w:lang w:val="en-US"/>
-        </w:rPr>
-      </w:pPr>
-      <w:r>
-        <w:rPr>
-          <w:lang w:val="en-US"/>
-        </w:rPr>
-        <w:t>Fixed-Priority Task Scheduler</w:t>
-      </w:r>
-    </w:p>
-    <w:p>
-      <w:pPr>
-        <w:rPr>
-          <w:lang w:val="en-US"/>
-        </w:rPr>
-      </w:pPr>
-      <w:r>
-        <w:rPr>
-          <w:lang w:val="en-US"/>
-        </w:rPr>
-        <w:t>In the base DocetOS system, the scheduler performs a round-robin switch between tasks within the scheduler task list. To ensure highest priority tasks are completed first, a fixed-priority task scheduler can be implemented.</w:t>
-      </w:r>
-    </w:p>
-    <w:p>
-      <w:pPr>
-        <w:pStyle w:val="Heading2"/>
-        <w:rPr>
-          <w:lang w:val="en-US"/>
-        </w:rPr>
-      </w:pPr>
-      <w:r>
-        <w:rPr>
-          <w:lang w:val="en-US"/>
-        </w:rPr>
-        <w:t>Approach 1</w:t>
+        <w:t xml:space="preserve">accidental </w:t>
+      </w:r>
+      <w:r>
+        <w:rPr>
+          <w:lang w:val="en-US"/>
+        </w:rPr>
+        <w:t xml:space="preserve">assignment of invalid priority levels to tasks. The assignment of a priority </w:t>
+      </w:r>
+      <w:r>
+        <w:rPr>
+          <w:lang w:val="en-US"/>
+        </w:rPr>
+        <w:t>number null, or</w:t>
+      </w:r>
+      <w:r>
+        <w:rPr>
+          <w:lang w:val="en-US"/>
+        </w:rPr>
+        <w:t xml:space="preserve"> greater than the largest </w:t>
+      </w:r>
+      <w:r>
+        <w:rPr>
+          <w:lang w:val="en-US"/>
+        </w:rPr>
+        <w:t>possible</w:t>
+      </w:r>
+      <w:r>
+        <w:rPr>
+          <w:lang w:val="en-US"/>
+        </w:rPr>
+        <w:t xml:space="preserve"> </w:t>
+      </w:r>
+      <w:r>
+        <w:rPr>
+          <w:lang w:val="en-US"/>
+        </w:rPr>
+        <w:t>priority number</w:t>
+      </w:r>
+      <w:r>
+        <w:rPr>
+          <w:lang w:val="en-US"/>
+        </w:rPr>
+        <w:t xml:space="preserve"> defined by the pre-processor directive</w:t>
+      </w:r>
+      <w:r>
+        <w:rPr>
+          <w:lang w:val="en-US"/>
+        </w:rPr>
+        <w:t xml:space="preserve"> must be clamped to the highest priority number</w:t>
+      </w:r>
+      <w:r>
+        <w:rPr>
+          <w:lang w:val="en-US"/>
+        </w:rPr>
+        <w:t>.</w:t>
       </w:r>
     </w:p>
     <w:p>
@@ -989,6 +1291,152 @@
         </w:rPr>
         <w:t>’.</w:t>
       </w:r>
+    </w:p>
+    <w:p>
+      <w:pPr>
+        <w:pStyle w:val="ListParagraph"/>
+        <w:numPr>
+          <w:ilvl w:val="1"/>
+          <w:numId w:val="1"/>
+        </w:numPr>
+        <w:rPr>
+          <w:lang w:val="en-US"/>
+        </w:rPr>
+      </w:pPr>
+      <w:r>
+        <w:rPr>
+          <w:lang w:val="en-US"/>
+        </w:rPr>
+        <w:t>We can change this so that task_list is a doubly-linked list which stores a list of ‘_OS_tasklist_t’, essentially, a nested list – which a _OS_tasklist_t for each priority level.</w:t>
+      </w:r>
+    </w:p>
+    <w:p>
+      <w:pPr>
+        <w:pStyle w:val="ListParagraph"/>
+        <w:numPr>
+          <w:ilvl w:val="1"/>
+          <w:numId w:val="1"/>
+        </w:numPr>
+        <w:rPr>
+          <w:lang w:val="en-US"/>
+        </w:rPr>
+      </w:pPr>
+      <w:r>
+        <w:rPr>
+          <w:lang w:val="en-US"/>
+        </w:rPr>
+        <w:t>No need to initialise the head field of each nested list to 0, by default if an object of type pointer is not given an explicit initialiser, it is initialised to a null pointer.</w:t>
+      </w:r>
+    </w:p>
+    <w:p>
+      <w:pPr>
+        <w:pStyle w:val="ListParagraph"/>
+        <w:numPr>
+          <w:ilvl w:val="1"/>
+          <w:numId w:val="1"/>
+        </w:numPr>
+        <w:rPr>
+          <w:lang w:val="en-US"/>
+        </w:rPr>
+      </w:pPr>
+      <w:r>
+        <w:rPr>
+          <w:rFonts w:ascii="Segoe UI" w:hAnsi="Segoe UI" w:cs="Segoe UI"/>
+          <w:color w:val="D1D5DB"/>
+          <w:shd w:val="clear" w:color="auto" w:fill="343541"/>
+        </w:rPr>
+        <w:t>(C17 standard draft, section 6.7.9, paragraph 10)</w:t>
+      </w:r>
+      <w:r>
+        <w:rPr>
+          <w:rFonts w:ascii="Segoe UI" w:hAnsi="Segoe UI" w:cs="Segoe UI"/>
+          <w:color w:val="D1D5DB"/>
+          <w:shd w:val="clear" w:color="auto" w:fill="343541"/>
+        </w:rPr>
+        <w:t>:</w:t>
+      </w:r>
+    </w:p>
+    <w:p>
+      <w:pPr>
+        <w:pBdr>
+          <w:top w:val="single" w:sz="2" w:space="0" w:color="D9D9E3"/>
+          <w:left w:val="single" w:sz="2" w:space="0" w:color="D9D9E3"/>
+          <w:bottom w:val="single" w:sz="2" w:space="0" w:color="D9D9E3"/>
+          <w:right w:val="single" w:sz="2" w:space="0" w:color="D9D9E3"/>
+        </w:pBdr>
+        <w:shd w:val="clear" w:color="auto" w:fill="343541"/>
+        <w:spacing w:after="0" w:line="240" w:lineRule="auto"/>
+        <w:rPr>
+          <w:rFonts w:ascii="Segoe UI" w:eastAsia="Times New Roman" w:hAnsi="Segoe UI" w:cs="Segoe UI"/>
+          <w:color w:val="F3F4F6"/>
+          <w:kern w:val="0"/>
+          <w:sz w:val="24"/>
+          <w:szCs w:val="24"/>
+          <w:lang w:eastAsia="en-GB"/>
+          <w14:ligatures w14:val="none"/>
+        </w:rPr>
+      </w:pPr>
+      <w:r>
+        <w:rPr>
+          <w:rFonts w:ascii="Segoe UI" w:eastAsia="Times New Roman" w:hAnsi="Segoe UI" w:cs="Segoe UI"/>
+          <w:color w:val="F3F4F6"/>
+          <w:kern w:val="0"/>
+          <w:sz w:val="24"/>
+          <w:szCs w:val="24"/>
+          <w:lang w:eastAsia="en-GB"/>
+          <w14:ligatures w14:val="none"/>
+        </w:rPr>
+        <w:t>"If an object that has static or thread storage duration is not initialized explicitly, then:</w:t>
+      </w:r>
+    </w:p>
+    <w:p>
+      <w:pPr>
+        <w:numPr>
+          <w:ilvl w:val="0"/>
+          <w:numId w:val="1"/>
+        </w:numPr>
+        <w:pBdr>
+          <w:top w:val="single" w:sz="2" w:space="0" w:color="D9D9E3"/>
+          <w:left w:val="single" w:sz="2" w:space="5" w:color="D9D9E3"/>
+          <w:bottom w:val="single" w:sz="2" w:space="0" w:color="D9D9E3"/>
+          <w:right w:val="single" w:sz="2" w:space="0" w:color="D9D9E3"/>
+        </w:pBdr>
+        <w:shd w:val="clear" w:color="auto" w:fill="343541"/>
+        <w:spacing w:after="0" w:line="240" w:lineRule="auto"/>
+        <w:rPr>
+          <w:rFonts w:ascii="Segoe UI" w:eastAsia="Times New Roman" w:hAnsi="Segoe UI" w:cs="Segoe UI"/>
+          <w:color w:val="F3F4F6"/>
+          <w:kern w:val="0"/>
+          <w:sz w:val="24"/>
+          <w:szCs w:val="24"/>
+          <w:lang w:eastAsia="en-GB"/>
+          <w14:ligatures w14:val="none"/>
+        </w:rPr>
+      </w:pPr>
+      <w:r>
+        <w:rPr>
+          <w:rFonts w:ascii="Segoe UI" w:eastAsia="Times New Roman" w:hAnsi="Segoe UI" w:cs="Segoe UI"/>
+          <w:color w:val="F3F4F6"/>
+          <w:kern w:val="0"/>
+          <w:sz w:val="24"/>
+          <w:szCs w:val="24"/>
+          <w:lang w:eastAsia="en-GB"/>
+          <w14:ligatures w14:val="none"/>
+        </w:rPr>
+        <w:t>if it has pointer type, it is initialized to a null pointer;"</w:t>
+      </w:r>
+    </w:p>
+    <w:p>
+      <w:pPr>
+        <w:pStyle w:val="ListParagraph"/>
+        <w:numPr>
+          <w:ilvl w:val="1"/>
+          <w:numId w:val="1"/>
+        </w:numPr>
+        <w:rPr>
+          <w:lang w:val="en-US"/>
+        </w:rPr>
+      </w:pPr>
     </w:p>
     <w:p>
       <w:pPr>
@@ -1174,8 +1622,160 @@
       </w:rPr>
     </w:lvl>
   </w:abstractNum>
+  <w:abstractNum w:abstractNumId="1" w15:restartNumberingAfterBreak="0">
+    <w:nsid w:val="681C564F"/>
+    <w:multiLevelType w:val="multilevel"/>
+    <w:tmpl w:val="9476F6A2"/>
+    <w:lvl w:ilvl="0">
+      <w:start w:val="1"/>
+      <w:numFmt w:val="bullet"/>
+      <w:lvlText w:val=""/>
+      <w:lvlJc w:val="left"/>
+      <w:pPr>
+        <w:tabs>
+          <w:tab w:val="num" w:pos="720"/>
+        </w:tabs>
+        <w:ind w:left="720" w:hanging="360"/>
+      </w:pPr>
+      <w:rPr>
+        <w:rFonts w:ascii="Symbol" w:hAnsi="Symbol" w:hint="default"/>
+        <w:sz w:val="20"/>
+      </w:rPr>
+    </w:lvl>
+    <w:lvl w:ilvl="1" w:tentative="1">
+      <w:start w:val="1"/>
+      <w:numFmt w:val="bullet"/>
+      <w:lvlText w:val=""/>
+      <w:lvlJc w:val="left"/>
+      <w:pPr>
+        <w:tabs>
+          <w:tab w:val="num" w:pos="1440"/>
+        </w:tabs>
+        <w:ind w:left="1440" w:hanging="360"/>
+      </w:pPr>
+      <w:rPr>
+        <w:rFonts w:ascii="Symbol" w:hAnsi="Symbol" w:hint="default"/>
+        <w:sz w:val="20"/>
+      </w:rPr>
+    </w:lvl>
+    <w:lvl w:ilvl="2" w:tentative="1">
+      <w:start w:val="1"/>
+      <w:numFmt w:val="bullet"/>
+      <w:lvlText w:val=""/>
+      <w:lvlJc w:val="left"/>
+      <w:pPr>
+        <w:tabs>
+          <w:tab w:val="num" w:pos="2160"/>
+        </w:tabs>
+        <w:ind w:left="2160" w:hanging="360"/>
+      </w:pPr>
+      <w:rPr>
+        <w:rFonts w:ascii="Symbol" w:hAnsi="Symbol" w:hint="default"/>
+        <w:sz w:val="20"/>
+      </w:rPr>
+    </w:lvl>
+    <w:lvl w:ilvl="3" w:tentative="1">
+      <w:start w:val="1"/>
+      <w:numFmt w:val="bullet"/>
+      <w:lvlText w:val=""/>
+      <w:lvlJc w:val="left"/>
+      <w:pPr>
+        <w:tabs>
+          <w:tab w:val="num" w:pos="2880"/>
+        </w:tabs>
+        <w:ind w:left="2880" w:hanging="360"/>
+      </w:pPr>
+      <w:rPr>
+        <w:rFonts w:ascii="Symbol" w:hAnsi="Symbol" w:hint="default"/>
+        <w:sz w:val="20"/>
+      </w:rPr>
+    </w:lvl>
+    <w:lvl w:ilvl="4" w:tentative="1">
+      <w:start w:val="1"/>
+      <w:numFmt w:val="bullet"/>
+      <w:lvlText w:val=""/>
+      <w:lvlJc w:val="left"/>
+      <w:pPr>
+        <w:tabs>
+          <w:tab w:val="num" w:pos="3600"/>
+        </w:tabs>
+        <w:ind w:left="3600" w:hanging="360"/>
+      </w:pPr>
+      <w:rPr>
+        <w:rFonts w:ascii="Symbol" w:hAnsi="Symbol" w:hint="default"/>
+        <w:sz w:val="20"/>
+      </w:rPr>
+    </w:lvl>
+    <w:lvl w:ilvl="5" w:tentative="1">
+      <w:start w:val="1"/>
+      <w:numFmt w:val="bullet"/>
+      <w:lvlText w:val=""/>
+      <w:lvlJc w:val="left"/>
+      <w:pPr>
+        <w:tabs>
+          <w:tab w:val="num" w:pos="4320"/>
+        </w:tabs>
+        <w:ind w:left="4320" w:hanging="360"/>
+      </w:pPr>
+      <w:rPr>
+        <w:rFonts w:ascii="Symbol" w:hAnsi="Symbol" w:hint="default"/>
+        <w:sz w:val="20"/>
+      </w:rPr>
+    </w:lvl>
+    <w:lvl w:ilvl="6" w:tentative="1">
+      <w:start w:val="1"/>
+      <w:numFmt w:val="bullet"/>
+      <w:lvlText w:val=""/>
+      <w:lvlJc w:val="left"/>
+      <w:pPr>
+        <w:tabs>
+          <w:tab w:val="num" w:pos="5040"/>
+        </w:tabs>
+        <w:ind w:left="5040" w:hanging="360"/>
+      </w:pPr>
+      <w:rPr>
+        <w:rFonts w:ascii="Symbol" w:hAnsi="Symbol" w:hint="default"/>
+        <w:sz w:val="20"/>
+      </w:rPr>
+    </w:lvl>
+    <w:lvl w:ilvl="7" w:tentative="1">
+      <w:start w:val="1"/>
+      <w:numFmt w:val="bullet"/>
+      <w:lvlText w:val=""/>
+      <w:lvlJc w:val="left"/>
+      <w:pPr>
+        <w:tabs>
+          <w:tab w:val="num" w:pos="5760"/>
+        </w:tabs>
+        <w:ind w:left="5760" w:hanging="360"/>
+      </w:pPr>
+      <w:rPr>
+        <w:rFonts w:ascii="Symbol" w:hAnsi="Symbol" w:hint="default"/>
+        <w:sz w:val="20"/>
+      </w:rPr>
+    </w:lvl>
+    <w:lvl w:ilvl="8" w:tentative="1">
+      <w:start w:val="1"/>
+      <w:numFmt w:val="bullet"/>
+      <w:lvlText w:val=""/>
+      <w:lvlJc w:val="left"/>
+      <w:pPr>
+        <w:tabs>
+          <w:tab w:val="num" w:pos="6480"/>
+        </w:tabs>
+        <w:ind w:left="6480" w:hanging="360"/>
+      </w:pPr>
+      <w:rPr>
+        <w:rFonts w:ascii="Symbol" w:hAnsi="Symbol" w:hint="default"/>
+        <w:sz w:val="20"/>
+      </w:rPr>
+    </w:lvl>
+  </w:abstractNum>
   <w:num w:numId="1" w16cid:durableId="2096124703">
     <w:abstractNumId w:val="0"/>
+  </w:num>
+  <w:num w:numId="2" w16cid:durableId="714695259">
+    <w:abstractNumId w:val="1"/>
   </w:num>
 </w:numbering>
 </file>
@@ -1763,6 +2363,25 @@
       <w:contextualSpacing/>
     </w:pPr>
   </w:style>
+  <w:style w:type="paragraph" w:styleId="NormalWeb">
+    <w:name w:val="Normal (Web)"/>
+    <w:basedOn w:val="Normal"/>
+    <w:uiPriority w:val="99"/>
+    <w:semiHidden/>
+    <w:unhideWhenUsed/>
+    <w:rsid w:val="008A7853"/>
+    <w:pPr>
+      <w:spacing w:before="100" w:beforeAutospacing="1" w:after="100" w:afterAutospacing="1" w:line="240" w:lineRule="auto"/>
+    </w:pPr>
+    <w:rPr>
+      <w:rFonts w:ascii="Times New Roman" w:eastAsia="Times New Roman" w:hAnsi="Times New Roman" w:cs="Times New Roman"/>
+      <w:kern w:val="0"/>
+      <w:sz w:val="24"/>
+      <w:szCs w:val="24"/>
+      <w:lang w:eastAsia="en-GB"/>
+      <w14:ligatures w14:val="none"/>
+    </w:rPr>
+  </w:style>
 </w:styles>
 </file>
 

</xml_diff>

<commit_message>
mutex initialisation function instead of macro to properly initialise wait list heap
</commit_message>
<xml_diff>
--- a/DocetOS_assignment/Report/SPfA_Report.docx
+++ b/DocetOS_assignment/Report/SPfA_Report.docx
@@ -394,7 +394,19 @@
         <w:rPr>
           <w:lang w:val="en-US"/>
         </w:rPr>
-        <w:t xml:space="preserve">modifications, exclusive load and store CMSIS intrinsics can be utilised. The LDREX intrinsic loads the mutex's TCB pointer field, and when changes occur on this field before </w:t>
+        <w:t xml:space="preserve">modifications, exclusive </w:t>
+      </w:r>
+      <w:r>
+        <w:rPr>
+          <w:lang w:val="en-US"/>
+        </w:rPr>
+        <w:t>load,</w:t>
+      </w:r>
+      <w:r>
+        <w:rPr>
+          <w:lang w:val="en-US"/>
+        </w:rPr>
+        <w:t xml:space="preserve"> and store CMSIS intrinsics can be utilised. The LDREX intrinsic loads the mutex's TCB pointer field, and when changes occur on this field before </w:t>
       </w:r>
       <w:r>
         <w:rPr>
@@ -570,7 +582,13 @@
         <w:rPr>
           <w:lang w:val="en-US"/>
         </w:rPr>
-        <w:t>A more efficient sleeping mechanism can be developed by adding sleeping tasks into a separate sorted list, on which the scheduler will only need to check the head to verify if any sleeping tasks need waking.</w:t>
+        <w:t xml:space="preserve">Development of a more efficient sleeping mechanism consists of </w:t>
+      </w:r>
+      <w:r>
+        <w:rPr>
+          <w:lang w:val="en-US"/>
+        </w:rPr>
+        <w:t>adding sleeping tasks into a separate sorted list, on which the scheduler will only need to check the head to verify if any sleeping tasks need waking.</w:t>
       </w:r>
       <w:r>
         <w:rPr>
@@ -742,39 +760,177 @@
         <w:rPr>
           <w:lang w:val="en-US"/>
         </w:rPr>
-        <w:t xml:space="preserve">The implementation of a generic variant of the heap structure can improve storage reusability for other parts of the operating system, for example for use with implementing a fixed-priority task scheduler. </w:t>
-      </w:r>
-      <w:r>
-        <w:rPr>
-          <w:lang w:val="en-US"/>
-        </w:rPr>
-        <w:t xml:space="preserve">With a generic implementation approach, the organisation of code files is greatly simplified. A heap source and header file should be present in the project, where the heap structure is defined alongside the heap insert, extract, and empty check functions for OS-wide usage. The definition of heap storage size should be present in the scheduler header file, which can then be </w:t>
-      </w:r>
+        <w:t>The implementation of a generic variant of the heap structure can improve storage reusability for other parts of the operating system, for example for use with implementing a fixed-priority task scheduler.</w:t>
+      </w:r>
+      <w:r>
+        <w:rPr>
+          <w:lang w:val="en-US"/>
+        </w:rPr>
+        <w:t xml:space="preserve"> A generic implementation approach simplifies the organisation of code files</w:t>
+      </w:r>
+      <w:r>
+        <w:rPr>
+          <w:lang w:val="en-US"/>
+        </w:rPr>
+        <w:t>.</w:t>
+      </w:r>
+      <w:r>
+        <w:rPr>
+          <w:lang w:val="en-US"/>
+        </w:rPr>
+        <w:t xml:space="preserve"> The definition of the heap structure, alongside the insert, extract and empty check functions should be present in the project via a specific source and header file for OS-wide usage.</w:t>
+      </w:r>
+      <w:r>
+        <w:rPr>
+          <w:lang w:val="en-US"/>
+        </w:rPr>
+        <w:t xml:space="preserve"> The definition of heap storage size should be present in the scheduler header file, </w:t>
+      </w:r>
+      <w:r>
+        <w:rPr>
+          <w:lang w:val="en-US"/>
+        </w:rPr>
+        <w:t>allowing access from</w:t>
+      </w:r>
+      <w:r>
+        <w:rPr>
+          <w:lang w:val="en-US"/>
+        </w:rPr>
+        <w:t xml:space="preserve"> the scheduler source file, where</w:t>
+      </w:r>
+      <w:r>
+        <w:rPr>
+          <w:lang w:val="en-US"/>
+        </w:rPr>
+        <w:t xml:space="preserve"> </w:t>
+      </w:r>
+      <w:r>
+        <w:rPr>
+          <w:lang w:val="en-US"/>
+        </w:rPr>
+        <w:t xml:space="preserve">the </w:t>
+      </w:r>
+      <w:r>
+        <w:rPr>
+          <w:lang w:val="en-US"/>
+        </w:rPr>
+        <w:t xml:space="preserve">definition of a </w:t>
+      </w:r>
+      <w:r>
+        <w:rPr>
+          <w:lang w:val="en-US"/>
+        </w:rPr>
+        <w:t>heap comparator function is for a sleeping task</w:t>
+      </w:r>
+      <w:r>
+        <w:rPr>
+          <w:lang w:val="en-US"/>
+        </w:rPr>
+        <w:t>-specific</w:t>
+      </w:r>
+      <w:r>
+        <w:rPr>
+          <w:lang w:val="en-US"/>
+        </w:rPr>
+        <w:t xml:space="preserve"> use case</w:t>
+      </w:r>
+      <w:r>
+        <w:rPr>
+          <w:lang w:val="en-US"/>
+        </w:rPr>
+        <w:t xml:space="preserve"> exists</w:t>
+      </w:r>
+      <w:r>
+        <w:rPr>
+          <w:lang w:val="en-US"/>
+        </w:rPr>
+        <w:t>.</w:t>
+      </w:r>
+    </w:p>
+    <w:p>
+      <w:pPr>
+        <w:rPr>
+          <w:lang w:val="en-US"/>
+        </w:rPr>
+      </w:pPr>
       <w:r>
         <w:rPr>
           <w:lang w:val="en-US"/>
         </w:rPr>
         <w:lastRenderedPageBreak/>
-        <w:t>accessed in the scheduler source file, where the heap comparator function is defined for a sleeping task use case, where data fields need to be compared.</w:t>
-      </w:r>
-    </w:p>
-    <w:p>
-      <w:pPr>
-        <w:rPr>
-          <w:lang w:val="en-US"/>
-        </w:rPr>
-      </w:pPr>
-      <w:r>
-        <w:rPr>
-          <w:lang w:val="en-US"/>
-        </w:rPr>
-        <w:t xml:space="preserve">Due to the nature of heaps, the initialisation of the heap storage in memory is defined beforehand, therefore, the number of entities in the heap is pre-defined and cannot be easily changed at runtime. </w:t>
-      </w:r>
-      <w:r>
-        <w:rPr>
-          <w:lang w:val="en-US"/>
-        </w:rPr>
-        <w:t>The initialisation of the heap store array and the sleeping heap within the scheduler source file should allow the scheduler to check whether there are any sleeping tasks to be awakened, and to extract tasks from the heap and insert them into the scheduler task list. Additionally, the sleep delegate can perform task list removal and sleeping heap insertion.</w:t>
+        <w:t>Given</w:t>
+      </w:r>
+      <w:r>
+        <w:rPr>
+          <w:lang w:val="en-US"/>
+        </w:rPr>
+        <w:t xml:space="preserve"> the nature of heaps,</w:t>
+      </w:r>
+      <w:r>
+        <w:rPr>
+          <w:lang w:val="en-US"/>
+        </w:rPr>
+        <w:t xml:space="preserve"> </w:t>
+      </w:r>
+      <w:r>
+        <w:rPr>
+          <w:lang w:val="en-US"/>
+        </w:rPr>
+        <w:t xml:space="preserve">the initialisation of heap storage in memory </w:t>
+      </w:r>
+      <w:r>
+        <w:rPr>
+          <w:lang w:val="en-US"/>
+        </w:rPr>
+        <w:t>takes place</w:t>
+      </w:r>
+      <w:r>
+        <w:rPr>
+          <w:lang w:val="en-US"/>
+        </w:rPr>
+        <w:t xml:space="preserve"> </w:t>
+      </w:r>
+      <w:r>
+        <w:rPr>
+          <w:lang w:val="en-US"/>
+        </w:rPr>
+        <w:t>before the heap is initialised</w:t>
+      </w:r>
+      <w:r>
+        <w:rPr>
+          <w:lang w:val="en-US"/>
+        </w:rPr>
+        <w:t xml:space="preserve">, therefore, the number of entities in the heap is pre-defined </w:t>
+      </w:r>
+      <w:r>
+        <w:rPr>
+          <w:lang w:val="en-US"/>
+        </w:rPr>
+        <w:t>without means of changing</w:t>
+      </w:r>
+      <w:r>
+        <w:rPr>
+          <w:lang w:val="en-US"/>
+        </w:rPr>
+        <w:t xml:space="preserve"> at runtime. </w:t>
+      </w:r>
+      <w:r>
+        <w:rPr>
+          <w:lang w:val="en-US"/>
+        </w:rPr>
+        <w:t xml:space="preserve">The initialisation of the heap store array and the sleeping heap within the scheduler source file should allow the scheduler to check whether there are any sleeping tasks to </w:t>
+      </w:r>
+      <w:r>
+        <w:rPr>
+          <w:lang w:val="en-US"/>
+        </w:rPr>
+        <w:t>wake</w:t>
+      </w:r>
+      <w:r>
+        <w:rPr>
+          <w:lang w:val="en-US"/>
+        </w:rPr>
+        <w:t>, and to extract tasks from the heap and insert them into the scheduler task list. Additionally, the sleep delegate can perform task list removal and sleeping heap insertion.</w:t>
       </w:r>
     </w:p>
     <w:p>
@@ -829,31 +985,13 @@
         <w:rPr>
           <w:lang w:val="en-US"/>
         </w:rPr>
-        <w:t xml:space="preserve">scheduler code and sleep code. With </w:t>
-      </w:r>
-      <w:r>
-        <w:rPr>
-          <w:lang w:val="en-US"/>
-        </w:rPr>
-        <w:t xml:space="preserve">a </w:t>
-      </w:r>
-      <w:r>
-        <w:rPr>
-          <w:lang w:val="en-US"/>
-        </w:rPr>
-        <w:t xml:space="preserve">generic </w:t>
-      </w:r>
-      <w:r>
-        <w:rPr>
-          <w:lang w:val="en-US"/>
-        </w:rPr>
-        <w:t>approach</w:t>
-      </w:r>
-      <w:r>
-        <w:rPr>
-          <w:lang w:val="en-US"/>
-        </w:rPr>
-        <w:t>, all sleep logic is confined to the scheduler.</w:t>
+        <w:t>scheduler code and sleep code.</w:t>
+      </w:r>
+      <w:r>
+        <w:rPr>
+          <w:lang w:val="en-US"/>
+        </w:rPr>
+        <w:t xml:space="preserve"> Confinement of all sleep logic to the scheduler is possible with a generic approach.</w:t>
       </w:r>
     </w:p>
     <w:p>
@@ -880,13 +1018,61 @@
         <w:rPr>
           <w:lang w:val="en-US"/>
         </w:rPr>
-        <w:t>With this implementation, the scheduler task list, as well as the sleeping heap, should be protected from multiple simultaneous modifications. Removal of tasks from the scheduler task list occurs in the sleep function, and since this doubly linked list is not thread-safe, the sleep function must be an SVC delegate</w:t>
-      </w:r>
-      <w:r>
-        <w:rPr>
-          <w:lang w:val="en-US"/>
-        </w:rPr>
-        <w:t xml:space="preserve"> for privileged access. Heap insertion logic should only take place within the sleep delegate function, as tasks are removed from the scheduler task list. Heap extract logic should only take place in the OS scheduler function as tasks are woken by the move from the heap to the task list. The heap is thread-safe since </w:t>
+        <w:t xml:space="preserve">With this implementation, the scheduler task list, as well as the sleeping heap, should </w:t>
+      </w:r>
+      <w:r>
+        <w:rPr>
+          <w:lang w:val="en-US"/>
+        </w:rPr>
+        <w:t>have protection</w:t>
+      </w:r>
+      <w:r>
+        <w:rPr>
+          <w:lang w:val="en-US"/>
+        </w:rPr>
+        <w:t xml:space="preserve"> from multiple simultaneous modifications. Removal of tasks from the scheduler task list occurs in the sleep function, and since this doubly linked list is not thread-safe, the sleep function must be an SVC delegate</w:t>
+      </w:r>
+      <w:r>
+        <w:rPr>
+          <w:lang w:val="en-US"/>
+        </w:rPr>
+        <w:t xml:space="preserve"> for privileged access. Heap insertion logic should only take place within the sleep delegate function</w:t>
+      </w:r>
+      <w:r>
+        <w:rPr>
+          <w:lang w:val="en-US"/>
+        </w:rPr>
+        <w:t xml:space="preserve"> for thread-safe removals from the scheduler task list. </w:t>
+      </w:r>
+      <w:r>
+        <w:rPr>
+          <w:lang w:val="en-US"/>
+        </w:rPr>
+        <w:t xml:space="preserve">Heap extract logic should only take place in the OS scheduler function </w:t>
+      </w:r>
+      <w:r>
+        <w:rPr>
+          <w:lang w:val="en-US"/>
+        </w:rPr>
+        <w:t>to wake tasks</w:t>
+      </w:r>
+      <w:r>
+        <w:rPr>
+          <w:lang w:val="en-US"/>
+        </w:rPr>
+        <w:t xml:space="preserve"> by mov</w:t>
+      </w:r>
+      <w:r>
+        <w:rPr>
+          <w:lang w:val="en-US"/>
+        </w:rPr>
+        <w:t>ing</w:t>
+      </w:r>
+      <w:r>
+        <w:rPr>
+          <w:lang w:val="en-US"/>
+        </w:rPr>
+        <w:t xml:space="preserve"> from the heap to the task list. The heap is thread-safe since </w:t>
       </w:r>
       <w:r>
         <w:rPr>
@@ -919,7 +1105,13 @@
         <w:rPr>
           <w:lang w:val="en-US"/>
         </w:rPr>
-        <w:t>In the base DocetOS system, the scheduler performs a round-robin switch between tasks within the scheduler task list. To ensure highest priority tasks are completed first, a fixed-priority task scheduler can be implemented.</w:t>
+        <w:t>In the base DocetOS system, the scheduler performs a round-robin switch between tasks within the scheduler task list.</w:t>
+      </w:r>
+      <w:r>
+        <w:rPr>
+          <w:lang w:val="en-US"/>
+        </w:rPr>
+        <w:t xml:space="preserve"> The implementation of a fixed-priority task scheduler ensures the completion of the highest priority tasks before scheduling lower priority tasks.</w:t>
       </w:r>
     </w:p>
     <w:p>
@@ -970,7 +1162,7 @@
         <w:rPr>
           <w:lang w:val="en-US"/>
         </w:rPr>
-        <w:t xml:space="preserve">can make it possible to store the priority level withing the TCB itself. The </w:t>
+        <w:t xml:space="preserve">can make it possible to store the priority level within the TCB itself. The </w:t>
       </w:r>
       <w:r>
         <w:rPr>
@@ -996,25 +1188,55 @@
         <w:rPr>
           <w:lang w:val="en-US"/>
         </w:rPr>
-        <w:t xml:space="preserve"> function can accept an additional argument, which some extra logic within this function can store in the TCB structure. Although there already exists a ‘data’ field which can implement the storage of priority levels, </w:t>
-      </w:r>
-      <w:r>
-        <w:rPr>
-          <w:lang w:val="en-US"/>
-        </w:rPr>
-        <w:t>the field</w:t>
-      </w:r>
-      <w:r>
-        <w:rPr>
-          <w:lang w:val="en-US"/>
-        </w:rPr>
-        <w:t xml:space="preserve"> is used to store the wake time when a task is sleeping</w:t>
-      </w:r>
-      <w:r>
-        <w:rPr>
-          <w:lang w:val="en-US"/>
-        </w:rPr>
-        <w:t xml:space="preserve">. Although steps can be taken to preserve priority levels to protect overwritten ‘data’ fields, such as by implementing </w:t>
+        <w:t xml:space="preserve"> function can accept an additional argument, which extra logic within this function can store in the TCB structure. Although there already exists a ‘data’ field which can implement the storage of priority levels, </w:t>
+      </w:r>
+      <w:r>
+        <w:rPr>
+          <w:lang w:val="en-US"/>
+        </w:rPr>
+        <w:t>it</w:t>
+      </w:r>
+      <w:r>
+        <w:rPr>
+          <w:lang w:val="en-US"/>
+        </w:rPr>
+        <w:t xml:space="preserve"> store</w:t>
+      </w:r>
+      <w:r>
+        <w:rPr>
+          <w:lang w:val="en-US"/>
+        </w:rPr>
+        <w:t>s</w:t>
+      </w:r>
+      <w:r>
+        <w:rPr>
+          <w:lang w:val="en-US"/>
+        </w:rPr>
+        <w:t xml:space="preserve"> the wake time when a task is sleeping</w:t>
+      </w:r>
+      <w:r>
+        <w:rPr>
+          <w:lang w:val="en-US"/>
+        </w:rPr>
+        <w:t xml:space="preserve">. Although </w:t>
+      </w:r>
+      <w:r>
+        <w:rPr>
+          <w:lang w:val="en-US"/>
+        </w:rPr>
+        <w:t>it is</w:t>
+      </w:r>
+      <w:r>
+        <w:rPr>
+          <w:lang w:val="en-US"/>
+        </w:rPr>
+        <w:t xml:space="preserve"> possible</w:t>
+      </w:r>
+      <w:r>
+        <w:rPr>
+          <w:lang w:val="en-US"/>
+        </w:rPr>
+        <w:t xml:space="preserve"> to preserve priority levels to protect overwritten ‘data’ fields, such as by implementing </w:t>
       </w:r>
       <w:r>
         <w:rPr>
@@ -1032,26 +1254,31 @@
         <w:rPr>
           <w:lang w:val="en-US"/>
         </w:rPr>
-        <w:t xml:space="preserve"> This priority field can be assigned as type uint_fast8 for performance benefits.</w:t>
-      </w:r>
-    </w:p>
-    <w:p>
-      <w:pPr>
-        <w:rPr>
-          <w:lang w:val="en-US"/>
-        </w:rPr>
-      </w:pPr>
-      <w:r>
-        <w:rPr>
-          <w:lang w:val="en-US"/>
-        </w:rPr>
-        <w:t>Modification to convert the currently implemented task list to an array of multiple task lists can enable the separation of tasks given a priority level. The number of array elements can be declared using a pre-processor directive.</w:t>
-      </w:r>
-      <w:r>
-        <w:rPr>
-          <w:lang w:val="en-US"/>
-        </w:rPr>
-        <w:t xml:space="preserve"> The </w:t>
+        <w:t xml:space="preserve"> This priority field can </w:t>
+      </w:r>
+      <w:r>
+        <w:rPr>
+          <w:lang w:val="en-US"/>
+        </w:rPr>
+        <w:t>take a</w:t>
+      </w:r>
+      <w:r>
+        <w:rPr>
+          <w:lang w:val="en-US"/>
+        </w:rPr>
+        <w:t xml:space="preserve"> type</w:t>
+      </w:r>
+      <w:r>
+        <w:rPr>
+          <w:lang w:val="en-US"/>
+        </w:rPr>
+        <w:t xml:space="preserve"> of</w:t>
+      </w:r>
+      <w:r>
+        <w:rPr>
+          <w:lang w:val="en-US"/>
+        </w:rPr>
+        <w:t xml:space="preserve"> </w:t>
       </w:r>
       <w:r>
         <w:rPr>
@@ -1063,6 +1290,55 @@
         <w:rPr>
           <w:lang w:val="en-US"/>
         </w:rPr>
+        <w:t>uint_fast8</w:t>
+      </w:r>
+      <w:r>
+        <w:rPr>
+          <w:lang w:val="en-US"/>
+        </w:rPr>
+        <w:t>’</w:t>
+      </w:r>
+      <w:r>
+        <w:rPr>
+          <w:lang w:val="en-US"/>
+        </w:rPr>
+        <w:t xml:space="preserve"> for performance benefits.</w:t>
+      </w:r>
+    </w:p>
+    <w:p>
+      <w:pPr>
+        <w:rPr>
+          <w:lang w:val="en-US"/>
+        </w:rPr>
+      </w:pPr>
+      <w:r>
+        <w:rPr>
+          <w:lang w:val="en-US"/>
+        </w:rPr>
+        <w:t xml:space="preserve">Modification to convert the currently implemented task list to an array of multiple task lists can enable the separation of tasks given a priority level. </w:t>
+      </w:r>
+      <w:r>
+        <w:rPr>
+          <w:lang w:val="en-US"/>
+        </w:rPr>
+        <w:t xml:space="preserve">Using a pre-processor directive allows for the hard coding of the number of priority levels, which equals to the number of array elements. </w:t>
+      </w:r>
+      <w:r>
+        <w:rPr>
+          <w:lang w:val="en-US"/>
+        </w:rPr>
+        <w:t xml:space="preserve">The </w:t>
+      </w:r>
+      <w:r>
+        <w:rPr>
+          <w:lang w:val="en-US"/>
+        </w:rPr>
+        <w:t>‘</w:t>
+      </w:r>
+      <w:r>
+        <w:rPr>
+          <w:lang w:val="en-US"/>
+        </w:rPr>
         <w:t>OS_addTask</w:t>
       </w:r>
       <w:r>
@@ -1153,50 +1429,279 @@
         <w:rPr>
           <w:lang w:val="en-US"/>
         </w:rPr>
-        <w:t>. The scheduler must incorporate a loop to iterate through the priority levels, making sure that the highest priority tasks are scheduled before the lower priority ones.</w:t>
-      </w:r>
-      <w:r>
-        <w:rPr>
-          <w:lang w:val="en-US"/>
-        </w:rPr>
-        <w:t xml:space="preserve"> With this logic, extra care needs to be taken to not </w:t>
-      </w:r>
-      <w:r>
-        <w:rPr>
-          <w:lang w:val="en-US"/>
-        </w:rPr>
-        <w:t>give extremely long running tasks a higher priority, otherwise lower priority tasks may not get the opportunity to run.</w:t>
-      </w:r>
-      <w:r>
-        <w:rPr>
-          <w:lang w:val="en-US"/>
-        </w:rPr>
-        <w:t xml:space="preserve"> To maintain code readability, priority levels should be 1-indexed when assigning to tasks, then </w:t>
-      </w:r>
+        <w:t xml:space="preserve">. The scheduler must incorporate a loop to iterate through the priority levels, </w:t>
+      </w:r>
+      <w:r>
+        <w:rPr>
+          <w:lang w:val="en-US"/>
+        </w:rPr>
+        <w:t>ensuring</w:t>
+      </w:r>
+      <w:r>
+        <w:rPr>
+          <w:lang w:val="en-US"/>
+        </w:rPr>
+        <w:t xml:space="preserve"> the</w:t>
+      </w:r>
+      <w:r>
+        <w:rPr>
+          <w:lang w:val="en-US"/>
+        </w:rPr>
+        <w:t xml:space="preserve"> schedule of the</w:t>
+      </w:r>
+      <w:r>
+        <w:rPr>
+          <w:lang w:val="en-US"/>
+        </w:rPr>
+        <w:t xml:space="preserve"> highest priority tasks before the lower priority ones.</w:t>
+      </w:r>
+      <w:r>
+        <w:rPr>
+          <w:lang w:val="en-US"/>
+        </w:rPr>
+        <w:t xml:space="preserve"> </w:t>
+      </w:r>
+      <w:r>
+        <w:rPr>
+          <w:lang w:val="en-US"/>
+        </w:rPr>
+        <w:t xml:space="preserve">This logic requires extra care to ensure long running tasks </w:t>
+      </w:r>
+      <w:r>
+        <w:rPr>
+          <w:lang w:val="en-US"/>
+        </w:rPr>
+        <w:t>do not</w:t>
+      </w:r>
+      <w:r>
+        <w:rPr>
+          <w:lang w:val="en-US"/>
+        </w:rPr>
+        <w:t xml:space="preserve"> possess a higher priority, allowing lower priority tasks to get the opportunity to run. </w:t>
+      </w:r>
+      <w:r>
+        <w:rPr>
+          <w:lang w:val="en-US"/>
+        </w:rPr>
+        <w:t>To maintain code readability, priority levels should be</w:t>
+      </w:r>
+      <w:r>
+        <w:rPr>
+          <w:lang w:val="en-US"/>
+        </w:rPr>
+        <w:t xml:space="preserve"> in</w:t>
+      </w:r>
+      <w:r>
+        <w:rPr>
+          <w:lang w:val="en-US"/>
+        </w:rPr>
+        <w:t xml:space="preserve"> 1-index when assigning to tasks, then converted to 0-index within internal code prior </w:t>
+      </w:r>
+      <w:r>
+        <w:t>for</w:t>
+      </w:r>
+      <w:r>
+        <w:rPr>
+          <w:lang w:val="en-US"/>
+        </w:rPr>
+        <w:t xml:space="preserve"> array access logic</w:t>
+      </w:r>
+      <w:r>
+        <w:rPr>
+          <w:lang w:val="en-US"/>
+        </w:rPr>
+        <w:t>, with</w:t>
+      </w:r>
+      <w:r>
+        <w:rPr>
+          <w:lang w:val="en-US"/>
+        </w:rPr>
+        <w:t xml:space="preserve"> </w:t>
+      </w:r>
+      <w:r>
+        <w:rPr>
+          <w:lang w:val="en-US"/>
+        </w:rPr>
+        <w:t>s</w:t>
+      </w:r>
+      <w:r>
+        <w:rPr>
+          <w:lang w:val="en-US"/>
+        </w:rPr>
+        <w:t>maller numeric values denot</w:t>
+      </w:r>
+      <w:r>
+        <w:rPr>
+          <w:lang w:val="en-US"/>
+        </w:rPr>
+        <w:t>ing</w:t>
+      </w:r>
+      <w:r>
+        <w:rPr>
+          <w:lang w:val="en-US"/>
+        </w:rPr>
+        <w:t xml:space="preserve"> higher priorities.</w:t>
+      </w:r>
+    </w:p>
+    <w:p>
+      <w:pPr>
+        <w:pStyle w:val="Heading2"/>
+        <w:rPr>
+          <w:lang w:val="en-US"/>
+        </w:rPr>
+      </w:pPr>
       <w:r>
         <w:rPr>
           <w:lang w:val="en-US"/>
         </w:rPr>
         <w:lastRenderedPageBreak/>
-        <w:t xml:space="preserve">converted to 0-indexed within internal code prior to array access logic. Higher priorities </w:t>
-      </w:r>
-      <w:r>
-        <w:rPr>
-          <w:lang w:val="en-US"/>
-        </w:rPr>
-        <w:t>will be</w:t>
-      </w:r>
-      <w:r>
-        <w:rPr>
-          <w:lang w:val="en-US"/>
-        </w:rPr>
-        <w:t xml:space="preserve"> denoted with smaller </w:t>
-      </w:r>
-      <w:r>
-        <w:rPr>
-          <w:lang w:val="en-US"/>
-        </w:rPr>
-        <w:t>numeric values to ensure priority inversion</w:t>
+        <w:t>Safety</w:t>
+      </w:r>
+    </w:p>
+    <w:p>
+      <w:pPr>
+        <w:rPr>
+          <w:lang w:val="en-US"/>
+        </w:rPr>
+      </w:pPr>
+      <w:r>
+        <w:rPr>
+          <w:lang w:val="en-US"/>
+        </w:rPr>
+        <w:t xml:space="preserve">The same logic for the </w:t>
+      </w:r>
+      <w:r>
+        <w:rPr>
+          <w:lang w:val="en-US"/>
+        </w:rPr>
+        <w:t>‘</w:t>
+      </w:r>
+      <w:r>
+        <w:rPr>
+          <w:lang w:val="en-US"/>
+        </w:rPr>
+        <w:t>add</w:t>
+      </w:r>
+      <w:r>
+        <w:rPr>
+          <w:lang w:val="en-US"/>
+        </w:rPr>
+        <w:t xml:space="preserve"> t</w:t>
+      </w:r>
+      <w:r>
+        <w:rPr>
+          <w:lang w:val="en-US"/>
+        </w:rPr>
+        <w:t>ask</w:t>
+      </w:r>
+      <w:r>
+        <w:rPr>
+          <w:lang w:val="en-US"/>
+        </w:rPr>
+        <w:t>’</w:t>
+      </w:r>
+      <w:r>
+        <w:rPr>
+          <w:lang w:val="en-US"/>
+        </w:rPr>
+        <w:t xml:space="preserve"> function will be present, albeit with slight modifications to allow functionality with an array of doubly linked lists, therefore, this function is will still be thread unsafe. The logic for removals of tasks from the task list array is situated in SVC delegates, therefore, we can assume that it will be safe from corruption due to concurrent modification.</w:t>
+      </w:r>
+    </w:p>
+    <w:p>
+      <w:pPr>
+        <w:rPr>
+          <w:lang w:val="en-US"/>
+        </w:rPr>
+      </w:pPr>
+      <w:r>
+        <w:rPr>
+          <w:lang w:val="en-US"/>
+        </w:rPr>
+        <w:t>There</w:t>
+      </w:r>
+      <w:r>
+        <w:rPr>
+          <w:lang w:val="en-US"/>
+        </w:rPr>
+        <w:t xml:space="preserve"> also</w:t>
+      </w:r>
+      <w:r>
+        <w:rPr>
+          <w:lang w:val="en-US"/>
+        </w:rPr>
+        <w:t xml:space="preserve"> needs to be logic to prevent </w:t>
+      </w:r>
+      <w:r>
+        <w:rPr>
+          <w:lang w:val="en-US"/>
+        </w:rPr>
+        <w:t xml:space="preserve">the </w:t>
+      </w:r>
+      <w:r>
+        <w:rPr>
+          <w:lang w:val="en-US"/>
+        </w:rPr>
+        <w:t xml:space="preserve">accidental </w:t>
+      </w:r>
+      <w:r>
+        <w:rPr>
+          <w:lang w:val="en-US"/>
+        </w:rPr>
+        <w:t xml:space="preserve">assignment of invalid priority levels to tasks. The assignment of a priority </w:t>
+      </w:r>
+      <w:r>
+        <w:rPr>
+          <w:lang w:val="en-US"/>
+        </w:rPr>
+        <w:t>number null, or</w:t>
+      </w:r>
+      <w:r>
+        <w:rPr>
+          <w:lang w:val="en-US"/>
+        </w:rPr>
+        <w:t xml:space="preserve"> greater than the largest </w:t>
+      </w:r>
+      <w:r>
+        <w:rPr>
+          <w:lang w:val="en-US"/>
+        </w:rPr>
+        <w:t>possible</w:t>
+      </w:r>
+      <w:r>
+        <w:rPr>
+          <w:lang w:val="en-US"/>
+        </w:rPr>
+        <w:t xml:space="preserve"> </w:t>
+      </w:r>
+      <w:r>
+        <w:rPr>
+          <w:lang w:val="en-US"/>
+        </w:rPr>
+        <w:t>priority number</w:t>
+      </w:r>
+      <w:r>
+        <w:rPr>
+          <w:lang w:val="en-US"/>
+        </w:rPr>
+        <w:t xml:space="preserve"> defined by the pre-processor directive</w:t>
+      </w:r>
+      <w:r>
+        <w:rPr>
+          <w:lang w:val="en-US"/>
+        </w:rPr>
+        <w:t xml:space="preserve"> must </w:t>
+      </w:r>
+      <w:r>
+        <w:rPr>
+          <w:lang w:val="en-US"/>
+        </w:rPr>
+        <w:t>clamp</w:t>
+      </w:r>
+      <w:r>
+        <w:rPr>
+          <w:lang w:val="en-US"/>
+        </w:rPr>
+        <w:t xml:space="preserve"> to the highest priority number</w:t>
       </w:r>
       <w:r>
         <w:rPr>
@@ -1204,6 +1709,149 @@
         </w:rPr>
         <w:t>.</w:t>
       </w:r>
+      <w:r>
+        <w:rPr>
+          <w:lang w:val="en-US"/>
+        </w:rPr>
+        <w:t xml:space="preserve"> Compiler errors and warnings protect against the instance of a user not passing in a value, or passing in a value that is negative.</w:t>
+      </w:r>
+    </w:p>
+    <w:p>
+      <w:pPr>
+        <w:rPr>
+          <w:lang w:val="en-US"/>
+        </w:rPr>
+      </w:pPr>
+      <w:r>
+        <w:rPr>
+          <w:lang w:val="en-US"/>
+        </w:rPr>
+        <w:t xml:space="preserve">Since there are a variable number of lists in the task list array, the initialisation of the head pointer fields in each list is more difficult. An option is to use a ‘for’ loop to iterate through all array elements, setting each head field to </w:t>
+      </w:r>
+      <w:r>
+        <w:rPr>
+          <w:lang w:val="en-US"/>
+        </w:rPr>
+        <w:t>zero</w:t>
+      </w:r>
+      <w:r>
+        <w:rPr>
+          <w:lang w:val="en-US"/>
+        </w:rPr>
+        <w:t xml:space="preserve">. Another option is to use GNU array range extensions to initialise the field in a single line of code. The latter option utilises a GNU extension which can affect code portability across different compilers. </w:t>
+      </w:r>
+      <w:r>
+        <w:rPr>
+          <w:lang w:val="en-US"/>
+        </w:rPr>
+        <w:t>I have</w:t>
+      </w:r>
+      <w:r>
+        <w:rPr>
+          <w:lang w:val="en-US"/>
+        </w:rPr>
+        <w:t xml:space="preserve"> chosen to not initialise the fields since as per the C specification</w:t>
+      </w:r>
+      <w:r>
+        <w:rPr>
+          <w:lang w:val="en-US"/>
+        </w:rPr>
+        <w:t>,</w:t>
+      </w:r>
+      <w:r>
+        <w:rPr>
+          <w:lang w:val="en-US"/>
+        </w:rPr>
+        <w:t xml:space="preserve"> </w:t>
+      </w:r>
+      <w:r>
+        <w:rPr>
+          <w:lang w:val="en-US"/>
+        </w:rPr>
+        <w:t>without an explicit initialisation, an object with static storage duration initialises to a null pointer if it has a pointer type</w:t>
+      </w:r>
+      <w:r>
+        <w:rPr>
+          <w:rStyle w:val="FootnoteReference"/>
+          <w:lang w:val="en-US"/>
+        </w:rPr>
+        <w:footnoteReference w:id="1"/>
+      </w:r>
+      <w:r>
+        <w:rPr>
+          <w:lang w:val="en-US"/>
+        </w:rPr>
+        <w:t>.</w:t>
+      </w:r>
+    </w:p>
+    <w:p>
+      <w:pPr>
+        <w:pStyle w:val="Heading1"/>
+        <w:rPr>
+          <w:lang w:val="en-US"/>
+        </w:rPr>
+      </w:pPr>
+      <w:r>
+        <w:rPr>
+          <w:lang w:val="en-US"/>
+        </w:rPr>
+        <w:t>A More Efficient Wait and Notify System</w:t>
+      </w:r>
+    </w:p>
+    <w:p>
+      <w:pPr>
+        <w:rPr>
+          <w:lang w:val="en-US"/>
+        </w:rPr>
+      </w:pPr>
+      <w:r>
+        <w:rPr>
+          <w:lang w:val="en-US"/>
+        </w:rPr>
+        <w:t xml:space="preserve">With the current implementation of re-entrant mutexes, a task that requests for an acquired mutex moves to the wait list. On the release of a mutex, the notification logic notifies all tasks in the wait list. </w:t>
+      </w:r>
+      <w:r>
+        <w:rPr>
+          <w:lang w:val="en-US"/>
+        </w:rPr>
+        <w:t>M</w:t>
+      </w:r>
+      <w:r>
+        <w:rPr>
+          <w:lang w:val="en-US"/>
+        </w:rPr>
+        <w:t>aintaining a list of waiting tasks within each mutex</w:t>
+      </w:r>
+      <w:r>
+        <w:rPr>
+          <w:lang w:val="en-US"/>
+        </w:rPr>
+        <w:t xml:space="preserve"> can drastically improve efficiency</w:t>
+      </w:r>
+      <w:r>
+        <w:rPr>
+          <w:lang w:val="en-US"/>
+        </w:rPr>
+        <w:t xml:space="preserve">. By having one </w:t>
+      </w:r>
+      <w:r>
+        <w:rPr>
+          <w:lang w:val="en-US"/>
+        </w:rPr>
+        <w:t xml:space="preserve">waiting </w:t>
+      </w:r>
+      <w:r>
+        <w:rPr>
+          <w:lang w:val="en-US"/>
+        </w:rPr>
+        <w:t>list per mutex, the mutex release only needs to notify one task from the head of the lis</w:t>
+      </w:r>
+      <w:r>
+        <w:rPr>
+          <w:lang w:val="en-US"/>
+        </w:rPr>
+        <w:t>t, this will be a massive improvement from the current logic of notifying all waiting tasks.</w:t>
+      </w:r>
     </w:p>
     <w:p>
       <w:pPr>
@@ -1216,117 +1864,80 @@
         <w:rPr>
           <w:lang w:val="en-US"/>
         </w:rPr>
-        <w:t>Safety</w:t>
-      </w:r>
-    </w:p>
-    <w:p>
-      <w:pPr>
-        <w:rPr>
-          <w:lang w:val="en-US"/>
-        </w:rPr>
-      </w:pPr>
-      <w:r>
-        <w:rPr>
-          <w:lang w:val="en-US"/>
-        </w:rPr>
-        <w:t xml:space="preserve">The same logic for the </w:t>
-      </w:r>
-      <w:r>
-        <w:rPr>
-          <w:lang w:val="en-US"/>
-        </w:rPr>
-        <w:t>‘</w:t>
-      </w:r>
-      <w:r>
-        <w:rPr>
-          <w:lang w:val="en-US"/>
-        </w:rPr>
-        <w:t>add</w:t>
-      </w:r>
-      <w:r>
-        <w:rPr>
-          <w:lang w:val="en-US"/>
-        </w:rPr>
-        <w:t xml:space="preserve"> t</w:t>
-      </w:r>
-      <w:r>
-        <w:rPr>
-          <w:lang w:val="en-US"/>
-        </w:rPr>
-        <w:t>ask</w:t>
-      </w:r>
-      <w:r>
-        <w:rPr>
-          <w:lang w:val="en-US"/>
-        </w:rPr>
-        <w:t>’</w:t>
-      </w:r>
-      <w:r>
-        <w:rPr>
-          <w:lang w:val="en-US"/>
-        </w:rPr>
-        <w:t xml:space="preserve"> function will be present, albeit with slight modifications to allow functionality with an array of doubly linked lists, therefore, this function is will still be thread unsafe. The logic for removals of tasks from the task list array is situated in SVC delegates, therefore, we can assume that it will be safe from corruption due to concurrent modification.</w:t>
-      </w:r>
-    </w:p>
-    <w:p>
-      <w:pPr>
-        <w:rPr>
-          <w:lang w:val="en-US"/>
-        </w:rPr>
-      </w:pPr>
-      <w:r>
-        <w:rPr>
-          <w:lang w:val="en-US"/>
-        </w:rPr>
-        <w:t>There</w:t>
-      </w:r>
-      <w:r>
-        <w:rPr>
-          <w:lang w:val="en-US"/>
-        </w:rPr>
-        <w:t xml:space="preserve"> also</w:t>
-      </w:r>
-      <w:r>
-        <w:rPr>
-          <w:lang w:val="en-US"/>
-        </w:rPr>
-        <w:t xml:space="preserve"> needs to be logic to prevent </w:t>
-      </w:r>
-      <w:r>
-        <w:rPr>
-          <w:lang w:val="en-US"/>
-        </w:rPr>
-        <w:t xml:space="preserve">the </w:t>
-      </w:r>
-      <w:r>
-        <w:rPr>
-          <w:lang w:val="en-US"/>
-        </w:rPr>
-        <w:t xml:space="preserve">accidental </w:t>
-      </w:r>
-      <w:r>
-        <w:rPr>
-          <w:lang w:val="en-US"/>
-        </w:rPr>
-        <w:t xml:space="preserve">assignment of invalid priority levels to tasks. The assignment of a priority </w:t>
-      </w:r>
-      <w:r>
-        <w:rPr>
-          <w:lang w:val="en-US"/>
-        </w:rPr>
-        <w:t>number null, or</w:t>
-      </w:r>
-      <w:r>
-        <w:rPr>
-          <w:lang w:val="en-US"/>
-        </w:rPr>
-        <w:t xml:space="preserve"> greater than the largest </w:t>
-      </w:r>
-      <w:r>
-        <w:rPr>
-          <w:lang w:val="en-US"/>
-        </w:rPr>
-        <w:t>possible</w:t>
+        <w:t>Design</w:t>
+      </w:r>
+    </w:p>
+    <w:p>
+      <w:pPr>
+        <w:rPr>
+          <w:lang w:val="en-US"/>
+        </w:rPr>
+      </w:pPr>
+      <w:r>
+        <w:rPr>
+          <w:lang w:val="en-US"/>
+        </w:rPr>
+        <w:t xml:space="preserve">One approach for a mutex-specific wait list </w:t>
+      </w:r>
+      <w:r>
+        <w:rPr>
+          <w:lang w:val="en-US"/>
+        </w:rPr>
+        <w:t>is a first-in-first-out-based ordering system, where tasks that request for an acquired mutex are queued</w:t>
+      </w:r>
+      <w:r>
+        <w:rPr>
+          <w:lang w:val="en-US"/>
+        </w:rPr>
+        <w:t xml:space="preserve"> in order of attempt</w:t>
+      </w:r>
+      <w:r>
+        <w:rPr>
+          <w:lang w:val="en-US"/>
+        </w:rPr>
+        <w:t xml:space="preserve">. </w:t>
+      </w:r>
+      <w:r>
+        <w:rPr>
+          <w:lang w:val="en-US"/>
+        </w:rPr>
+        <w:t>Another approach</w:t>
+      </w:r>
+      <w:r>
+        <w:rPr>
+          <w:lang w:val="en-US"/>
+        </w:rPr>
+        <w:t xml:space="preserve"> is a priority-based ordering system, where the ordering </w:t>
+      </w:r>
+      <w:r>
+        <w:rPr>
+          <w:lang w:val="en-US"/>
+        </w:rPr>
+        <w:t>is</w:t>
+      </w:r>
+      <w:r>
+        <w:rPr>
+          <w:lang w:val="en-US"/>
+        </w:rPr>
+        <w:t xml:space="preserve"> based on</w:t>
+      </w:r>
+      <w:r>
+        <w:rPr>
+          <w:lang w:val="en-US"/>
+        </w:rPr>
+        <w:t xml:space="preserve"> task</w:t>
+      </w:r>
+      <w:r>
+        <w:rPr>
+          <w:lang w:val="en-US"/>
+        </w:rPr>
+        <w:t xml:space="preserve"> priority levels</w:t>
+      </w:r>
+      <w:r>
+        <w:rPr>
+          <w:lang w:val="en-US"/>
+        </w:rPr>
+        <w:t>, the highest priority task will be granted the mutex first on release. The FIFO-based approach is much fairer as it services tasks in a first-come</w:t>
       </w:r>
       <w:r>
         <w:rPr>
@@ -1338,101 +1949,57 @@
         <w:rPr>
           <w:lang w:val="en-US"/>
         </w:rPr>
-        <w:t>priority number</w:t>
-      </w:r>
-      <w:r>
-        <w:rPr>
-          <w:lang w:val="en-US"/>
-        </w:rPr>
-        <w:t xml:space="preserve"> defined by the pre-processor directive</w:t>
-      </w:r>
-      <w:r>
-        <w:rPr>
-          <w:lang w:val="en-US"/>
-        </w:rPr>
-        <w:t xml:space="preserve"> must be clamped to the highest priority number</w:t>
-      </w:r>
-      <w:r>
-        <w:rPr>
-          <w:lang w:val="en-US"/>
-        </w:rPr>
-        <w:t>.</w:t>
-      </w:r>
-      <w:r>
-        <w:rPr>
-          <w:lang w:val="en-US"/>
-        </w:rPr>
-        <w:t xml:space="preserve"> The instance of no value passed or a value that is negative is protected by compiler errors and warnings.</w:t>
-      </w:r>
-    </w:p>
-    <w:p>
-      <w:pPr>
-        <w:rPr>
-          <w:lang w:val="en-US"/>
-        </w:rPr>
-      </w:pPr>
-      <w:r>
-        <w:rPr>
-          <w:lang w:val="en-US"/>
-        </w:rPr>
-        <w:t>Since there are a variable number of lists in the task list array, the initialisation of the head pointer fields in each list is more difficult. An option is to use a ‘for’ loop to iterate through all array elements, setting each head field to 0. Another option is to use GNU array range extensions to initialise the field in a single line of code. The latter option utilises a GNU extension which can affect code portability across different compilers. I’ve chosen to not initialise the fields since as per the C specification</w:t>
-      </w:r>
-      <w:r>
-        <w:rPr>
-          <w:lang w:val="en-US"/>
-        </w:rPr>
-        <w:t>,</w:t>
-      </w:r>
-      <w:r>
-        <w:rPr>
-          <w:lang w:val="en-US"/>
-        </w:rPr>
-        <w:t xml:space="preserve"> </w:t>
-      </w:r>
-      <w:r>
-        <w:rPr>
-          <w:lang w:val="en-US"/>
-        </w:rPr>
-        <w:t>i</w:t>
-      </w:r>
-      <w:r>
-        <w:rPr>
-          <w:lang w:val="en-US"/>
-        </w:rPr>
-        <w:t>f an object that has static storage duration is not initialized explicitl</w:t>
-      </w:r>
-      <w:r>
-        <w:rPr>
-          <w:lang w:val="en-US"/>
-        </w:rPr>
-        <w:t xml:space="preserve">y then, </w:t>
-      </w:r>
-      <w:r>
-        <w:rPr>
-          <w:lang w:val="en-US"/>
-        </w:rPr>
-        <w:t>if it has pointer type, it is initialized to a null pointer</w:t>
-      </w:r>
-      <w:r>
-        <w:rPr>
-          <w:rStyle w:val="FootnoteReference"/>
-          <w:lang w:val="en-US"/>
-        </w:rPr>
-        <w:footnoteReference w:id="1"/>
-      </w:r>
-      <w:r>
-        <w:rPr>
-          <w:lang w:val="en-US"/>
-        </w:rPr>
-        <w:t>.</w:t>
-      </w:r>
-    </w:p>
-    <w:p>
-      <w:pPr>
-        <w:rPr>
-          <w:lang w:val="en-US"/>
-        </w:rPr>
-      </w:pPr>
+        <w:t>first</w:t>
+      </w:r>
+      <w:r>
+        <w:rPr>
+          <w:lang w:val="en-US"/>
+        </w:rPr>
+        <w:t>-s</w:t>
+      </w:r>
+      <w:r>
+        <w:rPr>
+          <w:lang w:val="en-US"/>
+        </w:rPr>
+        <w:t>erve</w:t>
+      </w:r>
+      <w:r>
+        <w:rPr>
+          <w:lang w:val="en-US"/>
+        </w:rPr>
+        <w:t xml:space="preserve"> basis, although this prevents the starvation of lower priority tasks, it will result in higher priority tasks waiting for lower priority tasks to complete. A priority-based approach will improve OS responsiveness by servicing high priority tasks </w:t>
+      </w:r>
+      <w:r>
+        <w:rPr>
+          <w:lang w:val="en-US"/>
+        </w:rPr>
+        <w:t>first. Furthermore, it can</w:t>
+      </w:r>
+      <w:r>
+        <w:rPr>
+          <w:lang w:val="en-US"/>
+        </w:rPr>
+        <w:t xml:space="preserve"> potentially solve priority-inversion by preventing higher priority tasks waiting for a mutex in a queue before a lower priority task.</w:t>
+      </w:r>
+    </w:p>
+    <w:p>
+      <w:pPr>
+        <w:rPr>
+          <w:lang w:val="en-US"/>
+        </w:rPr>
+      </w:pPr>
+      <w:r>
+        <w:rPr>
+          <w:lang w:val="en-US"/>
+        </w:rPr>
+        <w:t xml:space="preserve">As high responsiveness and suppressed priority-inversion pose major benefits to an embedded operating system, the modifications will feature the priority-based approach. </w:t>
+      </w:r>
+      <w:r>
+        <w:rPr>
+          <w:lang w:val="en-US"/>
+        </w:rPr>
+        <w:t>The OS-wide heap implementation which was described earlier will benefit this implementation greatly, as it can provide a highly efficient ordering system based on the priority parameters.</w:t>
+      </w:r>
     </w:p>
     <w:p>
       <w:pPr>
@@ -1491,6 +2058,7 @@
         <w:rPr>
           <w:lang w:val="en-US"/>
         </w:rPr>
+        <w:lastRenderedPageBreak/>
         <w:t xml:space="preserve"> </w:t>
       </w:r>
     </w:p>

</xml_diff>

<commit_message>
mutex-specific wait lists using heaps to sort by task priority works i think
</commit_message>
<xml_diff>
--- a/DocetOS_assignment/Report/SPfA_Report.docx
+++ b/DocetOS_assignment/Report/SPfA_Report.docx
@@ -1170,6 +1170,7 @@
         </w:rPr>
         <w:t>‘</w:t>
       </w:r>
+      <w:proofErr w:type="spellStart"/>
       <w:r>
         <w:rPr>
           <w:rFonts w:cstheme="minorHAnsi"/>
@@ -1177,6 +1178,7 @@
         </w:rPr>
         <w:t>OS_initialiseTCB</w:t>
       </w:r>
+      <w:proofErr w:type="spellEnd"/>
       <w:r>
         <w:rPr>
           <w:rFonts w:cstheme="minorHAnsi"/>
@@ -1335,12 +1337,14 @@
         </w:rPr>
         <w:t>‘</w:t>
       </w:r>
+      <w:proofErr w:type="spellStart"/>
       <w:r>
         <w:rPr>
           <w:lang w:val="en-US"/>
         </w:rPr>
         <w:t>OS_addTask</w:t>
       </w:r>
+      <w:proofErr w:type="spellEnd"/>
       <w:r>
         <w:rPr>
           <w:lang w:val="en-US"/>
@@ -1363,8 +1367,16 @@
         <w:rPr>
           <w:lang w:val="en-US"/>
         </w:rPr>
-        <w:t>_OS_taskExit_delegate</w:t>
-      </w:r>
+        <w:t>_</w:t>
+      </w:r>
+      <w:proofErr w:type="spellStart"/>
+      <w:r>
+        <w:rPr>
+          <w:lang w:val="en-US"/>
+        </w:rPr>
+        <w:t>OS_taskExit_delegate</w:t>
+      </w:r>
+      <w:proofErr w:type="spellEnd"/>
       <w:r>
         <w:rPr>
           <w:lang w:val="en-US"/>
@@ -1387,8 +1399,16 @@
         <w:rPr>
           <w:lang w:val="en-US"/>
         </w:rPr>
-        <w:t>_OS_wait_delegate</w:t>
-      </w:r>
+        <w:t>_</w:t>
+      </w:r>
+      <w:proofErr w:type="spellStart"/>
+      <w:r>
+        <w:rPr>
+          <w:lang w:val="en-US"/>
+        </w:rPr>
+        <w:t>OS_wait_delegate</w:t>
+      </w:r>
+      <w:proofErr w:type="spellEnd"/>
       <w:r>
         <w:rPr>
           <w:lang w:val="en-US"/>
@@ -1407,12 +1427,14 @@
         </w:rPr>
         <w:t>‘</w:t>
       </w:r>
+      <w:proofErr w:type="spellStart"/>
       <w:r>
         <w:rPr>
           <w:lang w:val="en-US"/>
         </w:rPr>
         <w:t>OS_sleep_delegate</w:t>
       </w:r>
+      <w:proofErr w:type="spellEnd"/>
       <w:r>
         <w:rPr>
           <w:lang w:val="en-US"/>
@@ -1998,8 +2020,195 @@
         <w:rPr>
           <w:lang w:val="en-US"/>
         </w:rPr>
-        <w:t>The OS-wide heap implementation which was described earlier will benefit this implementation greatly, as it can provide a highly efficient ordering system based on the priority parameters.</w:t>
-      </w:r>
+        <w:t xml:space="preserve">The OS-wide heap </w:t>
+      </w:r>
+      <w:r>
+        <w:rPr>
+          <w:lang w:val="en-US"/>
+        </w:rPr>
+        <w:t>implementation,</w:t>
+      </w:r>
+      <w:r>
+        <w:rPr>
+          <w:lang w:val="en-US"/>
+        </w:rPr>
+        <w:t xml:space="preserve"> which was described earlier will benefit this implementation greatly, as it can provide a highly efficient ordering system based on the priority parameters</w:t>
+      </w:r>
+      <w:r>
+        <w:rPr>
+          <w:lang w:val="en-US"/>
+        </w:rPr>
+        <w:t xml:space="preserve">. The declaration of a heap can be within the mutex structure, </w:t>
+      </w:r>
+      <w:r>
+        <w:rPr>
+          <w:lang w:val="en-US"/>
+        </w:rPr>
+        <w:t>to</w:t>
+      </w:r>
+      <w:r>
+        <w:rPr>
+          <w:lang w:val="en-US"/>
+        </w:rPr>
+        <w:t xml:space="preserve"> </w:t>
+      </w:r>
+      <w:r>
+        <w:rPr>
+          <w:lang w:val="en-US"/>
+        </w:rPr>
+        <w:t xml:space="preserve">create a unique heap store for each mutex instantiation, there also needs to be a heap store declaration inside the mutex structure. The static </w:t>
+      </w:r>
+      <w:proofErr w:type="spellStart"/>
+      <w:r>
+        <w:rPr>
+          <w:lang w:val="en-US"/>
+        </w:rPr>
+        <w:t>initialiser</w:t>
+      </w:r>
+      <w:proofErr w:type="spellEnd"/>
+      <w:r>
+        <w:rPr>
+          <w:lang w:val="en-US"/>
+        </w:rPr>
+        <w:t xml:space="preserve"> implementation from the base DocetOS will no longer work since the heap also needs </w:t>
+      </w:r>
+      <w:proofErr w:type="spellStart"/>
+      <w:r>
+        <w:rPr>
+          <w:lang w:val="en-US"/>
+        </w:rPr>
+        <w:t>initialising</w:t>
+      </w:r>
+      <w:proofErr w:type="spellEnd"/>
+      <w:r>
+        <w:rPr>
+          <w:lang w:val="en-US"/>
+        </w:rPr>
+        <w:t xml:space="preserve"> with the heap store and comparator function pointers.</w:t>
+      </w:r>
+    </w:p>
+    <w:p>
+      <w:pPr>
+        <w:rPr>
+          <w:lang w:val="en-US"/>
+        </w:rPr>
+      </w:pPr>
+      <w:r>
+        <w:rPr>
+          <w:lang w:val="en-US"/>
+        </w:rPr>
+        <w:lastRenderedPageBreak/>
+        <w:t xml:space="preserve">An implementation of a mutex creation function can replace the requirement for a static </w:t>
+      </w:r>
+      <w:proofErr w:type="spellStart"/>
+      <w:r>
+        <w:rPr>
+          <w:lang w:val="en-US"/>
+        </w:rPr>
+        <w:t>initialiser</w:t>
+      </w:r>
+      <w:proofErr w:type="spellEnd"/>
+      <w:r>
+        <w:rPr>
+          <w:lang w:val="en-US"/>
+        </w:rPr>
+        <w:t>. This function, existing in the mutex source code, will have access to the heap comparator function implementation for mutexes, therefore it will simply need to instantiate a new mutex and return it. A drawback to this method is the crowding of the stack from the function return of the entire mutex structure, the function cannot return a pointer since the mutex is a local variable.</w:t>
+      </w:r>
+      <w:r>
+        <w:rPr>
+          <w:lang w:val="en-US"/>
+        </w:rPr>
+        <w:t xml:space="preserve"> [</w:t>
+      </w:r>
+      <w:r>
+        <w:rPr>
+          <w:b/>
+          <w:bCs/>
+          <w:lang w:val="en-US"/>
+        </w:rPr>
+        <w:t>static pool???</w:t>
+      </w:r>
+      <w:r>
+        <w:rPr>
+          <w:lang w:val="en-US"/>
+        </w:rPr>
+        <w:t>]</w:t>
+      </w:r>
+    </w:p>
+    <w:p>
+      <w:pPr>
+        <w:rPr>
+          <w:lang w:val="en-US"/>
+        </w:rPr>
+      </w:pPr>
+      <w:r>
+        <w:rPr>
+          <w:lang w:val="en-US"/>
+        </w:rPr>
+        <w:t>In the mutex-wide wait list implementation from earlier, mutex-wide check code logic was present to ensure that tasks that are about to enter a wait will only wait if the mutex has not been released prior, preventing tasks locking themselves in the wait list. Modifications to convert this safety mechanism to mutex-specific logic will incorporate mutexes containing the check code, with the notify functions incrementing and wait function checking on a mutex-specific level. This update will prevent the instance of a task’s refusal to sleep on the release of a completely unrelated mutex.</w:t>
+      </w:r>
+    </w:p>
+    <w:p>
+      <w:pPr>
+        <w:rPr>
+          <w:lang w:val="en-US"/>
+        </w:rPr>
+      </w:pPr>
+      <w:r>
+        <w:rPr>
+          <w:lang w:val="en-US"/>
+        </w:rPr>
+        <w:t>A mutex-specific notify function will replace the current ‘notify all’ function. Taking in a pointer to the mutex of the waiting tasks to notify. Since the head of the waiting list heap contains the highest priority task waiting for the mutex, this will be the task to notify.</w:t>
+      </w:r>
+      <w:r>
+        <w:rPr>
+          <w:lang w:val="en-US"/>
+        </w:rPr>
+        <w:t xml:space="preserve"> Modifications to the wait delegate function just consists of accepting the mutex in question as an argument</w:t>
+      </w:r>
+      <w:r>
+        <w:rPr>
+          <w:lang w:val="en-US"/>
+        </w:rPr>
+        <w:t xml:space="preserve"> in addition to the check code</w:t>
+      </w:r>
+      <w:r>
+        <w:rPr>
+          <w:lang w:val="en-US"/>
+        </w:rPr>
+        <w:t>, using the mutex-specific check code and waiting list heap</w:t>
+      </w:r>
+      <w:r>
+        <w:rPr>
+          <w:lang w:val="en-US"/>
+        </w:rPr>
+        <w:t xml:space="preserve"> to remove the current task from the scheduler’s task list and inserting it into the mutex wait heap.</w:t>
+      </w:r>
+      <w:r>
+        <w:rPr>
+          <w:lang w:val="en-US"/>
+        </w:rPr>
+        <w:t xml:space="preserve"> This new notify function no longer needs to be in the scheduler source files, it is better suited </w:t>
+      </w:r>
+      <w:r>
+        <w:rPr>
+          <w:lang w:val="en-US"/>
+        </w:rPr>
+        <w:t>alongside mutex logic</w:t>
+      </w:r>
+      <w:r>
+        <w:rPr>
+          <w:lang w:val="en-US"/>
+        </w:rPr>
+        <w:t xml:space="preserve">, to achieve this, the pending list and all push/pop functionality must be accessible from the mutex source code. </w:t>
+      </w:r>
+    </w:p>
+    <w:p>
+      <w:pPr>
+        <w:rPr>
+          <w:lang w:val="en-US"/>
+        </w:rPr>
+      </w:pPr>
     </w:p>
     <w:p>
       <w:pPr>
@@ -2058,7 +2267,6 @@
         <w:rPr>
           <w:lang w:val="en-US"/>
         </w:rPr>
-        <w:lastRenderedPageBreak/>
         <w:t xml:space="preserve"> </w:t>
       </w:r>
     </w:p>

</xml_diff>

<commit_message>
mutex-specific wait lists using heaps to sort by task priority works
</commit_message>
<xml_diff>
--- a/DocetOS_assignment/Report/SPfA_Report.docx
+++ b/DocetOS_assignment/Report/SPfA_Report.docx
@@ -1170,7 +1170,6 @@
         </w:rPr>
         <w:t>‘</w:t>
       </w:r>
-      <w:proofErr w:type="spellStart"/>
       <w:r>
         <w:rPr>
           <w:rFonts w:cstheme="minorHAnsi"/>
@@ -1178,7 +1177,6 @@
         </w:rPr>
         <w:t>OS_initialiseTCB</w:t>
       </w:r>
-      <w:proofErr w:type="spellEnd"/>
       <w:r>
         <w:rPr>
           <w:rFonts w:cstheme="minorHAnsi"/>
@@ -1337,14 +1335,12 @@
         </w:rPr>
         <w:t>‘</w:t>
       </w:r>
-      <w:proofErr w:type="spellStart"/>
       <w:r>
         <w:rPr>
           <w:lang w:val="en-US"/>
         </w:rPr>
         <w:t>OS_addTask</w:t>
       </w:r>
-      <w:proofErr w:type="spellEnd"/>
       <w:r>
         <w:rPr>
           <w:lang w:val="en-US"/>
@@ -1367,16 +1363,8 @@
         <w:rPr>
           <w:lang w:val="en-US"/>
         </w:rPr>
-        <w:t>_</w:t>
-      </w:r>
-      <w:proofErr w:type="spellStart"/>
-      <w:r>
-        <w:rPr>
-          <w:lang w:val="en-US"/>
-        </w:rPr>
-        <w:t>OS_taskExit_delegate</w:t>
-      </w:r>
-      <w:proofErr w:type="spellEnd"/>
+        <w:t>_OS_taskExit_delegate</w:t>
+      </w:r>
       <w:r>
         <w:rPr>
           <w:lang w:val="en-US"/>
@@ -1399,16 +1387,8 @@
         <w:rPr>
           <w:lang w:val="en-US"/>
         </w:rPr>
-        <w:t>_</w:t>
-      </w:r>
-      <w:proofErr w:type="spellStart"/>
-      <w:r>
-        <w:rPr>
-          <w:lang w:val="en-US"/>
-        </w:rPr>
-        <w:t>OS_wait_delegate</w:t>
-      </w:r>
-      <w:proofErr w:type="spellEnd"/>
+        <w:t>_OS_wait_delegate</w:t>
+      </w:r>
       <w:r>
         <w:rPr>
           <w:lang w:val="en-US"/>
@@ -1427,14 +1407,12 @@
         </w:rPr>
         <w:t>‘</w:t>
       </w:r>
-      <w:proofErr w:type="spellStart"/>
       <w:r>
         <w:rPr>
           <w:lang w:val="en-US"/>
         </w:rPr>
         <w:t>OS_sleep_delegate</w:t>
       </w:r>
-      <w:proofErr w:type="spellEnd"/>
       <w:r>
         <w:rPr>
           <w:lang w:val="en-US"/>
@@ -2056,35 +2034,7 @@
         <w:rPr>
           <w:lang w:val="en-US"/>
         </w:rPr>
-        <w:t xml:space="preserve">create a unique heap store for each mutex instantiation, there also needs to be a heap store declaration inside the mutex structure. The static </w:t>
-      </w:r>
-      <w:proofErr w:type="spellStart"/>
-      <w:r>
-        <w:rPr>
-          <w:lang w:val="en-US"/>
-        </w:rPr>
-        <w:t>initialiser</w:t>
-      </w:r>
-      <w:proofErr w:type="spellEnd"/>
-      <w:r>
-        <w:rPr>
-          <w:lang w:val="en-US"/>
-        </w:rPr>
-        <w:t xml:space="preserve"> implementation from the base DocetOS will no longer work since the heap also needs </w:t>
-      </w:r>
-      <w:proofErr w:type="spellStart"/>
-      <w:r>
-        <w:rPr>
-          <w:lang w:val="en-US"/>
-        </w:rPr>
-        <w:t>initialising</w:t>
-      </w:r>
-      <w:proofErr w:type="spellEnd"/>
-      <w:r>
-        <w:rPr>
-          <w:lang w:val="en-US"/>
-        </w:rPr>
-        <w:t xml:space="preserve"> with the heap store and comparator function pointers.</w:t>
+        <w:t>create a unique heap store for each mutex instantiation, there also needs to be a heap store declaration inside the mutex structure. The static initialiser implementation from the base DocetOS will no longer work since the heap also needs initialising with the heap store and comparator function pointers.</w:t>
       </w:r>
     </w:p>
     <w:p>
@@ -2098,41 +2048,39 @@
           <w:lang w:val="en-US"/>
         </w:rPr>
         <w:lastRenderedPageBreak/>
-        <w:t xml:space="preserve">An implementation of a mutex creation function can replace the requirement for a static </w:t>
-      </w:r>
-      <w:proofErr w:type="spellStart"/>
-      <w:r>
-        <w:rPr>
-          <w:lang w:val="en-US"/>
-        </w:rPr>
-        <w:t>initialiser</w:t>
-      </w:r>
-      <w:proofErr w:type="spellEnd"/>
-      <w:r>
-        <w:rPr>
-          <w:lang w:val="en-US"/>
-        </w:rPr>
-        <w:t>. This function, existing in the mutex source code, will have access to the heap comparator function implementation for mutexes, therefore it will simply need to instantiate a new mutex and return it. A drawback to this method is the crowding of the stack from the function return of the entire mutex structure, the function cannot return a pointer since the mutex is a local variable.</w:t>
-      </w:r>
-      <w:r>
-        <w:rPr>
-          <w:lang w:val="en-US"/>
-        </w:rPr>
-        <w:t xml:space="preserve"> [</w:t>
-      </w:r>
-      <w:r>
-        <w:rPr>
-          <w:b/>
-          <w:bCs/>
-          <w:lang w:val="en-US"/>
-        </w:rPr>
-        <w:t>static pool???</w:t>
-      </w:r>
-      <w:r>
-        <w:rPr>
-          <w:lang w:val="en-US"/>
-        </w:rPr>
-        <w:t>]</w:t>
+        <w:t>An implementation of a mutex creation function can replace the requirement for a static initialiser. This function, existing in the mutex source code, will have access to the heap comparator function implementation for mutexes, therefore it will simply need to instantiate a new mutex and return it. A drawback to this method is the crowding of the stack from the function return of the entire mutex structure, the function cannot return a pointer since the mutex is a local variable.</w:t>
+      </w:r>
+      <w:r>
+        <w:rPr>
+          <w:lang w:val="en-US"/>
+        </w:rPr>
+        <w:t xml:space="preserve"> </w:t>
+      </w:r>
+      <w:r>
+        <w:rPr>
+          <w:lang w:val="en-US"/>
+        </w:rPr>
+        <w:t xml:space="preserve">To resolve the issue of stack crowding, </w:t>
+      </w:r>
+      <w:r>
+        <w:rPr>
+          <w:lang w:val="en-US"/>
+        </w:rPr>
+        <w:t>the mutex create function will only initialise a mutex given a pointer to it. To ensure this logic works correctly, the heap implementation must allow for modifications to the heap store at runtime.</w:t>
+      </w:r>
+    </w:p>
+    <w:p>
+      <w:pPr>
+        <w:pStyle w:val="Heading2"/>
+        <w:rPr>
+          <w:lang w:val="en-US"/>
+        </w:rPr>
+      </w:pPr>
+      <w:r>
+        <w:rPr>
+          <w:lang w:val="en-US"/>
+        </w:rPr>
+        <w:t>Safety</w:t>
       </w:r>
     </w:p>
     <w:p>

</xml_diff>

<commit_message>
mutex priority inheritance completed
</commit_message>
<xml_diff>
--- a/DocetOS_assignment/Report/SPfA_Report.docx
+++ b/DocetOS_assignment/Report/SPfA_Report.docx
@@ -820,7 +820,7 @@
         <w:rPr>
           <w:lang w:val="en-US"/>
         </w:rPr>
-        <w:t>heap comparator function is for a sleeping task</w:t>
+        <w:t>heap comparator function for a sleeping task</w:t>
       </w:r>
       <w:r>
         <w:rPr>
@@ -930,7 +930,7 @@
         <w:rPr>
           <w:lang w:val="en-US"/>
         </w:rPr>
-        <w:t>, and to extract tasks from the heap and insert them into the scheduler task list. Additionally, the sleep delegate can perform task list removal and sleeping heap insertion.</w:t>
+        <w:t xml:space="preserve"> and to extract tasks from the heap and insert them into the scheduler task list. Additionally, the sleep delegate can perform task list removal and sleeping heap insertion.</w:t>
       </w:r>
     </w:p>
     <w:p>
@@ -1111,7 +1111,31 @@
         <w:rPr>
           <w:lang w:val="en-US"/>
         </w:rPr>
-        <w:t xml:space="preserve"> The implementation of a fixed-priority task scheduler ensures the completion of the highest priority tasks before scheduling lower priority tasks.</w:t>
+        <w:t xml:space="preserve"> The implementation of a fixed-priority task scheduler ensures the completion of the </w:t>
+      </w:r>
+      <w:r>
+        <w:rPr>
+          <w:lang w:val="en-US"/>
+        </w:rPr>
+        <w:t>highest-priority</w:t>
+      </w:r>
+      <w:r>
+        <w:rPr>
+          <w:lang w:val="en-US"/>
+        </w:rPr>
+        <w:t xml:space="preserve"> tasks before scheduling </w:t>
+      </w:r>
+      <w:r>
+        <w:rPr>
+          <w:lang w:val="en-US"/>
+        </w:rPr>
+        <w:t>lower-priority</w:t>
+      </w:r>
+      <w:r>
+        <w:rPr>
+          <w:lang w:val="en-US"/>
+        </w:rPr>
+        <w:t xml:space="preserve"> tasks.</w:t>
       </w:r>
     </w:p>
     <w:p>
@@ -1242,7 +1266,13 @@
         <w:rPr>
           <w:lang w:val="en-US"/>
         </w:rPr>
-        <w:t>array task lists to retain priority level</w:t>
+        <w:t xml:space="preserve">array task lists to retain priority </w:t>
+      </w:r>
+      <w:r>
+        <w:rPr>
+          <w:lang w:val="en-US"/>
+        </w:rPr>
+        <w:t>levels</w:t>
       </w:r>
       <w:r>
         <w:rPr>
@@ -1321,7 +1351,7 @@
         <w:rPr>
           <w:lang w:val="en-US"/>
         </w:rPr>
-        <w:t xml:space="preserve">Using a pre-processor directive allows for the hard coding of the number of priority levels, which equals to the number of array elements. </w:t>
+        <w:t xml:space="preserve">Using a pre-processor directive allows for the hard coding of the number of priority levels, which equals the number of array elements. </w:t>
       </w:r>
       <w:r>
         <w:rPr>
@@ -1453,19 +1483,55 @@
         <w:rPr>
           <w:lang w:val="en-US"/>
         </w:rPr>
-        <w:t xml:space="preserve"> highest priority tasks before the lower priority ones.</w:t>
-      </w:r>
-      <w:r>
-        <w:rPr>
-          <w:lang w:val="en-US"/>
-        </w:rPr>
         <w:t xml:space="preserve"> </w:t>
       </w:r>
       <w:r>
         <w:rPr>
           <w:lang w:val="en-US"/>
         </w:rPr>
-        <w:t xml:space="preserve">This logic requires extra care to ensure long running tasks </w:t>
+        <w:t>highest-priority</w:t>
+      </w:r>
+      <w:r>
+        <w:rPr>
+          <w:lang w:val="en-US"/>
+        </w:rPr>
+        <w:t xml:space="preserve"> tasks before the </w:t>
+      </w:r>
+      <w:r>
+        <w:rPr>
+          <w:lang w:val="en-US"/>
+        </w:rPr>
+        <w:t>lower-priority</w:t>
+      </w:r>
+      <w:r>
+        <w:rPr>
+          <w:lang w:val="en-US"/>
+        </w:rPr>
+        <w:t xml:space="preserve"> ones.</w:t>
+      </w:r>
+      <w:r>
+        <w:rPr>
+          <w:lang w:val="en-US"/>
+        </w:rPr>
+        <w:t xml:space="preserve"> </w:t>
+      </w:r>
+      <w:r>
+        <w:rPr>
+          <w:lang w:val="en-US"/>
+        </w:rPr>
+        <w:t xml:space="preserve">This logic requires extra care to ensure </w:t>
+      </w:r>
+      <w:r>
+        <w:rPr>
+          <w:lang w:val="en-US"/>
+        </w:rPr>
+        <w:t>long-running</w:t>
+      </w:r>
+      <w:r>
+        <w:rPr>
+          <w:lang w:val="en-US"/>
+        </w:rPr>
+        <w:t xml:space="preserve"> tasks </w:t>
       </w:r>
       <w:r>
         <w:rPr>
@@ -1477,7 +1543,19 @@
         <w:rPr>
           <w:lang w:val="en-US"/>
         </w:rPr>
-        <w:t xml:space="preserve"> possess a higher priority, allowing lower priority tasks to get the opportunity to run. </w:t>
+        <w:t xml:space="preserve"> possess a higher priority, allowing </w:t>
+      </w:r>
+      <w:r>
+        <w:rPr>
+          <w:lang w:val="en-US"/>
+        </w:rPr>
+        <w:t>lower-priority</w:t>
+      </w:r>
+      <w:r>
+        <w:rPr>
+          <w:lang w:val="en-US"/>
+        </w:rPr>
+        <w:t xml:space="preserve"> tasks to get the opportunity to run. </w:t>
       </w:r>
       <w:r>
         <w:rPr>
@@ -1495,10 +1573,13 @@
         <w:rPr>
           <w:lang w:val="en-US"/>
         </w:rPr>
-        <w:t xml:space="preserve"> 1-index when assigning to tasks, then converted to 0-index within internal code prior </w:t>
-      </w:r>
-      <w:r>
-        <w:t>for</w:t>
+        <w:t xml:space="preserve"> 1-index when assigning to tasks, then converted to 0-index within internal code </w:t>
+      </w:r>
+      <w:r>
+        <w:rPr>
+          <w:lang w:val="en-US"/>
+        </w:rPr>
+        <w:t>before</w:t>
       </w:r>
       <w:r>
         <w:rPr>
@@ -1604,7 +1685,19 @@
         <w:rPr>
           <w:lang w:val="en-US"/>
         </w:rPr>
-        <w:t xml:space="preserve"> function will be present, albeit with slight modifications to allow functionality with an array of doubly linked lists, therefore, this function is will still be thread unsafe. The logic for removals of tasks from the task list array is situated in SVC delegates, therefore, we can assume that it will be safe from corruption due to concurrent modification.</w:t>
+        <w:t xml:space="preserve"> function will be present, albeit with slight modifications to allow functionality with an array of doubly linked lists, therefore, this function will still be </w:t>
+      </w:r>
+      <w:r>
+        <w:rPr>
+          <w:lang w:val="en-US"/>
+        </w:rPr>
+        <w:t>thread-unsafe</w:t>
+      </w:r>
+      <w:r>
+        <w:rPr>
+          <w:lang w:val="en-US"/>
+        </w:rPr>
+        <w:t>. The logic for removals of tasks from the task list array is situated in SVC delegates, therefore, we can assume that it will be safe from corruption due to concurrent modification.</w:t>
       </w:r>
     </w:p>
     <w:p>
@@ -1713,7 +1806,19 @@
         <w:rPr>
           <w:lang w:val="en-US"/>
         </w:rPr>
-        <w:t xml:space="preserve"> Compiler errors and warnings protect against the instance of a user not passing in a value, or passing in a value that is negative.</w:t>
+        <w:t xml:space="preserve"> Compiler errors and warnings protect against the instance of a user not passing in a value, or passing in </w:t>
+      </w:r>
+      <w:r>
+        <w:rPr>
+          <w:lang w:val="en-US"/>
+        </w:rPr>
+        <w:t>a negative value</w:t>
+      </w:r>
+      <w:r>
+        <w:rPr>
+          <w:lang w:val="en-US"/>
+        </w:rPr>
+        <w:t>.</w:t>
       </w:r>
     </w:p>
     <w:p>
@@ -1808,7 +1913,19 @@
         <w:rPr>
           <w:lang w:val="en-US"/>
         </w:rPr>
-        <w:t xml:space="preserve">With the current implementation of re-entrant mutexes, a task that requests for an acquired mutex moves to the wait list. On the release of a mutex, the notification logic notifies all tasks in the wait list. </w:t>
+        <w:t xml:space="preserve">With the current implementation of re-entrant mutexes, a task that requests for an acquired mutex moves to the wait list. On the release of a mutex, the notification logic notifies all tasks </w:t>
+      </w:r>
+      <w:r>
+        <w:rPr>
+          <w:lang w:val="en-US"/>
+        </w:rPr>
+        <w:t>on</w:t>
+      </w:r>
+      <w:r>
+        <w:rPr>
+          <w:lang w:val="en-US"/>
+        </w:rPr>
+        <w:t xml:space="preserve"> the wait list. </w:t>
       </w:r>
       <w:r>
         <w:rPr>
@@ -1895,49 +2012,19 @@
         <w:rPr>
           <w:lang w:val="en-US"/>
         </w:rPr>
-        <w:t xml:space="preserve">. </w:t>
-      </w:r>
-      <w:r>
-        <w:rPr>
-          <w:lang w:val="en-US"/>
-        </w:rPr>
-        <w:t>Another approach</w:t>
-      </w:r>
-      <w:r>
-        <w:rPr>
-          <w:lang w:val="en-US"/>
-        </w:rPr>
-        <w:t xml:space="preserve"> is a priority-based ordering system, where the ordering </w:t>
-      </w:r>
-      <w:r>
-        <w:rPr>
-          <w:lang w:val="en-US"/>
-        </w:rPr>
-        <w:t>is</w:t>
-      </w:r>
-      <w:r>
-        <w:rPr>
-          <w:lang w:val="en-US"/>
-        </w:rPr>
-        <w:t xml:space="preserve"> based on</w:t>
-      </w:r>
-      <w:r>
-        <w:rPr>
-          <w:lang w:val="en-US"/>
-        </w:rPr>
-        <w:t xml:space="preserve"> task</w:t>
-      </w:r>
-      <w:r>
-        <w:rPr>
-          <w:lang w:val="en-US"/>
-        </w:rPr>
-        <w:t xml:space="preserve"> priority levels</w:t>
-      </w:r>
-      <w:r>
-        <w:rPr>
-          <w:lang w:val="en-US"/>
-        </w:rPr>
-        <w:t>, the highest priority task will be granted the mutex first on release. The FIFO-based approach is much fairer as it</w:t>
+        <w:t>.</w:t>
+      </w:r>
+      <w:r>
+        <w:rPr>
+          <w:lang w:val="en-US"/>
+        </w:rPr>
+        <w:t xml:space="preserve"> Another approach is a priority-based ordering system, where the ordering is based on task priority levels, granting the highest priority task first on mutex release. </w:t>
+      </w:r>
+      <w:r>
+        <w:rPr>
+          <w:lang w:val="en-US"/>
+        </w:rPr>
+        <w:t>The FIFO-based approach is much fairer as it</w:t>
       </w:r>
       <w:r>
         <w:rPr>
@@ -1949,7 +2036,19 @@
         <w:rPr>
           <w:lang w:val="en-US"/>
         </w:rPr>
-        <w:t xml:space="preserve"> service tasks in a first-come</w:t>
+        <w:t xml:space="preserve"> service tasks </w:t>
+      </w:r>
+      <w:r>
+        <w:rPr>
+          <w:lang w:val="en-US"/>
+        </w:rPr>
+        <w:t>on</w:t>
+      </w:r>
+      <w:r>
+        <w:rPr>
+          <w:lang w:val="en-US"/>
+        </w:rPr>
+        <w:t xml:space="preserve"> a first-come</w:t>
       </w:r>
       <w:r>
         <w:rPr>
@@ -1979,7 +2078,19 @@
         <w:rPr>
           <w:lang w:val="en-US"/>
         </w:rPr>
-        <w:t xml:space="preserve"> basis, although this prevents the starvation of lower priority tasks, it will result in higher priority tasks waiting for lower priority tasks to complete. A priority-based approach will improve OS responsiveness by servicing high priority tasks </w:t>
+        <w:t xml:space="preserve"> basis, although this prevents the starvation of lower priority tasks, it will result in higher priority tasks waiting for lower priority tasks to complete. A priority-based approach will improve OS responsiveness by servicing </w:t>
+      </w:r>
+      <w:r>
+        <w:rPr>
+          <w:lang w:val="en-US"/>
+        </w:rPr>
+        <w:t>high-priority</w:t>
+      </w:r>
+      <w:r>
+        <w:rPr>
+          <w:lang w:val="en-US"/>
+        </w:rPr>
+        <w:t xml:space="preserve"> tasks </w:t>
       </w:r>
       <w:r>
         <w:rPr>
@@ -1991,7 +2102,55 @@
         <w:rPr>
           <w:lang w:val="en-US"/>
         </w:rPr>
-        <w:t xml:space="preserve"> potentially solve priority-inversion by preventing higher priority tasks waiting for a mutex in a queue before a lower priority task.</w:t>
+        <w:t xml:space="preserve"> potentially solve </w:t>
+      </w:r>
+      <w:r>
+        <w:rPr>
+          <w:lang w:val="en-US"/>
+        </w:rPr>
+        <w:t>priority inversion</w:t>
+      </w:r>
+      <w:r>
+        <w:rPr>
+          <w:lang w:val="en-US"/>
+        </w:rPr>
+        <w:t xml:space="preserve"> by preventing </w:t>
+      </w:r>
+      <w:r>
+        <w:rPr>
+          <w:lang w:val="en-US"/>
+        </w:rPr>
+        <w:t>higher-priority</w:t>
+      </w:r>
+      <w:r>
+        <w:rPr>
+          <w:lang w:val="en-US"/>
+        </w:rPr>
+        <w:t xml:space="preserve"> tasks </w:t>
+      </w:r>
+      <w:r>
+        <w:rPr>
+          <w:lang w:val="en-US"/>
+        </w:rPr>
+        <w:t xml:space="preserve">from </w:t>
+      </w:r>
+      <w:r>
+        <w:rPr>
+          <w:lang w:val="en-US"/>
+        </w:rPr>
+        <w:t xml:space="preserve">waiting for a mutex in a queue before a </w:t>
+      </w:r>
+      <w:r>
+        <w:rPr>
+          <w:lang w:val="en-US"/>
+        </w:rPr>
+        <w:t>lower-priority</w:t>
+      </w:r>
+      <w:r>
+        <w:rPr>
+          <w:lang w:val="en-US"/>
+        </w:rPr>
+        <w:t xml:space="preserve"> task.</w:t>
       </w:r>
     </w:p>
     <w:p>
@@ -2016,13 +2175,37 @@
         <w:rPr>
           <w:lang w:val="en-US"/>
         </w:rPr>
-        <w:t>implementation,</w:t>
-      </w:r>
-      <w:r>
-        <w:rPr>
-          <w:lang w:val="en-US"/>
-        </w:rPr>
-        <w:t xml:space="preserve"> which was described earlier will benefit this implementation greatly, as it can provide a highly efficient ordering system based on the priority parameters</w:t>
+        <w:t>implementation</w:t>
+      </w:r>
+      <w:r>
+        <w:rPr>
+          <w:lang w:val="en-US"/>
+        </w:rPr>
+        <w:t xml:space="preserve"> </w:t>
+      </w:r>
+      <w:r>
+        <w:rPr>
+          <w:lang w:val="en-US"/>
+        </w:rPr>
+        <w:t>from</w:t>
+      </w:r>
+      <w:r>
+        <w:rPr>
+          <w:lang w:val="en-US"/>
+        </w:rPr>
+        <w:t xml:space="preserve"> earlier will benefit this </w:t>
+      </w:r>
+      <w:r>
+        <w:rPr>
+          <w:lang w:val="en-US"/>
+        </w:rPr>
+        <w:t>implementation, as</w:t>
+      </w:r>
+      <w:r>
+        <w:rPr>
+          <w:lang w:val="en-US"/>
+        </w:rPr>
+        <w:t xml:space="preserve"> it can provide a highly efficient ordering system based on the priority parameters</w:t>
       </w:r>
       <w:r>
         <w:rPr>
@@ -2046,7 +2229,7 @@
         <w:rPr>
           <w:lang w:val="en-US"/>
         </w:rPr>
-        <w:t>create a unique heap store for each mutex instantiation, there needs to be a heap store declaration inside the mutex structure. The static initialiser implementation from the base DocetOS will no longer work since the heap also needs initialising with the heap store and comparator function pointers.</w:t>
+        <w:t>create a unique heap store for each mutex instantiation, there needs to be a heap store declaration inside the mutex structure. The static initialiser implementation from the base DocetOS will no longer work since the heap needs initialising with the heap store and comparator function pointers.</w:t>
       </w:r>
     </w:p>
     <w:p>
@@ -2105,7 +2288,19 @@
         <w:rPr>
           <w:lang w:val="en-US"/>
         </w:rPr>
-        <w:t>In the mutex-wide wait list implementation from earlier, mutex-wide check code logic was present to ensure that tasks that are about to enter a wait will only wait if the mutex has not been released prior, preventing tasks locking themselves in the wait list. Modifications to convert this safety mechanism to mutex-specific logic will incorporate mutexes containing the check code</w:t>
+        <w:t xml:space="preserve">In the mutex-wide wait list implementation from earlier, mutex-wide check code logic was present to ensure </w:t>
+      </w:r>
+      <w:r>
+        <w:rPr>
+          <w:lang w:val="en-US"/>
+        </w:rPr>
+        <w:t xml:space="preserve">mid-operation mutex releases will not affect tasks that are about to enter the wait list, guarding the system against tasks imprisonment in the wait list. </w:t>
+      </w:r>
+      <w:r>
+        <w:rPr>
+          <w:lang w:val="en-US"/>
+        </w:rPr>
+        <w:t>Modifications to convert this safety mechanism to mutex-specific logic will incorporate mutexes containing the check code</w:t>
       </w:r>
       <w:r>
         <w:rPr>
@@ -2130,13 +2325,49 @@
         <w:rPr>
           <w:lang w:val="en-US"/>
         </w:rPr>
-        <w:t>A mutex-specific notify function will replace the current ‘notify all’ function. Taking in a pointer to the mutex of the waiting tasks to notify. Since the head of the waiting list heap contains the highest priority task waiting for the mutex, this will be the task to notify.</w:t>
-      </w:r>
-      <w:r>
-        <w:rPr>
-          <w:lang w:val="en-US"/>
-        </w:rPr>
-        <w:t xml:space="preserve"> Modifications to the wait delegate function just consists of accepting the mutex in question as an argument</w:t>
+        <w:t>A mutex-specific notify function will replace the current ‘notify all’ function</w:t>
+      </w:r>
+      <w:r>
+        <w:rPr>
+          <w:lang w:val="en-US"/>
+        </w:rPr>
+        <w:t>,</w:t>
+      </w:r>
+      <w:r>
+        <w:rPr>
+          <w:lang w:val="en-US"/>
+        </w:rPr>
+        <w:t xml:space="preserve"> </w:t>
+      </w:r>
+      <w:r>
+        <w:rPr>
+          <w:lang w:val="en-US"/>
+        </w:rPr>
+        <w:t>now t</w:t>
+      </w:r>
+      <w:r>
+        <w:rPr>
+          <w:lang w:val="en-US"/>
+        </w:rPr>
+        <w:t>aking in a pointer to the mutex of the waiting tasks to notify. Since the head of the waiting list heap contains the highest priority task waiting for the mutex, this will be the task to notify.</w:t>
+      </w:r>
+      <w:r>
+        <w:rPr>
+          <w:lang w:val="en-US"/>
+        </w:rPr>
+        <w:t xml:space="preserve"> Modifications to the wait delegate function </w:t>
+      </w:r>
+      <w:r>
+        <w:rPr>
+          <w:lang w:val="en-US"/>
+        </w:rPr>
+        <w:t>consist</w:t>
+      </w:r>
+      <w:r>
+        <w:rPr>
+          <w:lang w:val="en-US"/>
+        </w:rPr>
+        <w:t xml:space="preserve"> of accepting the mutex in question as an argument</w:t>
       </w:r>
       <w:r>
         <w:rPr>
@@ -2178,93 +2409,466 @@
         <w:rPr>
           <w:lang w:val="en-US"/>
         </w:rPr>
-        <w:t xml:space="preserve"> The OS wait function, despite being a mutex-specific implementation, will stay in the scheduler source files. Ensuring that the scheduler task list is not accessible from other sources due to its safety-critical nature. </w:t>
-      </w:r>
-    </w:p>
-    <w:p>
-      <w:pPr>
-        <w:rPr>
-          <w:lang w:val="en-US"/>
-        </w:rPr>
-      </w:pPr>
-      <w:r>
-        <w:rPr>
-          <w:lang w:val="en-US"/>
-        </w:rPr>
-        <w:t xml:space="preserve">Pending list logic is preserved to safeguard the thread-unsafe scheduler task list, with the mutex-specific notify function adding tasks to a pending list to ensure the scheduler task list will not succumb to corruption. The SVC delegate-based implementation of the </w:t>
-      </w:r>
-      <w:r>
-        <w:rPr>
-          <w:lang w:val="en-US"/>
-        </w:rPr>
-        <w:t>OS wait function preserves thread-safety of both the scheduler task list and the mutex-specific heap-based waiting list.</w:t>
-      </w:r>
-    </w:p>
-    <w:p>
-      <w:pPr>
-        <w:rPr>
-          <w:lang w:val="en-US"/>
-        </w:rPr>
-      </w:pPr>
-    </w:p>
-    <w:p>
-      <w:pPr>
-        <w:pStyle w:val="ListParagraph"/>
-        <w:numPr>
-          <w:ilvl w:val="0"/>
-          <w:numId w:val="1"/>
-        </w:numPr>
-        <w:rPr>
-          <w:lang w:val="en-US"/>
-        </w:rPr>
-      </w:pPr>
-      <w:r>
-        <w:rPr>
-          <w:lang w:val="en-US"/>
-        </w:rPr>
-        <w:t>Add and remove task (doubly linked list functions) need to be modified to take in the priority of the task to add and remove tasks to and from the correct priority level list.</w:t>
-      </w:r>
-    </w:p>
-    <w:p>
-      <w:pPr>
-        <w:pStyle w:val="ListParagraph"/>
-        <w:numPr>
-          <w:ilvl w:val="0"/>
-          <w:numId w:val="1"/>
-        </w:numPr>
-        <w:rPr>
-          <w:lang w:val="en-US"/>
-        </w:rPr>
-      </w:pPr>
-      <w:r>
-        <w:rPr>
-          <w:lang w:val="en-US"/>
-        </w:rPr>
-        <w:t xml:space="preserve">Use similar methodology to the task wait logic – </w:t>
-      </w:r>
-      <w:r>
-        <w:rPr>
-          <w:lang w:val="en-US"/>
-        </w:rPr>
-        <w:t>use an intermediate ‘pending’ list when adding to the task list, scheduler function will go through pending list and add to task list.</w:t>
-      </w:r>
-    </w:p>
-    <w:p>
-      <w:pPr>
-        <w:pStyle w:val="ListParagraph"/>
-        <w:numPr>
-          <w:ilvl w:val="0"/>
-          <w:numId w:val="1"/>
-        </w:numPr>
-        <w:rPr>
-          <w:lang w:val="en-US"/>
-        </w:rPr>
-      </w:pPr>
+        <w:t xml:space="preserve"> The OS wait function, despite being a mutex-specific implementation, will stay in the scheduler source files</w:t>
+      </w:r>
+      <w:r>
+        <w:rPr>
+          <w:lang w:val="en-US"/>
+        </w:rPr>
+        <w:t xml:space="preserve">. </w:t>
+      </w:r>
+      <w:r>
+        <w:rPr>
+          <w:lang w:val="en-US"/>
+        </w:rPr>
+        <w:t xml:space="preserve">it is </w:t>
+      </w:r>
+      <w:r>
+        <w:rPr>
+          <w:lang w:val="en-US"/>
+        </w:rPr>
+        <w:t>e</w:t>
+      </w:r>
+      <w:r>
+        <w:rPr>
+          <w:lang w:val="en-US"/>
+        </w:rPr>
+        <w:t>nsuring that the scheduler task list is not accessible from other sources due to its safety-critical nature.</w:t>
+      </w:r>
+    </w:p>
+    <w:p>
+      <w:pPr>
+        <w:rPr>
+          <w:lang w:val="en-US"/>
+        </w:rPr>
+      </w:pPr>
+      <w:r>
+        <w:rPr>
+          <w:lang w:val="en-US"/>
+        </w:rPr>
+        <w:t xml:space="preserve">Preserving the pending list logic safeguards the thread-unsafe scheduler task list, </w:t>
+      </w:r>
+      <w:r>
+        <w:rPr>
+          <w:lang w:val="en-US"/>
+        </w:rPr>
+        <w:t xml:space="preserve">with the mutex-specific notify function adding tasks to a pending list to ensure the scheduler task list will not succumb to corruption. The SVC delegate-based implementation of the </w:t>
+      </w:r>
+      <w:r>
+        <w:rPr>
+          <w:lang w:val="en-US"/>
+        </w:rPr>
+        <w:t xml:space="preserve">OS wait function preserves </w:t>
+      </w:r>
+      <w:r>
+        <w:rPr>
+          <w:lang w:val="en-US"/>
+        </w:rPr>
+        <w:t>thread safety</w:t>
+      </w:r>
+      <w:r>
+        <w:rPr>
+          <w:lang w:val="en-US"/>
+        </w:rPr>
+        <w:t xml:space="preserve"> of both the scheduler task list and the mutex-specific heap-based waiting list.</w:t>
+      </w:r>
+      <w:r>
+        <w:rPr>
+          <w:lang w:val="en-US"/>
+        </w:rPr>
+        <w:t xml:space="preserve"> Furthermore, considerations to preserve thread safety are paramount during the heap extract function call in the mutex-specific notify function, converting this notify function into an SVC delegate </w:t>
+      </w:r>
+      <w:r>
+        <w:rPr>
+          <w:lang w:val="en-US"/>
+        </w:rPr>
+        <w:t>ensures atomic operation execution.</w:t>
+      </w:r>
+    </w:p>
+    <w:p>
+      <w:pPr>
+        <w:pStyle w:val="Heading1"/>
+        <w:rPr>
+          <w:lang w:val="en-US"/>
+        </w:rPr>
+      </w:pPr>
+      <w:r>
+        <w:rPr>
+          <w:lang w:val="en-US"/>
+        </w:rPr>
+        <w:t>Priority Inheritance for Mutexes</w:t>
+      </w:r>
+    </w:p>
+    <w:p>
+      <w:pPr>
+        <w:rPr>
+          <w:lang w:val="en-US"/>
+        </w:rPr>
+      </w:pPr>
+      <w:r>
+        <w:rPr>
+          <w:lang w:val="en-US"/>
+        </w:rPr>
+        <w:t xml:space="preserve">The </w:t>
+      </w:r>
+      <w:r>
+        <w:rPr>
+          <w:lang w:val="en-US"/>
+        </w:rPr>
+        <w:t xml:space="preserve">combination of the </w:t>
+      </w:r>
+      <w:r>
+        <w:rPr>
+          <w:lang w:val="en-US"/>
+        </w:rPr>
+        <w:t>current</w:t>
+      </w:r>
+      <w:r>
+        <w:rPr>
+          <w:lang w:val="en-US"/>
+        </w:rPr>
+        <w:t xml:space="preserve"> re-entrant </w:t>
+      </w:r>
+      <w:r>
+        <w:rPr>
+          <w:lang w:val="en-US"/>
+        </w:rPr>
+        <w:t xml:space="preserve">mutex </w:t>
+      </w:r>
+      <w:r>
+        <w:rPr>
+          <w:lang w:val="en-US"/>
+        </w:rPr>
+        <w:t xml:space="preserve">and fixed-priority task scheduler implementations incurs the possibility of priority inversion, </w:t>
+      </w:r>
+      <w:r>
+        <w:rPr>
+          <w:lang w:val="en-US"/>
+        </w:rPr>
+        <w:t>where a lower-priority task which holds a mutex blocks higher-priority tasks that are waiting</w:t>
+      </w:r>
+      <w:r>
+        <w:rPr>
+          <w:lang w:val="en-US"/>
+        </w:rPr>
+        <w:t xml:space="preserve"> for</w:t>
+      </w:r>
       <w:r>
         <w:rPr>
           <w:lang w:val="en-US"/>
         </w:rPr>
         <w:t xml:space="preserve"> </w:t>
+      </w:r>
+      <w:r>
+        <w:rPr>
+          <w:lang w:val="en-US"/>
+        </w:rPr>
+        <w:t>this</w:t>
+      </w:r>
+      <w:r>
+        <w:rPr>
+          <w:lang w:val="en-US"/>
+        </w:rPr>
+        <w:t xml:space="preserve"> mutex. </w:t>
+      </w:r>
+      <w:r>
+        <w:rPr>
+          <w:lang w:val="en-US"/>
+        </w:rPr>
+        <w:t>A mutex-based priority inheritance implementation aims to resolve this defect by granting the mutex-holding task the priority of the highest-priority task that requests for said mutex if the priority is higher</w:t>
+      </w:r>
+      <w:r>
+        <w:rPr>
+          <w:lang w:val="en-US"/>
+        </w:rPr>
+        <w:t>, achieving prompt mutex release.</w:t>
+      </w:r>
+    </w:p>
+    <w:p>
+      <w:pPr>
+        <w:pStyle w:val="Heading2"/>
+        <w:rPr>
+          <w:lang w:val="en-US"/>
+        </w:rPr>
+      </w:pPr>
+      <w:r>
+        <w:rPr>
+          <w:lang w:val="en-US"/>
+        </w:rPr>
+        <w:t>Design</w:t>
+      </w:r>
+    </w:p>
+    <w:p>
+      <w:pPr>
+        <w:rPr>
+          <w:lang w:val="en-US"/>
+        </w:rPr>
+      </w:pPr>
+      <w:r>
+        <w:rPr>
+          <w:lang w:val="en-US"/>
+        </w:rPr>
+        <w:t>The implementation must contain logic to first check whether the priority level of the requesting task</w:t>
+      </w:r>
+      <w:r>
+        <w:rPr>
+          <w:lang w:val="en-US"/>
+        </w:rPr>
+        <w:t xml:space="preserve"> </w:t>
+      </w:r>
+      <w:r>
+        <w:rPr>
+          <w:lang w:val="en-US"/>
+        </w:rPr>
+        <w:t xml:space="preserve">is higher than that of the task that holds the mutex. If it is greater, the logic must remove the mutex </w:t>
+      </w:r>
+      <w:r>
+        <w:rPr>
+          <w:lang w:val="en-US"/>
+        </w:rPr>
+        <w:lastRenderedPageBreak/>
+        <w:t>holding task from the previous task list</w:t>
+      </w:r>
+      <w:r>
+        <w:rPr>
+          <w:lang w:val="en-US"/>
+        </w:rPr>
+        <w:t xml:space="preserve">, </w:t>
+      </w:r>
+      <w:r>
+        <w:rPr>
+          <w:lang w:val="en-US"/>
+        </w:rPr>
+        <w:t>add it to the new priority task pending list for the scheduler to sweep and process correctly</w:t>
+      </w:r>
+      <w:r>
+        <w:rPr>
+          <w:lang w:val="en-US"/>
+        </w:rPr>
+        <w:t>, and finally add the requesting task to the mutex heap-based wait</w:t>
+      </w:r>
+      <w:r>
+        <w:rPr>
+          <w:lang w:val="en-US"/>
+        </w:rPr>
+        <w:t>ing</w:t>
+      </w:r>
+      <w:r>
+        <w:rPr>
+          <w:lang w:val="en-US"/>
+        </w:rPr>
+        <w:t xml:space="preserve"> list. Secondly, there must be logic to revert the mutex-holding task’s priority to the level it was previously at before the inheritance to prevent the permanent promotion of lower</w:t>
+      </w:r>
+      <w:r>
+        <w:rPr>
+          <w:lang w:val="en-US"/>
+        </w:rPr>
+        <w:t>-</w:t>
+      </w:r>
+      <w:r>
+        <w:rPr>
+          <w:lang w:val="en-US"/>
+        </w:rPr>
+        <w:t>priority tasks.</w:t>
+      </w:r>
+      <w:r>
+        <w:rPr>
+          <w:lang w:val="en-US"/>
+        </w:rPr>
+        <w:t xml:space="preserve"> To facilitate this implementation, the TCB structure must contain an additional field to preserve the original priority level.</w:t>
+      </w:r>
+    </w:p>
+    <w:p>
+      <w:pPr>
+        <w:rPr>
+          <w:lang w:val="en-US"/>
+        </w:rPr>
+      </w:pPr>
+      <w:r>
+        <w:rPr>
+          <w:lang w:val="en-US"/>
+        </w:rPr>
+        <w:t xml:space="preserve">The current mutex acquire </w:t>
+      </w:r>
+      <w:r>
+        <w:rPr>
+          <w:lang w:val="en-US"/>
+        </w:rPr>
+        <w:t>function</w:t>
+      </w:r>
+      <w:r>
+        <w:rPr>
+          <w:lang w:val="en-US"/>
+        </w:rPr>
+        <w:t xml:space="preserve"> calls the OS wait SVC delegate function in the instance where another task already holds the mutex that a task is requesting. The wait function, after confirming check codes, removes the requesting task from the round-robin, inserts it into the mutex-specific heap-based waiting list, and then sets the PendSV bit to invoke a context switch. </w:t>
+      </w:r>
+      <w:r>
+        <w:rPr>
+          <w:lang w:val="en-US"/>
+        </w:rPr>
+        <w:t>The wait function is the ideal location for the priority promotion logic, with the inclusion of a priority comparing ‘if’ statement and further functionality that updates the priority level of the mutex-holding task, preserving the original level, and then adding to the pending list. The context switch invoke will run the scheduler which will then schedule all pending tasks observant of the promoted priority level.</w:t>
+      </w:r>
+    </w:p>
+    <w:p>
+      <w:pPr>
+        <w:rPr>
+          <w:lang w:val="en-US"/>
+        </w:rPr>
+      </w:pPr>
+      <w:r>
+        <w:rPr>
+          <w:lang w:val="en-US"/>
+        </w:rPr>
+        <w:t>The initial idea to retrieve the highest priority waiting task was to develop a peek function in the generic heap implementation. Given the presence of TCB retrieval via the OS_currentTCB() function within the wait function, there is no need for this peek function. However, I will still develop the peek function to produce a more complete generic heap implementation, though this function will be unused in the OS, a complete generic heap package would be beneficial for the end-user.</w:t>
+      </w:r>
+    </w:p>
+    <w:p>
+      <w:pPr>
+        <w:rPr>
+          <w:lang w:val="en-US"/>
+        </w:rPr>
+      </w:pPr>
+      <w:r>
+        <w:rPr>
+          <w:lang w:val="en-US"/>
+        </w:rPr>
+        <w:t>The mutex release function resets the mutex task field and calls the mutex-specific notify function in the instance of a complete mutex release from the notification counter being equal to zero.</w:t>
+      </w:r>
+      <w:r>
+        <w:rPr>
+          <w:lang w:val="en-US"/>
+        </w:rPr>
+        <w:t xml:space="preserve"> Implementing the task priority restoration functionality is ideal right before the notify function call in the mutex release function. </w:t>
+      </w:r>
+      <w:r>
+        <w:rPr>
+          <w:lang w:val="en-US"/>
+        </w:rPr>
+        <w:t xml:space="preserve">Before </w:t>
+      </w:r>
+      <w:r>
+        <w:rPr>
+          <w:lang w:val="en-US"/>
+        </w:rPr>
+        <w:t>notifying</w:t>
+      </w:r>
+      <w:r>
+        <w:rPr>
+          <w:lang w:val="en-US"/>
+        </w:rPr>
+        <w:t xml:space="preserve"> the waiting task</w:t>
+      </w:r>
+      <w:r>
+        <w:rPr>
+          <w:lang w:val="en-US"/>
+        </w:rPr>
+        <w:t>,</w:t>
+      </w:r>
+      <w:r>
+        <w:rPr>
+          <w:lang w:val="en-US"/>
+        </w:rPr>
+        <w:t xml:space="preserve"> and yielding the OS</w:t>
+      </w:r>
+      <w:r>
+        <w:rPr>
+          <w:lang w:val="en-US"/>
+        </w:rPr>
+        <w:t xml:space="preserve">, additional logic </w:t>
+      </w:r>
+      <w:r>
+        <w:rPr>
+          <w:lang w:val="en-US"/>
+        </w:rPr>
+        <w:t>should be present</w:t>
+      </w:r>
+      <w:r>
+        <w:rPr>
+          <w:lang w:val="en-US"/>
+        </w:rPr>
+        <w:t xml:space="preserve"> that restores the priority field value, removes the task from the scheduler task list, and then pushes it to the pending list</w:t>
+      </w:r>
+      <w:r>
+        <w:rPr>
+          <w:lang w:val="en-US"/>
+        </w:rPr>
+        <w:t xml:space="preserve"> only if the priority field differs from the original priority</w:t>
+      </w:r>
+      <w:r>
+        <w:rPr>
+          <w:lang w:val="en-US"/>
+        </w:rPr>
+        <w:t>. There should not be a need for a PendSV bit setting to invoke a context switch inside the notify function, since once the function completes, the logic returns to the mutex release function which calls the OS yield function which invokes the context switch.</w:t>
+      </w:r>
+    </w:p>
+    <w:p>
+      <w:pPr>
+        <w:pStyle w:val="Heading2"/>
+        <w:rPr>
+          <w:lang w:val="en-US"/>
+        </w:rPr>
+      </w:pPr>
+      <w:r>
+        <w:rPr>
+          <w:lang w:val="en-US"/>
+        </w:rPr>
+        <w:t>Safety</w:t>
+      </w:r>
+    </w:p>
+    <w:p>
+      <w:pPr>
+        <w:rPr>
+          <w:lang w:val="en-US"/>
+        </w:rPr>
+      </w:pPr>
+      <w:r>
+        <w:rPr>
+          <w:lang w:val="en-US"/>
+        </w:rPr>
+        <w:t>The initialisation of the additional priority field must take place at the same time as the initialisation of the TCB’s normal priority field in the TCB initialise function. With this, the additional priority field can properly preserve the original priority level</w:t>
+      </w:r>
+      <w:r>
+        <w:rPr>
+          <w:lang w:val="en-US"/>
+        </w:rPr>
+        <w:t>, even with multiple priority promotions, provided the</w:t>
+      </w:r>
+      <w:r>
+        <w:rPr>
+          <w:lang w:val="en-US"/>
+        </w:rPr>
+        <w:t xml:space="preserve"> logic does not modify this field elsewhere.</w:t>
+      </w:r>
+    </w:p>
+    <w:p>
+      <w:pPr>
+        <w:rPr>
+          <w:lang w:val="en-US"/>
+        </w:rPr>
+      </w:pPr>
+      <w:r>
+        <w:rPr>
+          <w:lang w:val="en-US"/>
+        </w:rPr>
+        <w:t xml:space="preserve">Initially, the idea for logic placement of the priority restoration implementation was in the mutex-specific task notify function. As it is already an SVC delegate, it would’ve been possible to restore task priorities within here and save the complexities of implementing an additional function to achieve this. However, a large drawback of containing this logic within the mutex source files is that the doubly linked task list and its utility functions would not be accessible easily, unless with the removal of the static type qualifier for these objects. Since it is challenging to ensure thread safety for doubly linked lists, it makes more sense for them, including the utility functions, to be local. Making these objects globally accessible will </w:t>
+      </w:r>
+      <w:r>
+        <w:rPr>
+          <w:lang w:val="en-US"/>
+        </w:rPr>
+        <w:t>bring some thread safety concerns</w:t>
+      </w:r>
+      <w:r>
+        <w:rPr>
+          <w:lang w:val="en-US"/>
+        </w:rPr>
+        <w:t xml:space="preserve">. Therefore, it makes more sense to </w:t>
+      </w:r>
+      <w:r>
+        <w:rPr>
+          <w:lang w:val="en-US"/>
+        </w:rPr>
+        <w:t>implement a standalone task priority restore delegate function within the scheduler source files, local to the doubly linked task list.</w:t>
       </w:r>
     </w:p>
     <w:sectPr>
@@ -2481,6 +3085,118 @@
     </w:lvl>
   </w:abstractNum>
   <w:abstractNum w:abstractNumId="1" w15:restartNumberingAfterBreak="0">
+    <w:nsid w:val="197A16E6"/>
+    <w:multiLevelType w:val="hybridMultilevel"/>
+    <w:tmpl w:val="3F588304"/>
+    <w:lvl w:ilvl="0" w:tplc="44E2FB16">
+      <w:numFmt w:val="bullet"/>
+      <w:lvlText w:val=""/>
+      <w:lvlJc w:val="left"/>
+      <w:pPr>
+        <w:ind w:left="720" w:hanging="360"/>
+      </w:pPr>
+      <w:rPr>
+        <w:rFonts w:ascii="Symbol" w:eastAsiaTheme="minorHAnsi" w:hAnsi="Symbol" w:cstheme="minorBidi" w:hint="default"/>
+      </w:rPr>
+    </w:lvl>
+    <w:lvl w:ilvl="1" w:tplc="08090003">
+      <w:start w:val="1"/>
+      <w:numFmt w:val="bullet"/>
+      <w:lvlText w:val="o"/>
+      <w:lvlJc w:val="left"/>
+      <w:pPr>
+        <w:ind w:left="1440" w:hanging="360"/>
+      </w:pPr>
+      <w:rPr>
+        <w:rFonts w:ascii="Courier New" w:hAnsi="Courier New" w:cs="Courier New" w:hint="default"/>
+      </w:rPr>
+    </w:lvl>
+    <w:lvl w:ilvl="2" w:tplc="08090005">
+      <w:start w:val="1"/>
+      <w:numFmt w:val="bullet"/>
+      <w:lvlText w:val=""/>
+      <w:lvlJc w:val="left"/>
+      <w:pPr>
+        <w:ind w:left="2160" w:hanging="360"/>
+      </w:pPr>
+      <w:rPr>
+        <w:rFonts w:ascii="Wingdings" w:hAnsi="Wingdings" w:hint="default"/>
+      </w:rPr>
+    </w:lvl>
+    <w:lvl w:ilvl="3" w:tplc="08090001" w:tentative="1">
+      <w:start w:val="1"/>
+      <w:numFmt w:val="bullet"/>
+      <w:lvlText w:val=""/>
+      <w:lvlJc w:val="left"/>
+      <w:pPr>
+        <w:ind w:left="2880" w:hanging="360"/>
+      </w:pPr>
+      <w:rPr>
+        <w:rFonts w:ascii="Symbol" w:hAnsi="Symbol" w:hint="default"/>
+      </w:rPr>
+    </w:lvl>
+    <w:lvl w:ilvl="4" w:tplc="08090003" w:tentative="1">
+      <w:start w:val="1"/>
+      <w:numFmt w:val="bullet"/>
+      <w:lvlText w:val="o"/>
+      <w:lvlJc w:val="left"/>
+      <w:pPr>
+        <w:ind w:left="3600" w:hanging="360"/>
+      </w:pPr>
+      <w:rPr>
+        <w:rFonts w:ascii="Courier New" w:hAnsi="Courier New" w:cs="Courier New" w:hint="default"/>
+      </w:rPr>
+    </w:lvl>
+    <w:lvl w:ilvl="5" w:tplc="08090005" w:tentative="1">
+      <w:start w:val="1"/>
+      <w:numFmt w:val="bullet"/>
+      <w:lvlText w:val=""/>
+      <w:lvlJc w:val="left"/>
+      <w:pPr>
+        <w:ind w:left="4320" w:hanging="360"/>
+      </w:pPr>
+      <w:rPr>
+        <w:rFonts w:ascii="Wingdings" w:hAnsi="Wingdings" w:hint="default"/>
+      </w:rPr>
+    </w:lvl>
+    <w:lvl w:ilvl="6" w:tplc="08090001" w:tentative="1">
+      <w:start w:val="1"/>
+      <w:numFmt w:val="bullet"/>
+      <w:lvlText w:val=""/>
+      <w:lvlJc w:val="left"/>
+      <w:pPr>
+        <w:ind w:left="5040" w:hanging="360"/>
+      </w:pPr>
+      <w:rPr>
+        <w:rFonts w:ascii="Symbol" w:hAnsi="Symbol" w:hint="default"/>
+      </w:rPr>
+    </w:lvl>
+    <w:lvl w:ilvl="7" w:tplc="08090003" w:tentative="1">
+      <w:start w:val="1"/>
+      <w:numFmt w:val="bullet"/>
+      <w:lvlText w:val="o"/>
+      <w:lvlJc w:val="left"/>
+      <w:pPr>
+        <w:ind w:left="5760" w:hanging="360"/>
+      </w:pPr>
+      <w:rPr>
+        <w:rFonts w:ascii="Courier New" w:hAnsi="Courier New" w:cs="Courier New" w:hint="default"/>
+      </w:rPr>
+    </w:lvl>
+    <w:lvl w:ilvl="8" w:tplc="08090005" w:tentative="1">
+      <w:start w:val="1"/>
+      <w:numFmt w:val="bullet"/>
+      <w:lvlText w:val=""/>
+      <w:lvlJc w:val="left"/>
+      <w:pPr>
+        <w:ind w:left="6480" w:hanging="360"/>
+      </w:pPr>
+      <w:rPr>
+        <w:rFonts w:ascii="Wingdings" w:hAnsi="Wingdings" w:hint="default"/>
+      </w:rPr>
+    </w:lvl>
+  </w:abstractNum>
+  <w:abstractNum w:abstractNumId="2" w15:restartNumberingAfterBreak="0">
     <w:nsid w:val="681C564F"/>
     <w:multiLevelType w:val="multilevel"/>
     <w:tmpl w:val="9476F6A2"/>
@@ -2633,6 +3349,9 @@
     <w:abstractNumId w:val="0"/>
   </w:num>
   <w:num w:numId="2" w16cid:durableId="714695259">
+    <w:abstractNumId w:val="2"/>
+  </w:num>
+  <w:num w:numId="3" w16cid:durableId="136338468">
     <w:abstractNumId w:val="1"/>
   </w:num>
 </w:numbering>

</xml_diff>

<commit_message>
completed counting semaphore implementation, started work on demonstraion
</commit_message>
<xml_diff>
--- a/DocetOS_assignment/Report/SPfA_Report.docx
+++ b/DocetOS_assignment/Report/SPfA_Report.docx
@@ -96,21 +96,19 @@
         <w:rPr>
           <w:lang w:val="en-US"/>
         </w:rPr>
-        <w:t xml:space="preserve"> an executive summary of the modifications and additional features implemented to the base DocetOS. The pre-emptive operating system now includes mutual exclusion via a re-entrant mutex, a fixed-priority task scheduler, a more efficient task sleeping mechanism, a more efficient wait and notify system, priority inheritance for mutexes, and finally, </w:t>
-      </w:r>
-      <w:r>
-        <w:rPr>
-          <w:b/>
-          <w:bCs/>
-          <w:lang w:val="en-US"/>
-        </w:rPr>
-        <w:t>[binary/counting]</w:t>
-      </w:r>
-      <w:r>
-        <w:rPr>
-          <w:lang w:val="en-US"/>
-        </w:rPr>
-        <w:t xml:space="preserve"> semaphores.</w:t>
+        <w:t xml:space="preserve"> an executive summary of the modifications and additional features implemented to the base DocetOS. The pre-emptive operating system now includes mutual exclusion via a re-entrant mutex, a fixed-priority task scheduler, a more efficient task sleeping mechanism, a more efficient wait and notify system, priority inheritance for mutexes, and finally,</w:t>
+      </w:r>
+      <w:r>
+        <w:rPr>
+          <w:lang w:val="en-US"/>
+        </w:rPr>
+        <w:t xml:space="preserve"> counting </w:t>
+      </w:r>
+      <w:r>
+        <w:rPr>
+          <w:lang w:val="en-US"/>
+        </w:rPr>
+        <w:t>semaphores.</w:t>
       </w:r>
     </w:p>
     <w:p>
@@ -143,13 +141,13 @@
         <w:rPr>
           <w:lang w:val="en-US"/>
         </w:rPr>
-        <w:t>trying</w:t>
-      </w:r>
-      <w:r>
-        <w:rPr>
-          <w:lang w:val="en-US"/>
-        </w:rPr>
-        <w:t xml:space="preserve"> to acquire a pre-acquired mutex, the requesting task must enter a waiting state to block the attempt. Tasks </w:t>
+        <w:t>acquiring</w:t>
+      </w:r>
+      <w:r>
+        <w:rPr>
+          <w:lang w:val="en-US"/>
+        </w:rPr>
+        <w:t xml:space="preserve"> a pre-acquired mutex, the requesting task must enter a waiting state to block the attempt. Tasks </w:t>
       </w:r>
       <w:r>
         <w:rPr>
@@ -582,7 +580,13 @@
         <w:rPr>
           <w:lang w:val="en-US"/>
         </w:rPr>
-        <w:t xml:space="preserve">Development of a more efficient sleeping mechanism consists of </w:t>
+        <w:t>Developing</w:t>
+      </w:r>
+      <w:r>
+        <w:rPr>
+          <w:lang w:val="en-US"/>
+        </w:rPr>
+        <w:t xml:space="preserve"> a more efficient sleeping mechanism consists of </w:t>
       </w:r>
       <w:r>
         <w:rPr>
@@ -973,19 +977,19 @@
         <w:rPr>
           <w:lang w:val="en-US"/>
         </w:rPr>
-        <w:t xml:space="preserve"> distributing sleeping task logic between both </w:t>
-      </w:r>
-      <w:r>
-        <w:rPr>
-          <w:lang w:val="en-US"/>
-        </w:rPr>
-        <w:t xml:space="preserve">the </w:t>
-      </w:r>
-      <w:r>
-        <w:rPr>
-          <w:lang w:val="en-US"/>
-        </w:rPr>
-        <w:t>scheduler code and sleep code.</w:t>
+        <w:t xml:space="preserve"> distributing sleeping task logic between </w:t>
+      </w:r>
+      <w:r>
+        <w:rPr>
+          <w:lang w:val="en-US"/>
+        </w:rPr>
+        <w:t>the scheduler and sleep codes</w:t>
+      </w:r>
+      <w:r>
+        <w:rPr>
+          <w:lang w:val="en-US"/>
+        </w:rPr>
+        <w:t>.</w:t>
       </w:r>
       <w:r>
         <w:rPr>
@@ -2870,6 +2874,626 @@
         </w:rPr>
         <w:t>implement a standalone task priority restore delegate function within the scheduler source files, local to the doubly linked task list.</w:t>
       </w:r>
+    </w:p>
+    <w:p>
+      <w:pPr>
+        <w:pStyle w:val="Heading1"/>
+        <w:rPr>
+          <w:lang w:val="en-US"/>
+        </w:rPr>
+      </w:pPr>
+      <w:r>
+        <w:rPr>
+          <w:lang w:val="en-US"/>
+        </w:rPr>
+        <w:lastRenderedPageBreak/>
+        <w:t>Mutual Exclusion via a Counting Semaphore</w:t>
+      </w:r>
+    </w:p>
+    <w:p>
+      <w:pPr>
+        <w:rPr>
+          <w:lang w:val="en-US"/>
+        </w:rPr>
+      </w:pPr>
+      <w:r>
+        <w:rPr>
+          <w:lang w:val="en-US"/>
+        </w:rPr>
+        <w:t>Like a re-entrant mutex, a counting semaphore allows concurrency control to prevent race conditions when accessing shared resources between threads. A counting semaphore implementation holds a fixed number of tokens which functions can obtain and release one by one, with the ability for any task or ISR to add tokens to the semaphore container.</w:t>
+      </w:r>
+      <w:r>
+        <w:rPr>
+          <w:lang w:val="en-US"/>
+        </w:rPr>
+        <w:t xml:space="preserve"> When requesting a semaphore token when none are available, the task must enter a waiting state, these tasks move out of the wait state as soon as a token becomes available. A binary semaphore implementation can utilise this counting semaphore logic by initialising with a single token</w:t>
+      </w:r>
+      <w:r>
+        <w:rPr>
+          <w:lang w:val="en-US"/>
+        </w:rPr>
+        <w:t>.</w:t>
+      </w:r>
+    </w:p>
+    <w:p>
+      <w:pPr>
+        <w:pStyle w:val="Heading2"/>
+        <w:rPr>
+          <w:lang w:val="en-US"/>
+        </w:rPr>
+      </w:pPr>
+      <w:r>
+        <w:rPr>
+          <w:lang w:val="en-US"/>
+        </w:rPr>
+        <w:t>Design</w:t>
+      </w:r>
+    </w:p>
+    <w:p>
+      <w:pPr>
+        <w:rPr>
+          <w:lang w:val="en-US"/>
+        </w:rPr>
+      </w:pPr>
+    </w:p>
+    <w:p>
+      <w:pPr>
+        <w:pStyle w:val="ListParagraph"/>
+        <w:numPr>
+          <w:ilvl w:val="0"/>
+          <w:numId w:val="4"/>
+        </w:numPr>
+        <w:rPr>
+          <w:lang w:val="en-US"/>
+        </w:rPr>
+      </w:pPr>
+      <w:r>
+        <w:rPr>
+          <w:lang w:val="en-US"/>
+        </w:rPr>
+        <w:t>Semaphore structure:</w:t>
+      </w:r>
+    </w:p>
+    <w:p>
+      <w:pPr>
+        <w:pStyle w:val="ListParagraph"/>
+        <w:numPr>
+          <w:ilvl w:val="1"/>
+          <w:numId w:val="4"/>
+        </w:numPr>
+        <w:rPr>
+          <w:lang w:val="en-US"/>
+        </w:rPr>
+      </w:pPr>
+      <w:r>
+        <w:rPr>
+          <w:lang w:val="en-US"/>
+        </w:rPr>
+        <w:t>uint32_t tokenCounter – holds the total available number of tokens.</w:t>
+      </w:r>
+    </w:p>
+    <w:p>
+      <w:pPr>
+        <w:pStyle w:val="ListParagraph"/>
+        <w:numPr>
+          <w:ilvl w:val="1"/>
+          <w:numId w:val="4"/>
+        </w:numPr>
+        <w:rPr>
+          <w:lang w:val="en-US"/>
+        </w:rPr>
+      </w:pPr>
+      <w:r>
+        <w:rPr>
+          <w:lang w:val="en-US"/>
+        </w:rPr>
+        <w:t>uint32_t notificationCounter – holds a count of the number of notifications.</w:t>
+      </w:r>
+    </w:p>
+    <w:p>
+      <w:pPr>
+        <w:pStyle w:val="ListParagraph"/>
+        <w:numPr>
+          <w:ilvl w:val="1"/>
+          <w:numId w:val="4"/>
+        </w:numPr>
+        <w:rPr>
+          <w:lang w:val="en-US"/>
+        </w:rPr>
+      </w:pPr>
+      <w:r>
+        <w:rPr>
+          <w:lang w:val="en-US"/>
+        </w:rPr>
+        <w:t>_OS_tasklist_t</w:t>
+      </w:r>
+      <w:r>
+        <w:rPr>
+          <w:lang w:val="en-US"/>
+        </w:rPr>
+        <w:t xml:space="preserve"> waiting_list – SL list holding waiting tasks.</w:t>
+      </w:r>
+    </w:p>
+    <w:p>
+      <w:pPr>
+        <w:pStyle w:val="ListParagraph"/>
+        <w:numPr>
+          <w:ilvl w:val="0"/>
+          <w:numId w:val="4"/>
+        </w:numPr>
+        <w:rPr>
+          <w:lang w:val="en-US"/>
+        </w:rPr>
+      </w:pPr>
+      <w:r>
+        <w:rPr>
+          <w:lang w:val="en-US"/>
+        </w:rPr>
+        <w:t>Semaphore</w:t>
+      </w:r>
+      <w:r>
+        <w:rPr>
+          <w:lang w:val="en-US"/>
+        </w:rPr>
+        <w:t xml:space="preserve"> </w:t>
+      </w:r>
+      <w:r>
+        <w:rPr>
+          <w:lang w:val="en-US"/>
+        </w:rPr>
+        <w:t>initialise</w:t>
+      </w:r>
+      <w:r>
+        <w:rPr>
+          <w:lang w:val="en-US"/>
+        </w:rPr>
+        <w:t xml:space="preserve"> function</w:t>
+      </w:r>
+      <w:r>
+        <w:rPr>
+          <w:lang w:val="en-US"/>
+        </w:rPr>
+        <w:t>:</w:t>
+      </w:r>
+    </w:p>
+    <w:p>
+      <w:pPr>
+        <w:pStyle w:val="ListParagraph"/>
+        <w:numPr>
+          <w:ilvl w:val="1"/>
+          <w:numId w:val="4"/>
+        </w:numPr>
+        <w:rPr>
+          <w:lang w:val="en-US"/>
+        </w:rPr>
+      </w:pPr>
+      <w:r>
+        <w:rPr>
+          <w:lang w:val="en-US"/>
+        </w:rPr>
+        <w:t>Takes in a pointer to semaphore structure and initialises all fields.</w:t>
+      </w:r>
+    </w:p>
+    <w:p>
+      <w:pPr>
+        <w:pStyle w:val="ListParagraph"/>
+        <w:numPr>
+          <w:ilvl w:val="0"/>
+          <w:numId w:val="4"/>
+        </w:numPr>
+        <w:rPr>
+          <w:lang w:val="en-US"/>
+        </w:rPr>
+      </w:pPr>
+      <w:r>
+        <w:rPr>
+          <w:lang w:val="en-US"/>
+        </w:rPr>
+        <w:t>Semaphore acquire</w:t>
+      </w:r>
+      <w:r>
+        <w:rPr>
+          <w:lang w:val="en-US"/>
+        </w:rPr>
+        <w:t xml:space="preserve"> function</w:t>
+      </w:r>
+      <w:r>
+        <w:rPr>
+          <w:lang w:val="en-US"/>
+        </w:rPr>
+        <w:t>:</w:t>
+      </w:r>
+    </w:p>
+    <w:p>
+      <w:pPr>
+        <w:pStyle w:val="ListParagraph"/>
+        <w:numPr>
+          <w:ilvl w:val="1"/>
+          <w:numId w:val="4"/>
+        </w:numPr>
+        <w:rPr>
+          <w:lang w:val="en-US"/>
+        </w:rPr>
+      </w:pPr>
+      <w:r>
+        <w:rPr>
+          <w:lang w:val="en-US"/>
+        </w:rPr>
+        <w:t>WHILE (1):</w:t>
+      </w:r>
+    </w:p>
+    <w:p>
+      <w:pPr>
+        <w:pStyle w:val="ListParagraph"/>
+        <w:numPr>
+          <w:ilvl w:val="2"/>
+          <w:numId w:val="4"/>
+        </w:numPr>
+        <w:rPr>
+          <w:lang w:val="en-US"/>
+        </w:rPr>
+      </w:pPr>
+      <w:r>
+        <w:rPr>
+          <w:lang w:val="en-US"/>
+        </w:rPr>
+        <w:t>Cache notificationCounter value</w:t>
+      </w:r>
+    </w:p>
+    <w:p>
+      <w:pPr>
+        <w:pStyle w:val="ListParagraph"/>
+        <w:numPr>
+          <w:ilvl w:val="2"/>
+          <w:numId w:val="4"/>
+        </w:numPr>
+        <w:rPr>
+          <w:lang w:val="en-US"/>
+        </w:rPr>
+      </w:pPr>
+      <w:r>
+        <w:rPr>
+          <w:lang w:val="en-US"/>
+        </w:rPr>
+        <w:t>LDREX tokenCounter value.</w:t>
+      </w:r>
+    </w:p>
+    <w:p>
+      <w:pPr>
+        <w:pStyle w:val="ListParagraph"/>
+        <w:numPr>
+          <w:ilvl w:val="2"/>
+          <w:numId w:val="4"/>
+        </w:numPr>
+        <w:rPr>
+          <w:lang w:val="en-US"/>
+        </w:rPr>
+      </w:pPr>
+      <w:r>
+        <w:rPr>
+          <w:lang w:val="en-US"/>
+        </w:rPr>
+        <w:t xml:space="preserve">IF </w:t>
+      </w:r>
+      <w:r>
+        <w:rPr>
+          <w:lang w:val="en-US"/>
+        </w:rPr>
+        <w:t xml:space="preserve">tokenCounter </w:t>
+      </w:r>
+      <w:r>
+        <w:rPr>
+          <w:lang w:val="en-US"/>
+        </w:rPr>
+        <w:t xml:space="preserve">is </w:t>
+      </w:r>
+      <w:r>
+        <w:rPr>
+          <w:lang w:val="en-US"/>
+        </w:rPr>
+        <w:t>non-zero:</w:t>
+      </w:r>
+    </w:p>
+    <w:p>
+      <w:pPr>
+        <w:pStyle w:val="ListParagraph"/>
+        <w:numPr>
+          <w:ilvl w:val="3"/>
+          <w:numId w:val="4"/>
+        </w:numPr>
+        <w:rPr>
+          <w:lang w:val="en-US"/>
+        </w:rPr>
+      </w:pPr>
+      <w:r>
+        <w:rPr>
+          <w:lang w:val="en-US"/>
+        </w:rPr>
+        <w:t>IF (Decrement tokenCounter and STREX)</w:t>
+      </w:r>
+      <w:r>
+        <w:rPr>
+          <w:lang w:val="en-US"/>
+        </w:rPr>
+        <w:t xml:space="preserve"> is zero</w:t>
+      </w:r>
+    </w:p>
+    <w:p>
+      <w:pPr>
+        <w:pStyle w:val="ListParagraph"/>
+        <w:numPr>
+          <w:ilvl w:val="4"/>
+          <w:numId w:val="4"/>
+        </w:numPr>
+        <w:rPr>
+          <w:lang w:val="en-US"/>
+        </w:rPr>
+      </w:pPr>
+      <w:r>
+        <w:rPr>
+          <w:lang w:val="en-US"/>
+        </w:rPr>
+        <w:t>BREAK (out of WHILE)</w:t>
+      </w:r>
+    </w:p>
+    <w:p>
+      <w:pPr>
+        <w:pStyle w:val="ListParagraph"/>
+        <w:numPr>
+          <w:ilvl w:val="2"/>
+          <w:numId w:val="4"/>
+        </w:numPr>
+        <w:rPr>
+          <w:lang w:val="en-US"/>
+        </w:rPr>
+      </w:pPr>
+      <w:r>
+        <w:rPr>
+          <w:lang w:val="en-US"/>
+        </w:rPr>
+        <w:t>ELSE</w:t>
+      </w:r>
+      <w:r>
+        <w:rPr>
+          <w:lang w:val="en-US"/>
+        </w:rPr>
+        <w:t xml:space="preserve"> IF tokenCounter is zero</w:t>
+      </w:r>
+      <w:r>
+        <w:rPr>
+          <w:lang w:val="en-US"/>
+        </w:rPr>
+        <w:t>:</w:t>
+      </w:r>
+    </w:p>
+    <w:p>
+      <w:pPr>
+        <w:pStyle w:val="ListParagraph"/>
+        <w:numPr>
+          <w:ilvl w:val="3"/>
+          <w:numId w:val="4"/>
+        </w:numPr>
+        <w:rPr>
+          <w:lang w:val="en-US"/>
+        </w:rPr>
+      </w:pPr>
+      <w:r>
+        <w:rPr>
+          <w:lang w:val="en-US"/>
+        </w:rPr>
+        <w:t>Add task to wait list</w:t>
+      </w:r>
+      <w:r>
+        <w:rPr>
+          <w:lang w:val="en-US"/>
+        </w:rPr>
+        <w:t xml:space="preserve"> (list_sortedPush_sl)</w:t>
+      </w:r>
+    </w:p>
+    <w:p>
+      <w:pPr>
+        <w:pStyle w:val="ListParagraph"/>
+        <w:numPr>
+          <w:ilvl w:val="3"/>
+          <w:numId w:val="4"/>
+        </w:numPr>
+        <w:rPr>
+          <w:lang w:val="en-US"/>
+        </w:rPr>
+      </w:pPr>
+      <w:r>
+        <w:rPr>
+          <w:lang w:val="en-US"/>
+        </w:rPr>
+        <w:t>Set PendSV bit</w:t>
+      </w:r>
+    </w:p>
+    <w:p>
+      <w:pPr>
+        <w:pStyle w:val="ListParagraph"/>
+        <w:numPr>
+          <w:ilvl w:val="0"/>
+          <w:numId w:val="4"/>
+        </w:numPr>
+        <w:rPr>
+          <w:lang w:val="en-US"/>
+        </w:rPr>
+      </w:pPr>
+      <w:r>
+        <w:rPr>
+          <w:lang w:val="en-US"/>
+        </w:rPr>
+        <w:t>Semaphore release function:</w:t>
+      </w:r>
+    </w:p>
+    <w:p>
+      <w:pPr>
+        <w:pStyle w:val="ListParagraph"/>
+        <w:numPr>
+          <w:ilvl w:val="1"/>
+          <w:numId w:val="4"/>
+        </w:numPr>
+        <w:rPr>
+          <w:lang w:val="en-US"/>
+        </w:rPr>
+      </w:pPr>
+      <w:r>
+        <w:rPr>
+          <w:lang w:val="en-US"/>
+        </w:rPr>
+        <w:t>DO:</w:t>
+      </w:r>
+    </w:p>
+    <w:p>
+      <w:pPr>
+        <w:pStyle w:val="ListParagraph"/>
+        <w:numPr>
+          <w:ilvl w:val="2"/>
+          <w:numId w:val="4"/>
+        </w:numPr>
+        <w:rPr>
+          <w:lang w:val="en-US"/>
+        </w:rPr>
+      </w:pPr>
+      <w:r>
+        <w:rPr>
+          <w:lang w:val="en-US"/>
+        </w:rPr>
+        <w:t>LDREX tokenCounter</w:t>
+      </w:r>
+    </w:p>
+    <w:p>
+      <w:pPr>
+        <w:pStyle w:val="ListParagraph"/>
+        <w:numPr>
+          <w:ilvl w:val="2"/>
+          <w:numId w:val="4"/>
+        </w:numPr>
+        <w:rPr>
+          <w:lang w:val="en-US"/>
+        </w:rPr>
+      </w:pPr>
+      <w:r>
+        <w:rPr>
+          <w:lang w:val="en-US"/>
+        </w:rPr>
+        <w:t>Increment tokenCounter</w:t>
+      </w:r>
+    </w:p>
+    <w:p>
+      <w:pPr>
+        <w:pStyle w:val="ListParagraph"/>
+        <w:numPr>
+          <w:ilvl w:val="1"/>
+          <w:numId w:val="4"/>
+        </w:numPr>
+        <w:rPr>
+          <w:lang w:val="en-US"/>
+        </w:rPr>
+      </w:pPr>
+      <w:r>
+        <w:rPr>
+          <w:lang w:val="en-US"/>
+        </w:rPr>
+        <w:t>WHILE: STREX fails</w:t>
+      </w:r>
+    </w:p>
+    <w:p>
+      <w:pPr>
+        <w:pStyle w:val="ListParagraph"/>
+        <w:numPr>
+          <w:ilvl w:val="1"/>
+          <w:numId w:val="4"/>
+        </w:numPr>
+        <w:rPr>
+          <w:lang w:val="en-US"/>
+        </w:rPr>
+      </w:pPr>
+      <w:r>
+        <w:rPr>
+          <w:lang w:val="en-US"/>
+        </w:rPr>
+        <w:t>Call semaphore-based notify</w:t>
+      </w:r>
+    </w:p>
+    <w:p>
+      <w:pPr>
+        <w:pStyle w:val="ListParagraph"/>
+        <w:numPr>
+          <w:ilvl w:val="0"/>
+          <w:numId w:val="4"/>
+        </w:numPr>
+        <w:rPr>
+          <w:lang w:val="en-US"/>
+        </w:rPr>
+      </w:pPr>
+      <w:r>
+        <w:rPr>
+          <w:lang w:val="en-US"/>
+        </w:rPr>
+        <w:t>list_</w:t>
+      </w:r>
+      <w:r>
+        <w:rPr>
+          <w:lang w:val="en-US"/>
+        </w:rPr>
+        <w:t>sortedPush</w:t>
+      </w:r>
+      <w:r>
+        <w:rPr>
+          <w:lang w:val="en-US"/>
+        </w:rPr>
+        <w:t>_sl</w:t>
+      </w:r>
+      <w:r>
+        <w:rPr>
+          <w:lang w:val="en-US"/>
+        </w:rPr>
+        <w:t>:</w:t>
+      </w:r>
+    </w:p>
+    <w:p>
+      <w:pPr>
+        <w:pStyle w:val="ListParagraph"/>
+        <w:numPr>
+          <w:ilvl w:val="1"/>
+          <w:numId w:val="4"/>
+        </w:numPr>
+        <w:rPr>
+          <w:lang w:val="en-US"/>
+        </w:rPr>
+      </w:pPr>
+      <w:r>
+        <w:rPr>
+          <w:lang w:val="en-US"/>
+        </w:rPr>
+        <w:t xml:space="preserve">This function needs to be present </w:t>
+      </w:r>
+      <w:r>
+        <w:rPr>
+          <w:lang w:val="en-US"/>
+        </w:rPr>
+        <w:t>to sort a SL list of waiting tasks with highest priority first.</w:t>
+      </w:r>
+    </w:p>
+    <w:p>
+      <w:pPr>
+        <w:pStyle w:val="ListParagraph"/>
+        <w:numPr>
+          <w:ilvl w:val="1"/>
+          <w:numId w:val="4"/>
+        </w:numPr>
+        <w:rPr>
+          <w:lang w:val="en-US"/>
+        </w:rPr>
+      </w:pPr>
+    </w:p>
+    <w:p>
+      <w:pPr>
+        <w:rPr>
+          <w:lang w:val="en-US"/>
+        </w:rPr>
+      </w:pPr>
     </w:p>
     <w:sectPr>
       <w:pgSz w:w="11906" w:h="16838"/>
@@ -3197,6 +3821,118 @@
     </w:lvl>
   </w:abstractNum>
   <w:abstractNum w:abstractNumId="2" w15:restartNumberingAfterBreak="0">
+    <w:nsid w:val="2404739C"/>
+    <w:multiLevelType w:val="hybridMultilevel"/>
+    <w:tmpl w:val="3A2ADE3E"/>
+    <w:lvl w:ilvl="0" w:tplc="939EA6EC">
+      <w:numFmt w:val="bullet"/>
+      <w:lvlText w:val="-"/>
+      <w:lvlJc w:val="left"/>
+      <w:pPr>
+        <w:ind w:left="720" w:hanging="360"/>
+      </w:pPr>
+      <w:rPr>
+        <w:rFonts w:ascii="Calibri" w:eastAsiaTheme="minorHAnsi" w:hAnsi="Calibri" w:cs="Calibri" w:hint="default"/>
+      </w:rPr>
+    </w:lvl>
+    <w:lvl w:ilvl="1" w:tplc="08090003">
+      <w:start w:val="1"/>
+      <w:numFmt w:val="bullet"/>
+      <w:lvlText w:val="o"/>
+      <w:lvlJc w:val="left"/>
+      <w:pPr>
+        <w:ind w:left="1440" w:hanging="360"/>
+      </w:pPr>
+      <w:rPr>
+        <w:rFonts w:ascii="Courier New" w:hAnsi="Courier New" w:cs="Courier New" w:hint="default"/>
+      </w:rPr>
+    </w:lvl>
+    <w:lvl w:ilvl="2" w:tplc="08090005">
+      <w:start w:val="1"/>
+      <w:numFmt w:val="bullet"/>
+      <w:lvlText w:val=""/>
+      <w:lvlJc w:val="left"/>
+      <w:pPr>
+        <w:ind w:left="2160" w:hanging="360"/>
+      </w:pPr>
+      <w:rPr>
+        <w:rFonts w:ascii="Wingdings" w:hAnsi="Wingdings" w:hint="default"/>
+      </w:rPr>
+    </w:lvl>
+    <w:lvl w:ilvl="3" w:tplc="08090001">
+      <w:start w:val="1"/>
+      <w:numFmt w:val="bullet"/>
+      <w:lvlText w:val=""/>
+      <w:lvlJc w:val="left"/>
+      <w:pPr>
+        <w:ind w:left="2880" w:hanging="360"/>
+      </w:pPr>
+      <w:rPr>
+        <w:rFonts w:ascii="Symbol" w:hAnsi="Symbol" w:hint="default"/>
+      </w:rPr>
+    </w:lvl>
+    <w:lvl w:ilvl="4" w:tplc="08090003">
+      <w:start w:val="1"/>
+      <w:numFmt w:val="bullet"/>
+      <w:lvlText w:val="o"/>
+      <w:lvlJc w:val="left"/>
+      <w:pPr>
+        <w:ind w:left="3600" w:hanging="360"/>
+      </w:pPr>
+      <w:rPr>
+        <w:rFonts w:ascii="Courier New" w:hAnsi="Courier New" w:cs="Courier New" w:hint="default"/>
+      </w:rPr>
+    </w:lvl>
+    <w:lvl w:ilvl="5" w:tplc="08090005" w:tentative="1">
+      <w:start w:val="1"/>
+      <w:numFmt w:val="bullet"/>
+      <w:lvlText w:val=""/>
+      <w:lvlJc w:val="left"/>
+      <w:pPr>
+        <w:ind w:left="4320" w:hanging="360"/>
+      </w:pPr>
+      <w:rPr>
+        <w:rFonts w:ascii="Wingdings" w:hAnsi="Wingdings" w:hint="default"/>
+      </w:rPr>
+    </w:lvl>
+    <w:lvl w:ilvl="6" w:tplc="08090001" w:tentative="1">
+      <w:start w:val="1"/>
+      <w:numFmt w:val="bullet"/>
+      <w:lvlText w:val=""/>
+      <w:lvlJc w:val="left"/>
+      <w:pPr>
+        <w:ind w:left="5040" w:hanging="360"/>
+      </w:pPr>
+      <w:rPr>
+        <w:rFonts w:ascii="Symbol" w:hAnsi="Symbol" w:hint="default"/>
+      </w:rPr>
+    </w:lvl>
+    <w:lvl w:ilvl="7" w:tplc="08090003" w:tentative="1">
+      <w:start w:val="1"/>
+      <w:numFmt w:val="bullet"/>
+      <w:lvlText w:val="o"/>
+      <w:lvlJc w:val="left"/>
+      <w:pPr>
+        <w:ind w:left="5760" w:hanging="360"/>
+      </w:pPr>
+      <w:rPr>
+        <w:rFonts w:ascii="Courier New" w:hAnsi="Courier New" w:cs="Courier New" w:hint="default"/>
+      </w:rPr>
+    </w:lvl>
+    <w:lvl w:ilvl="8" w:tplc="08090005" w:tentative="1">
+      <w:start w:val="1"/>
+      <w:numFmt w:val="bullet"/>
+      <w:lvlText w:val=""/>
+      <w:lvlJc w:val="left"/>
+      <w:pPr>
+        <w:ind w:left="6480" w:hanging="360"/>
+      </w:pPr>
+      <w:rPr>
+        <w:rFonts w:ascii="Wingdings" w:hAnsi="Wingdings" w:hint="default"/>
+      </w:rPr>
+    </w:lvl>
+  </w:abstractNum>
+  <w:abstractNum w:abstractNumId="3" w15:restartNumberingAfterBreak="0">
     <w:nsid w:val="681C564F"/>
     <w:multiLevelType w:val="multilevel"/>
     <w:tmpl w:val="9476F6A2"/>
@@ -3349,10 +4085,13 @@
     <w:abstractNumId w:val="0"/>
   </w:num>
   <w:num w:numId="2" w16cid:durableId="714695259">
-    <w:abstractNumId w:val="2"/>
+    <w:abstractNumId w:val="3"/>
   </w:num>
   <w:num w:numId="3" w16cid:durableId="136338468">
     <w:abstractNumId w:val="1"/>
+  </w:num>
+  <w:num w:numId="4" w16cid:durableId="1065956430">
+    <w:abstractNumId w:val="2"/>
   </w:num>
 </w:numbering>
 </file>

</xml_diff>

<commit_message>
added handler mode check for ISR-compatible yielding in semaphore release, updated report including some word count reduction efforts
</commit_message>
<xml_diff>
--- a/DocetOS_assignment/Report/SPfA_Report.docx
+++ b/DocetOS_assignment/Report/SPfA_Report.docx
@@ -76,6 +76,15 @@
     </w:p>
     <w:sdt>
       <w:sdtPr>
+        <w:rPr>
+          <w:rFonts w:eastAsiaTheme="minorHAnsi" w:cstheme="minorBidi"/>
+          <w:color w:val="auto"/>
+          <w:kern w:val="2"/>
+          <w:sz w:val="22"/>
+          <w:szCs w:val="22"/>
+          <w:lang w:eastAsia="en-US"/>
+          <w14:ligatures w14:val="standardContextual"/>
+        </w:rPr>
         <w:id w:val="1365939927"/>
         <w:docPartObj>
           <w:docPartGallery w:val="Table of Contents"/>
@@ -84,15 +93,8 @@
       </w:sdtPr>
       <w:sdtEndPr>
         <w:rPr>
-          <w:rFonts w:eastAsiaTheme="minorHAnsi" w:cstheme="minorBidi"/>
           <w:b/>
           <w:bCs/>
-          <w:color w:val="auto"/>
-          <w:kern w:val="2"/>
-          <w:sz w:val="22"/>
-          <w:szCs w:val="22"/>
-          <w:lang w:eastAsia="en-US"/>
-          <w14:ligatures w14:val="standardContextual"/>
         </w:rPr>
       </w:sdtEndPr>
       <w:sdtContent>
@@ -1588,44 +1590,105 @@
     </w:p>
     <w:p>
       <w:r>
-        <w:t>Only one task can hold a re-entrant mutex at any given time, but any task can request a mutex many times. We can define a mutex as a structure holding a field that points to the task control block (TCB) that owns this mutex and a counter to track the recursive acquisitions. There must be acquisition and release functions that tasks can call to obtain and release a given mutex. A notify function must be present for calling during the release of a mutex to alert all tasks currently in a waiting state waiting for a mutex.</w:t>
-      </w:r>
-    </w:p>
-    <w:p>
-      <w:r>
-        <w:t>The mutex acquire function will load the pointer of the task stored in its field. A zero value signifies that no task holds the mutex, and the task can safely obtain said mutex. A mutex TCB pointer field value that is non-zero and not equal to the current OS TCB pointer signifies that another task owns the mutex. If the mutex task field points to the same task as the one acquiring, then this represents a recursive acquisition, and only the counter requires modification with an increment.</w:t>
-      </w:r>
-    </w:p>
-    <w:p>
-      <w:r>
-        <w:t>When a task requests an already acquired mutex by another task, the OS should force the requesting task to enter a waiting state. The most basic implementation consists of the mutex acquire function calling the OS yield function to yield the task requesting an occupied mutex. However, for optimised efficiency, waiting tasks will move into a separate task list, away from the primary task list, so the scheduler will not try to switch to it.</w:t>
-      </w:r>
-    </w:p>
-    <w:p>
+        <w:t xml:space="preserve">Only one task can hold a re-entrant mutex at any given time, but any task can request a mutex many times. We can define a mutex as a structure holding a field that points to the task control block (TCB) that owns this mutex and a counter to track the recursive acquisitions. There must be </w:t>
+      </w:r>
+      <w:r>
+        <w:t>acquire</w:t>
+      </w:r>
+      <w:r>
+        <w:t xml:space="preserve"> and release functions that tasks can call to obtain and release a given mutex. A notify function must be present for calling during the release of a mutex to alert all tasks currently in a waiting state waiting for a mutex.</w:t>
+      </w:r>
+    </w:p>
+    <w:p>
+      <w:r>
+        <w:t>The mutex acquire function will load the pointer of the task stored in its field</w:t>
+      </w:r>
+      <w:r>
+        <w:t>,</w:t>
+      </w:r>
+      <w:r>
+        <w:t xml:space="preserve"> </w:t>
+      </w:r>
+      <w:r>
+        <w:t>o</w:t>
+      </w:r>
+      <w:r>
+        <w:t>nly if zero can the task safely obtain said mutex</w:t>
+      </w:r>
+      <w:r>
+        <w:t xml:space="preserve">. A mutex TCB pointer field value that is non-zero and not equal to the current OS TCB pointer signifies that another task owns the mutex. If the mutex task field points to the same task as the one acquiring, then this represents a recursive acquisition, </w:t>
+      </w:r>
+      <w:r>
+        <w:t>denoting a counter increment</w:t>
+      </w:r>
+      <w:r>
+        <w:t>.</w:t>
+      </w:r>
+      <w:r>
+        <w:t xml:space="preserve"> </w:t>
+      </w:r>
+      <w:r>
+        <w:t xml:space="preserve">When a task requests an already acquired mutex by another task, the OS should force the requesting task to enter a waiting state. The most basic implementation consists of the mutex acquire function </w:t>
+      </w:r>
+      <w:r>
+        <w:t xml:space="preserve">simply </w:t>
+      </w:r>
+      <w:r>
+        <w:t>calling the OS yield function</w:t>
+      </w:r>
+      <w:r>
+        <w:t xml:space="preserve"> to switch context</w:t>
+      </w:r>
+      <w:r>
+        <w:t>. However, for optimised efficiency, waiting tasks will move into a separate task list, away from the primary task list, so the scheduler will not try to switch to it.</w:t>
+      </w:r>
+    </w:p>
+    <w:p>
+      <w:r>
+        <w:t xml:space="preserve">Any task owning a mutex can safely release it using the release function. When a task calls the mutex release function, the function must first verify that </w:t>
+      </w:r>
+      <w:r>
+        <w:t>the mutex owner</w:t>
+      </w:r>
+      <w:r>
+        <w:t xml:space="preserve"> is requesting this release to prevent the unsafe behaviour of tasks releasing mutex owned by other tasks. Once confirmed</w:t>
+      </w:r>
+      <w:r>
+        <w:t xml:space="preserve">, </w:t>
+      </w:r>
+      <w:r>
+        <w:t>the function can safely decrement the mutex counter. Once the counter reaches zero, the function can unset the TCB pointer field in the mutex structure. The notify function, which the release function calls now, will move all waiting tasks into the scheduler task list.</w:t>
+      </w:r>
+    </w:p>
+    <w:p>
+      <w:pPr>
+        <w:pStyle w:val="Heading2"/>
+      </w:pPr>
+      <w:bookmarkStart w:id="3" w:name="_Toc156590558"/>
       <w:r>
         <w:lastRenderedPageBreak/>
-        <w:t>Any task owning a mutex can safely release it using the release function. When a task calls the mutex release function, the function must first verify that only the mutex-owning task is requesting this release to prevent the unsafe behaviour of tasks releasing mutex owned by other tasks.</w:t>
+        <w:t>Safety</w:t>
+      </w:r>
+      <w:bookmarkEnd w:id="3"/>
+    </w:p>
+    <w:p>
+      <w:r>
+        <w:t xml:space="preserve">Safeguarding the mutex TCB pointer field from corruption due to multiple simultaneous modifications is possible with exclusive load and store CMSIS intrinsics. </w:t>
+      </w:r>
+      <w:r>
+        <w:t>The LDREX intrinsic</w:t>
       </w:r>
       <w:r>
         <w:t xml:space="preserve"> </w:t>
       </w:r>
       <w:r>
-        <w:t>Once confirmed that the task holding the mutex is making the request, the function can safely decrement the mutex counter. Once the counter reaches zero, the function can unset the TCB pointer field in the mutex structure. The notify function, which the release function calls now, will move all waiting tasks into the scheduler task list.</w:t>
-      </w:r>
-    </w:p>
-    <w:p>
-      <w:pPr>
-        <w:pStyle w:val="Heading2"/>
-      </w:pPr>
-      <w:bookmarkStart w:id="3" w:name="_Toc156590558"/>
-      <w:r>
-        <w:t>Safety</w:t>
-      </w:r>
-      <w:bookmarkEnd w:id="3"/>
-    </w:p>
-    <w:p>
-      <w:r>
-        <w:t>To safeguard the mutex TCB pointer field from corruption due to multiple simultaneous modifications, exclusive load and store CMSIS intrinsics can be utilised. The LDREX intrinsic loads the mutex TCB pointer field, and when changes occur on this field before storage, STREX will fail. If STREX fails due to a mutex modification part-way through the acquire function, the function should restart by reloading the altered mutex task pointer field.</w:t>
+        <w:t>load</w:t>
+      </w:r>
+      <w:r>
+        <w:t xml:space="preserve">s </w:t>
+      </w:r>
+      <w:r>
+        <w:t>the mutex TCB pointer field, and when changes occur on this field before storage, STREX will fail. If STREX fails due to a mutex modification part-way through the acquire function, the function should restart by reloading the altered mutex task pointer field.</w:t>
       </w:r>
     </w:p>
     <w:p>
@@ -1635,12 +1698,60 @@
     </w:p>
     <w:p>
       <w:r>
-        <w:t>The declaration and initialisation of a counter, alongside a global getter function for this counter, can form the foundation of the check code logic. Each call to the notify function must increment this counter. Before starting the logic, the mutex acquire function must retrieve the check code. When the acquisition logic decides that the requesting task must wait, the function passes the code to the OS wait delegate, which then compares the code with the global code. Matching codes signify that a context switch triggering the notify function did not occur, and the task can enter the waiting state without any issue. If there is a code mismatch, the wait delegate must not send the task to the waiting list and trigger a context switch. Therefore, the mutex acquire logic will iterate to restart the acquisition logic.</w:t>
-      </w:r>
-    </w:p>
-    <w:p>
-      <w:r>
-        <w:t>Including a yield function call within the mutex release function corrects the spinlock bug when tasks acquire and release a mutex in a tight loop. This call triggers a context switch, allowing another task to run in case of a successful release, preventing mutex hogging and allowing for other tasks to run appropriately.</w:t>
+        <w:t xml:space="preserve">The declaration and initialisation of a counter, alongside a global getter function for this counter, can form the foundation of the check code logic. Each call to the notify function must increment this counter. </w:t>
+      </w:r>
+      <w:r>
+        <w:t>T</w:t>
+      </w:r>
+      <w:r>
+        <w:t>he mutex acquire function must retrieve the check code</w:t>
+      </w:r>
+      <w:r>
+        <w:t>,</w:t>
+      </w:r>
+      <w:r>
+        <w:t xml:space="preserve"> </w:t>
+      </w:r>
+      <w:r>
+        <w:t>and</w:t>
+      </w:r>
+      <w:r>
+        <w:t xml:space="preserve"> to wait for</w:t>
+      </w:r>
+      <w:r>
+        <w:t xml:space="preserve"> the</w:t>
+      </w:r>
+      <w:r>
+        <w:t xml:space="preserve"> requesting</w:t>
+      </w:r>
+      <w:r>
+        <w:t xml:space="preserve"> task</w:t>
+      </w:r>
+      <w:r>
+        <w:t xml:space="preserve">, the function </w:t>
+      </w:r>
+      <w:r>
+        <w:t xml:space="preserve">must </w:t>
+      </w:r>
+      <w:r>
+        <w:t xml:space="preserve">pass the code to the OS wait delegate, which then compares the code with the global code. Matching codes signify that a </w:t>
+      </w:r>
+      <w:r>
+        <w:t xml:space="preserve">notification </w:t>
+      </w:r>
+      <w:r>
+        <w:t>did not occur, and the task can enter the waiting state without any issue. If there is a code mismatch, the wait delegate must not send the task to the waiting list. Therefore, the mutex acquire logic will iterate to restart the acquisition logic.</w:t>
+      </w:r>
+    </w:p>
+    <w:p>
+      <w:r>
+        <w:t xml:space="preserve">Including a yield function call within the mutex release function corrects the spinlock bug when tasks acquire and release a mutex in a tight loop. This call triggers a context switch, allowing another task to run </w:t>
+      </w:r>
+      <w:r>
+        <w:t xml:space="preserve">appropriately </w:t>
+      </w:r>
+      <w:r>
+        <w:t>in case of a successful release, preventing mutex hogging.</w:t>
       </w:r>
     </w:p>
     <w:p>
@@ -1649,7 +1760,6 @@
       </w:pPr>
       <w:bookmarkStart w:id="4" w:name="_Toc156590559"/>
       <w:r>
-        <w:lastRenderedPageBreak/>
         <w:t>A More Efficient Task Sleeping Mechanism</w:t>
       </w:r>
       <w:bookmarkEnd w:id="4"/>
@@ -1728,6 +1838,7 @@
       </w:pPr>
       <w:bookmarkStart w:id="5" w:name="_Toc156590560"/>
       <w:r>
+        <w:lastRenderedPageBreak/>
         <w:t>Design</w:t>
       </w:r>
       <w:bookmarkEnd w:id="5"/>
@@ -1739,12 +1850,30 @@
     </w:p>
     <w:p>
       <w:r>
-        <w:t>Implementing a generic variant of the heap structure can improve storage reusability for other parts of the operating system. A generic implementation approach simplifies the organisation of code files. The heap structure's definition, with the insert, extract, and empty check utility functions should be present in the project via a specific source and header file for OS-wide usage. The definition of heap storage size should be present in the scheduler header file, allowing access from the scheduler source file, where the definition of a heap comparator function for a sleeping task-specific use case exists.</w:t>
-      </w:r>
-    </w:p>
-    <w:p>
-      <w:r>
-        <w:t>Given the nature of heaps, initialising heap storage in memory happens before the heap initialisation. Therefore, the number of entities in the heap is pre-defined without means of changing at runtime. The initialisation of the heap store array and the sleeping heap within the scheduler source file should allow the scheduler to check whether there are any sleeping tasks to wake and extract from the heap and insert them into the scheduler task list. The sleep delegate can also perform task list removal and sleeping heap insertion.</w:t>
+        <w:t>Implementing a generic variant of the heap structure can improve storage reusability for other parts of the operating system</w:t>
+      </w:r>
+      <w:r>
+        <w:t>, greatly</w:t>
+      </w:r>
+      <w:r>
+        <w:t xml:space="preserve"> </w:t>
+      </w:r>
+      <w:r>
+        <w:t>simplifying</w:t>
+      </w:r>
+      <w:r>
+        <w:t xml:space="preserve"> the organisation of code files. The heap structure's definition, with the insert, extract, and empty check utility functions should be present in the project via a specific source and header file for OS-wide usage. The definition of heap storage size should be present in the scheduler header file, allowing access from the scheduler source file, where the definition of a heap comparator function for a sleeping task-specific use case exists.</w:t>
+      </w:r>
+    </w:p>
+    <w:p>
+      <w:r>
+        <w:t xml:space="preserve">Given the nature of heaps, </w:t>
+      </w:r>
+      <w:r>
+        <w:t>heap storage initialisation</w:t>
+      </w:r>
+      <w:r>
+        <w:t xml:space="preserve"> happens before the heap initialisation. Therefore, the number of entities in the heap is pre-defined without means of changing at runtime. The initialisation of the heap store array and the sleeping heap within the scheduler source file should allow the scheduler to check whether there are any sleeping tasks to wake and extract from the heap and insert them into the scheduler task list. The sleep delegate can also perform task list removal and sleeping heap insertion.</w:t>
       </w:r>
     </w:p>
     <w:p>
@@ -1758,59 +1887,59 @@
       </w:pPr>
       <w:bookmarkStart w:id="6" w:name="_Toc156590561"/>
       <w:r>
+        <w:t>Safety</w:t>
+      </w:r>
+      <w:bookmarkEnd w:id="6"/>
+    </w:p>
+    <w:p>
+      <w:r>
+        <w:t>With this implementation, the scheduler task list and the sleeping heap should have protection from multiple simultaneous modifications. Removal of tasks from the scheduler task list occurs in the sleep function, and since this doubly linked list is not thread-safe, the sleep function must be an SVC delegate for privileged access. Heap insertion logic should only occur within the sleep delegate function for thread-safe removals from the scheduler task list. Heap extract logic should only take place in the OS scheduler function to wake tasks by moving from the heap to the task list. The heap is thread-safe since the modification logic is within SVC interrupts and the OS scheduler.</w:t>
+      </w:r>
+    </w:p>
+    <w:p>
+      <w:pPr>
+        <w:pStyle w:val="Heading1"/>
+      </w:pPr>
+      <w:bookmarkStart w:id="7" w:name="_Toc156590562"/>
+      <w:r>
         <w:lastRenderedPageBreak/>
+        <w:t>Fixed-Priority Task Scheduler</w:t>
+      </w:r>
+      <w:bookmarkEnd w:id="7"/>
+    </w:p>
+    <w:p>
+      <w:r>
+        <w:t>In the base DocetOS system, the scheduler performs a round-robin switch between tasks within the scheduler task list. Implementing a fixed-priority task scheduler ensures the completion of the highest-priority tasks before scheduling lower-priority tasks.</w:t>
+      </w:r>
+    </w:p>
+    <w:p>
+      <w:pPr>
+        <w:pStyle w:val="Heading2"/>
+      </w:pPr>
+      <w:bookmarkStart w:id="8" w:name="_Toc156590563"/>
+      <w:r>
+        <w:t>Design</w:t>
+      </w:r>
+      <w:bookmarkEnd w:id="8"/>
+    </w:p>
+    <w:p>
+      <w:r>
+        <w:t>Implementing an additional priority field can make it possible to store the priority level within the TCB itself. The TCB initialise function can accept an additional argument to store in the TCB structure. Although a data field already exists which can implement the storage of priority levels, it stores the wake time when a task is sleeping. Albeit the possibility to preserve priority levels to protect overwritten data fields, such as by implementing array task lists to retain priority, it is far easier to create an additional priority field.</w:t>
+      </w:r>
+    </w:p>
+    <w:p>
+      <w:r>
+        <w:t>Converting the currently implemented task list to an array of multiple lists can enable the separation of tasks given a priority level. Using a pre-processor directive allows for the hard coding of the number of priority levels, which equals the array elements. The task add, task exit, wait delegate, and sleep delegate functions must be able to handle the array. The scheduler must incorporate a loop to iterate through the priority levels, ensuring the schedule of the highest-priority tasks before the lower-priority ones. This logic requires extra care to ensure long-running tasks do not possess a higher priority, allowing lower-priority tasks to get the opportunity to run. For better code readability, priority levels should be in 1-index during user assignment, then converted to 0-index within internal code before array access logic, with smaller numeric values denoting higher priorities.</w:t>
+      </w:r>
+    </w:p>
+    <w:p>
+      <w:pPr>
+        <w:pStyle w:val="Heading2"/>
+      </w:pPr>
+      <w:bookmarkStart w:id="9" w:name="_Toc156590564"/>
+      <w:r>
         <w:t>Safety</w:t>
       </w:r>
-      <w:bookmarkEnd w:id="6"/>
-    </w:p>
-    <w:p>
-      <w:r>
-        <w:t>With this implementation, the scheduler task list and the sleeping heap should have protection from multiple simultaneous modifications. Removal of tasks from the scheduler task list occurs in the sleep function, and since this doubly linked list is not thread-safe, the sleep function must be an SVC delegate for privileged access. Heap insertion logic should only occur within the sleep delegate function for thread-safe removals from the scheduler task list. Heap extract logic should only take place in the OS scheduler function to wake tasks by moving from the heap to the task list. The heap is thread-safe since the modification logic is within SVC interrupts and the OS scheduler.</w:t>
-      </w:r>
-    </w:p>
-    <w:p>
-      <w:pPr>
-        <w:pStyle w:val="Heading1"/>
-      </w:pPr>
-      <w:bookmarkStart w:id="7" w:name="_Toc156590562"/>
-      <w:r>
-        <w:t>Fixed-Priority Task Scheduler</w:t>
-      </w:r>
-      <w:bookmarkEnd w:id="7"/>
-    </w:p>
-    <w:p>
-      <w:r>
-        <w:t>In the base DocetOS system, the scheduler performs a round-robin switch between tasks within the scheduler task list. Implementing a fixed-priority task scheduler ensures the completion of the highest-priority tasks before scheduling lower-priority tasks.</w:t>
-      </w:r>
-    </w:p>
-    <w:p>
-      <w:pPr>
-        <w:pStyle w:val="Heading2"/>
-      </w:pPr>
-      <w:bookmarkStart w:id="8" w:name="_Toc156590563"/>
-      <w:r>
-        <w:t>Design</w:t>
-      </w:r>
-      <w:bookmarkEnd w:id="8"/>
-    </w:p>
-    <w:p>
-      <w:r>
-        <w:t>Implementing an additional priority field can make it possible to store the priority level within the TCB itself. The TCB initialise function can accept an additional argument to store in the TCB structure. Although a data field already exists which can implement the storage of priority levels, it stores the wake time when a task is sleeping. Albeit the possibility to preserve priority levels to protect overwritten data fields, such as by implementing array task lists to retain priority, it is far easier to create an additional priority field.</w:t>
-      </w:r>
-    </w:p>
-    <w:p>
-      <w:r>
-        <w:t>Converting the currently implemented task list to an array of multiple lists can enable the separation of tasks given a priority level. Using a pre-processor directive allows for the hard coding of the number of priority levels, which equals the array elements. The task add, task exit, wait delegate, and sleep delegate functions must be able to handle the array. The scheduler must incorporate a loop to iterate through the priority levels, ensuring the schedule of the highest-priority tasks before the lower-priority ones. This logic requires extra care to ensure long-running tasks do not possess a higher priority, allowing lower-priority tasks to get the opportunity to run. For better code readability, priority levels should be in 1-index during user assignment, then converted to 0-index within internal code before array access logic, with smaller numeric values denoting higher priorities.</w:t>
-      </w:r>
-    </w:p>
-    <w:p>
-      <w:pPr>
-        <w:pStyle w:val="Heading2"/>
-      </w:pPr>
-      <w:bookmarkStart w:id="9" w:name="_Toc156590564"/>
-      <w:r>
-        <w:t>Safety</w:t>
-      </w:r>
       <w:bookmarkEnd w:id="9"/>
     </w:p>
     <w:p>
@@ -1820,16 +1949,13 @@
     </w:p>
     <w:p>
       <w:r>
+        <w:t>There also needs to be logic to prevent the accidental assignment of invalid priority levels to tasks. The assignment of a priority number null or greater than the highest possible priority number defined by the pre-processor directive must clamp to the highest priority number. Compiler errors and warnings protect against the user not passing in a value or passing in a negative value.</w:t>
+      </w:r>
+    </w:p>
+    <w:p>
+      <w:r>
         <w:lastRenderedPageBreak/>
-        <w:t>There also needs to be logic to prevent the accidental assignment of invalid priority levels to tasks. The assignment of a priority number null or greater than the highest possible priority number defined by the pre-processor directive must clamp to the highest priority number. Compiler errors and warnings protect against the user not passing in a value or passing in a negative value.</w:t>
-      </w:r>
-    </w:p>
-    <w:p>
-      <w:r>
-        <w:t xml:space="preserve">Since there are a variable number of lists in the task list array, initialising the head pointer fields in each list is difficult. An option is to use a for-loop to iterate through all array elements, setting each head field to zero. Another option is to use GNU array range extensions to initialise the field in a single line of code. The latter option utilises a GNU extension and can affect code portability across different compilers. I have chosen not to initialise the fields since the C specification states that without explicit initialisation, an object with static storage duration initialises to a null pointer if it has a pointer type </w:t>
-      </w:r>
-      <w:r>
-        <w:t>[</w:t>
+        <w:t>Since there are a variable number of lists in the task list array, initialising the head pointer fields in each list is difficult. An option is to use a for-loop to iterate through all array elements, setting each head field to zero. Another option is to use GNU array range extensions to initialise the field in a single line of code. The latter option utilises a GNU extension and can affect code portability across different compilers. I have chosen not to initialise the fields since the C specification states that without explicit initialisation, an object with static storage duration initialises to a null pointer if it has a pointer type [</w:t>
       </w:r>
       <w:r>
         <w:rPr>
@@ -1839,10 +1965,7 @@
         <w:footnoteReference w:id="1"/>
       </w:r>
       <w:r>
-        <w:t>]</w:t>
-      </w:r>
-      <w:r>
-        <w:t>.</w:t>
+        <w:t>].</w:t>
       </w:r>
     </w:p>
     <w:p>
@@ -2028,6 +2151,9 @@
     <w:p>
       <w:r>
         <w:t>The design of the heap implementation does not consider thread safety to achieve a generic solution, providing difficulties when attempting to fuse with the semaphore waiting list logic. Despite the aspect of simplicity, utilising singly linked lists ensures the necessary thread safety for the semaphore requirements of giving ISRs the ability to release tokens. A thread-safe pop-from-tail function for a singly linked list must implement aspects of thread safety with exclusive load and store CMSIS intrinsics, ensuring the safe handling of situations where the list updates mid-way through the operation, such as when traversing to the end. The semaphore acquire, release, and notify functions must utilise exclusive load and store intrinsics to provide atomic read and write access to the counter variables.</w:t>
+      </w:r>
+      <w:r>
+        <w:t xml:space="preserve"> Checking the IPSR field of the PSR allows for handler mode detection. Using the PendSV bit set in handler mode and the OS yield delegate in ordinary function permits safe yielding regardless of releasing from ISRs or ordinary functions.</w:t>
       </w:r>
     </w:p>
     <w:p>

</xml_diff>

<commit_message>
refactored comments in code, worked on report
</commit_message>
<xml_diff>
--- a/DocetOS_assignment/Report/SPfA_Report.docx
+++ b/DocetOS_assignment/Report/SPfA_Report.docx
@@ -1,6 +1,6 @@
 
 <file path=word/document.xml><?xml version="1.0" encoding="utf-8"?>
-<w:document xmlns:wpc="http://schemas.microsoft.com/office/word/2010/wordprocessingCanvas" xmlns:cx="http://schemas.microsoft.com/office/drawing/2014/chartex" xmlns:cx1="http://schemas.microsoft.com/office/drawing/2015/9/8/chartex" xmlns:cx2="http://schemas.microsoft.com/office/drawing/2015/10/21/chartex" xmlns:cx3="http://schemas.microsoft.com/office/drawing/2016/5/9/chartex" xmlns:cx4="http://schemas.microsoft.com/office/drawing/2016/5/10/chartex" xmlns:cx5="http://schemas.microsoft.com/office/drawing/2016/5/11/chartex" xmlns:cx6="http://schemas.microsoft.com/office/drawing/2016/5/12/chartex" xmlns:cx7="http://schemas.microsoft.com/office/drawing/2016/5/13/chartex" xmlns:cx8="http://schemas.microsoft.com/office/drawing/2016/5/14/chartex" xmlns:mc="http://schemas.openxmlformats.org/markup-compatibility/2006" xmlns:aink="http://schemas.microsoft.com/office/drawing/2016/ink" xmlns:am3d="http://schemas.microsoft.com/office/drawing/2017/model3d" xmlns:o="urn:schemas-microsoft-com:office:office" xmlns:oel="http://schemas.microsoft.com/office/2019/extlst" xmlns:r="http://schemas.openxmlformats.org/officeDocument/2006/relationships" xmlns:m="http://schemas.openxmlformats.org/officeDocument/2006/math" xmlns:v="urn:schemas-microsoft-com:vml" xmlns:wp14="http://schemas.microsoft.com/office/word/2010/wordprocessingDrawing" xmlns:wp="http://schemas.openxmlformats.org/drawingml/2006/wordprocessingDrawing" xmlns:w10="urn:schemas-microsoft-com:office:word" xmlns:w="http://schemas.openxmlformats.org/wordprocessingml/2006/main" xmlns:w14="http://schemas.microsoft.com/office/word/2010/wordml" xmlns:w15="http://schemas.microsoft.com/office/word/2012/wordml" xmlns:w16cex="http://schemas.microsoft.com/office/word/2018/wordml/cex" xmlns:w16cid="http://schemas.microsoft.com/office/word/2016/wordml/cid" xmlns:w16="http://schemas.microsoft.com/office/word/2018/wordml" xmlns:w16sdtdh="http://schemas.microsoft.com/office/word/2020/wordml/sdtdatahash" xmlns:w16se="http://schemas.microsoft.com/office/word/2015/wordml/symex" xmlns:wpg="http://schemas.microsoft.com/office/word/2010/wordprocessingGroup" xmlns:wpi="http://schemas.microsoft.com/office/word/2010/wordprocessingInk" xmlns:wne="http://schemas.microsoft.com/office/word/2006/wordml" xmlns:wps="http://schemas.microsoft.com/office/word/2010/wordprocessingShape" mc:Ignorable="w14 w15 w16se w16cid w16 w16cex w16sdtdh wp14">
+<w:document xmlns:wpc="http://schemas.microsoft.com/office/word/2010/wordprocessingCanvas" xmlns:cx="http://schemas.microsoft.com/office/drawing/2014/chartex" xmlns:cx1="http://schemas.microsoft.com/office/drawing/2015/9/8/chartex" xmlns:cx2="http://schemas.microsoft.com/office/drawing/2015/10/21/chartex" xmlns:cx3="http://schemas.microsoft.com/office/drawing/2016/5/9/chartex" xmlns:cx4="http://schemas.microsoft.com/office/drawing/2016/5/10/chartex" xmlns:cx5="http://schemas.microsoft.com/office/drawing/2016/5/11/chartex" xmlns:cx6="http://schemas.microsoft.com/office/drawing/2016/5/12/chartex" xmlns:cx7="http://schemas.microsoft.com/office/drawing/2016/5/13/chartex" xmlns:cx8="http://schemas.microsoft.com/office/drawing/2016/5/14/chartex" xmlns:mc="http://schemas.openxmlformats.org/markup-compatibility/2006" xmlns:aink="http://schemas.microsoft.com/office/drawing/2016/ink" xmlns:am3d="http://schemas.microsoft.com/office/drawing/2017/model3d" xmlns:o="urn:schemas-microsoft-com:office:office" xmlns:r="http://schemas.openxmlformats.org/officeDocument/2006/relationships" xmlns:m="http://schemas.openxmlformats.org/officeDocument/2006/math" xmlns:v="urn:schemas-microsoft-com:vml" xmlns:wp14="http://schemas.microsoft.com/office/word/2010/wordprocessingDrawing" xmlns:wp="http://schemas.openxmlformats.org/drawingml/2006/wordprocessingDrawing" xmlns:w10="urn:schemas-microsoft-com:office:word" xmlns:w="http://schemas.openxmlformats.org/wordprocessingml/2006/main" xmlns:w14="http://schemas.microsoft.com/office/word/2010/wordml" xmlns:w15="http://schemas.microsoft.com/office/word/2012/wordml" xmlns:w16cid="http://schemas.microsoft.com/office/word/2016/wordml/cid" xmlns:w16se="http://schemas.microsoft.com/office/word/2015/wordml/symex" xmlns:wpg="http://schemas.microsoft.com/office/word/2010/wordprocessingGroup" xmlns:wpi="http://schemas.microsoft.com/office/word/2010/wordprocessingInk" xmlns:wne="http://schemas.microsoft.com/office/word/2006/wordml" xmlns:wps="http://schemas.microsoft.com/office/word/2010/wordprocessingShape" mc:Ignorable="w14 w15 w16se w16cid wp14">
   <w:body>
     <w:p>
       <w:pPr>
@@ -115,7 +115,9 @@
             <w:rPr>
               <w:rFonts w:asciiTheme="minorHAnsi" w:eastAsiaTheme="minorEastAsia" w:hAnsiTheme="minorHAnsi"/>
               <w:noProof/>
+              <w:kern w:val="0"/>
               <w:lang w:eastAsia="en-GB"/>
+              <w14:ligatures w14:val="none"/>
             </w:rPr>
           </w:pPr>
           <w:r>
@@ -127,7 +129,7 @@
           <w:r>
             <w:fldChar w:fldCharType="separate"/>
           </w:r>
-          <w:hyperlink w:anchor="_Toc156590555" w:history="1">
+          <w:hyperlink w:anchor="_Toc156830758" w:history="1">
             <w:r>
               <w:rPr>
                 <w:rStyle w:val="Hyperlink"/>
@@ -154,7 +156,7 @@
                 <w:noProof/>
                 <w:webHidden/>
               </w:rPr>
-              <w:instrText xml:space="preserve"> PAGEREF _Toc156590555 \h </w:instrText>
+              <w:instrText xml:space="preserve"> PAGEREF _Toc156830758 \h </w:instrText>
             </w:r>
             <w:r>
               <w:rPr>
@@ -194,10 +196,12 @@
             <w:rPr>
               <w:rFonts w:asciiTheme="minorHAnsi" w:eastAsiaTheme="minorEastAsia" w:hAnsiTheme="minorHAnsi"/>
               <w:noProof/>
+              <w:kern w:val="0"/>
               <w:lang w:eastAsia="en-GB"/>
+              <w14:ligatures w14:val="none"/>
             </w:rPr>
           </w:pPr>
-          <w:hyperlink w:anchor="_Toc156590556" w:history="1">
+          <w:hyperlink w:anchor="_Toc156830759" w:history="1">
             <w:r>
               <w:rPr>
                 <w:rStyle w:val="Hyperlink"/>
@@ -224,7 +228,7 @@
                 <w:noProof/>
                 <w:webHidden/>
               </w:rPr>
-              <w:instrText xml:space="preserve"> PAGEREF _Toc156590556 \h </w:instrText>
+              <w:instrText xml:space="preserve"> PAGEREF _Toc156830759 \h </w:instrText>
             </w:r>
             <w:r>
               <w:rPr>
@@ -264,10 +268,12 @@
             <w:rPr>
               <w:rFonts w:asciiTheme="minorHAnsi" w:eastAsiaTheme="minorEastAsia" w:hAnsiTheme="minorHAnsi"/>
               <w:noProof/>
+              <w:kern w:val="0"/>
               <w:lang w:eastAsia="en-GB"/>
+              <w14:ligatures w14:val="none"/>
             </w:rPr>
           </w:pPr>
-          <w:hyperlink w:anchor="_Toc156590557" w:history="1">
+          <w:hyperlink w:anchor="_Toc156830760" w:history="1">
             <w:r>
               <w:rPr>
                 <w:rStyle w:val="Hyperlink"/>
@@ -294,7 +300,7 @@
                 <w:noProof/>
                 <w:webHidden/>
               </w:rPr>
-              <w:instrText xml:space="preserve"> PAGEREF _Toc156590557 \h </w:instrText>
+              <w:instrText xml:space="preserve"> PAGEREF _Toc156830760 \h </w:instrText>
             </w:r>
             <w:r>
               <w:rPr>
@@ -334,10 +340,12 @@
             <w:rPr>
               <w:rFonts w:asciiTheme="minorHAnsi" w:eastAsiaTheme="minorEastAsia" w:hAnsiTheme="minorHAnsi"/>
               <w:noProof/>
+              <w:kern w:val="0"/>
               <w:lang w:eastAsia="en-GB"/>
+              <w14:ligatures w14:val="none"/>
             </w:rPr>
           </w:pPr>
-          <w:hyperlink w:anchor="_Toc156590558" w:history="1">
+          <w:hyperlink w:anchor="_Toc156830761" w:history="1">
             <w:r>
               <w:rPr>
                 <w:rStyle w:val="Hyperlink"/>
@@ -364,7 +372,7 @@
                 <w:noProof/>
                 <w:webHidden/>
               </w:rPr>
-              <w:instrText xml:space="preserve"> PAGEREF _Toc156590558 \h </w:instrText>
+              <w:instrText xml:space="preserve"> PAGEREF _Toc156830761 \h </w:instrText>
             </w:r>
             <w:r>
               <w:rPr>
@@ -404,10 +412,12 @@
             <w:rPr>
               <w:rFonts w:asciiTheme="minorHAnsi" w:eastAsiaTheme="minorEastAsia" w:hAnsiTheme="minorHAnsi"/>
               <w:noProof/>
+              <w:kern w:val="0"/>
               <w:lang w:eastAsia="en-GB"/>
+              <w14:ligatures w14:val="none"/>
             </w:rPr>
           </w:pPr>
-          <w:hyperlink w:anchor="_Toc156590559" w:history="1">
+          <w:hyperlink w:anchor="_Toc156830762" w:history="1">
             <w:r>
               <w:rPr>
                 <w:rStyle w:val="Hyperlink"/>
@@ -434,7 +444,7 @@
                 <w:noProof/>
                 <w:webHidden/>
               </w:rPr>
-              <w:instrText xml:space="preserve"> PAGEREF _Toc156590559 \h </w:instrText>
+              <w:instrText xml:space="preserve"> PAGEREF _Toc156830762 \h </w:instrText>
             </w:r>
             <w:r>
               <w:rPr>
@@ -454,7 +464,7 @@
                 <w:noProof/>
                 <w:webHidden/>
               </w:rPr>
-              <w:t>4</w:t>
+              <w:t>3</w:t>
             </w:r>
             <w:r>
               <w:rPr>
@@ -474,10 +484,12 @@
             <w:rPr>
               <w:rFonts w:asciiTheme="minorHAnsi" w:eastAsiaTheme="minorEastAsia" w:hAnsiTheme="minorHAnsi"/>
               <w:noProof/>
+              <w:kern w:val="0"/>
               <w:lang w:eastAsia="en-GB"/>
+              <w14:ligatures w14:val="none"/>
             </w:rPr>
           </w:pPr>
-          <w:hyperlink w:anchor="_Toc156590560" w:history="1">
+          <w:hyperlink w:anchor="_Toc156830763" w:history="1">
             <w:r>
               <w:rPr>
                 <w:rStyle w:val="Hyperlink"/>
@@ -504,7 +516,7 @@
                 <w:noProof/>
                 <w:webHidden/>
               </w:rPr>
-              <w:instrText xml:space="preserve"> PAGEREF _Toc156590560 \h </w:instrText>
+              <w:instrText xml:space="preserve"> PAGEREF _Toc156830763 \h </w:instrText>
             </w:r>
             <w:r>
               <w:rPr>
@@ -544,10 +556,12 @@
             <w:rPr>
               <w:rFonts w:asciiTheme="minorHAnsi" w:eastAsiaTheme="minorEastAsia" w:hAnsiTheme="minorHAnsi"/>
               <w:noProof/>
+              <w:kern w:val="0"/>
               <w:lang w:eastAsia="en-GB"/>
+              <w14:ligatures w14:val="none"/>
             </w:rPr>
           </w:pPr>
-          <w:hyperlink w:anchor="_Toc156590561" w:history="1">
+          <w:hyperlink w:anchor="_Toc156830764" w:history="1">
             <w:r>
               <w:rPr>
                 <w:rStyle w:val="Hyperlink"/>
@@ -574,7 +588,7 @@
                 <w:noProof/>
                 <w:webHidden/>
               </w:rPr>
-              <w:instrText xml:space="preserve"> PAGEREF _Toc156590561 \h </w:instrText>
+              <w:instrText xml:space="preserve"> PAGEREF _Toc156830764 \h </w:instrText>
             </w:r>
             <w:r>
               <w:rPr>
@@ -594,7 +608,7 @@
                 <w:noProof/>
                 <w:webHidden/>
               </w:rPr>
-              <w:t>5</w:t>
+              <w:t>4</w:t>
             </w:r>
             <w:r>
               <w:rPr>
@@ -614,10 +628,12 @@
             <w:rPr>
               <w:rFonts w:asciiTheme="minorHAnsi" w:eastAsiaTheme="minorEastAsia" w:hAnsiTheme="minorHAnsi"/>
               <w:noProof/>
+              <w:kern w:val="0"/>
               <w:lang w:eastAsia="en-GB"/>
+              <w14:ligatures w14:val="none"/>
             </w:rPr>
           </w:pPr>
-          <w:hyperlink w:anchor="_Toc156590562" w:history="1">
+          <w:hyperlink w:anchor="_Toc156830765" w:history="1">
             <w:r>
               <w:rPr>
                 <w:rStyle w:val="Hyperlink"/>
@@ -644,7 +660,7 @@
                 <w:noProof/>
                 <w:webHidden/>
               </w:rPr>
-              <w:instrText xml:space="preserve"> PAGEREF _Toc156590562 \h </w:instrText>
+              <w:instrText xml:space="preserve"> PAGEREF _Toc156830765 \h </w:instrText>
             </w:r>
             <w:r>
               <w:rPr>
@@ -684,10 +700,12 @@
             <w:rPr>
               <w:rFonts w:asciiTheme="minorHAnsi" w:eastAsiaTheme="minorEastAsia" w:hAnsiTheme="minorHAnsi"/>
               <w:noProof/>
+              <w:kern w:val="0"/>
               <w:lang w:eastAsia="en-GB"/>
+              <w14:ligatures w14:val="none"/>
             </w:rPr>
           </w:pPr>
-          <w:hyperlink w:anchor="_Toc156590563" w:history="1">
+          <w:hyperlink w:anchor="_Toc156830766" w:history="1">
             <w:r>
               <w:rPr>
                 <w:rStyle w:val="Hyperlink"/>
@@ -714,7 +732,7 @@
                 <w:noProof/>
                 <w:webHidden/>
               </w:rPr>
-              <w:instrText xml:space="preserve"> PAGEREF _Toc156590563 \h </w:instrText>
+              <w:instrText xml:space="preserve"> PAGEREF _Toc156830766 \h </w:instrText>
             </w:r>
             <w:r>
               <w:rPr>
@@ -754,10 +772,12 @@
             <w:rPr>
               <w:rFonts w:asciiTheme="minorHAnsi" w:eastAsiaTheme="minorEastAsia" w:hAnsiTheme="minorHAnsi"/>
               <w:noProof/>
+              <w:kern w:val="0"/>
               <w:lang w:eastAsia="en-GB"/>
+              <w14:ligatures w14:val="none"/>
             </w:rPr>
           </w:pPr>
-          <w:hyperlink w:anchor="_Toc156590564" w:history="1">
+          <w:hyperlink w:anchor="_Toc156830767" w:history="1">
             <w:r>
               <w:rPr>
                 <w:rStyle w:val="Hyperlink"/>
@@ -784,7 +804,7 @@
                 <w:noProof/>
                 <w:webHidden/>
               </w:rPr>
-              <w:instrText xml:space="preserve"> PAGEREF _Toc156590564 \h </w:instrText>
+              <w:instrText xml:space="preserve"> PAGEREF _Toc156830767 \h </w:instrText>
             </w:r>
             <w:r>
               <w:rPr>
@@ -824,10 +844,12 @@
             <w:rPr>
               <w:rFonts w:asciiTheme="minorHAnsi" w:eastAsiaTheme="minorEastAsia" w:hAnsiTheme="minorHAnsi"/>
               <w:noProof/>
+              <w:kern w:val="0"/>
               <w:lang w:eastAsia="en-GB"/>
+              <w14:ligatures w14:val="none"/>
             </w:rPr>
           </w:pPr>
-          <w:hyperlink w:anchor="_Toc156590565" w:history="1">
+          <w:hyperlink w:anchor="_Toc156830768" w:history="1">
             <w:r>
               <w:rPr>
                 <w:rStyle w:val="Hyperlink"/>
@@ -854,7 +876,7 @@
                 <w:noProof/>
                 <w:webHidden/>
               </w:rPr>
-              <w:instrText xml:space="preserve"> PAGEREF _Toc156590565 \h </w:instrText>
+              <w:instrText xml:space="preserve"> PAGEREF _Toc156830768 \h </w:instrText>
             </w:r>
             <w:r>
               <w:rPr>
@@ -894,10 +916,12 @@
             <w:rPr>
               <w:rFonts w:asciiTheme="minorHAnsi" w:eastAsiaTheme="minorEastAsia" w:hAnsiTheme="minorHAnsi"/>
               <w:noProof/>
+              <w:kern w:val="0"/>
               <w:lang w:eastAsia="en-GB"/>
+              <w14:ligatures w14:val="none"/>
             </w:rPr>
           </w:pPr>
-          <w:hyperlink w:anchor="_Toc156590566" w:history="1">
+          <w:hyperlink w:anchor="_Toc156830769" w:history="1">
             <w:r>
               <w:rPr>
                 <w:rStyle w:val="Hyperlink"/>
@@ -924,7 +948,7 @@
                 <w:noProof/>
                 <w:webHidden/>
               </w:rPr>
-              <w:instrText xml:space="preserve"> PAGEREF _Toc156590566 \h </w:instrText>
+              <w:instrText xml:space="preserve"> PAGEREF _Toc156830769 \h </w:instrText>
             </w:r>
             <w:r>
               <w:rPr>
@@ -964,10 +988,12 @@
             <w:rPr>
               <w:rFonts w:asciiTheme="minorHAnsi" w:eastAsiaTheme="minorEastAsia" w:hAnsiTheme="minorHAnsi"/>
               <w:noProof/>
+              <w:kern w:val="0"/>
               <w:lang w:eastAsia="en-GB"/>
+              <w14:ligatures w14:val="none"/>
             </w:rPr>
           </w:pPr>
-          <w:hyperlink w:anchor="_Toc156590567" w:history="1">
+          <w:hyperlink w:anchor="_Toc156830770" w:history="1">
             <w:r>
               <w:rPr>
                 <w:rStyle w:val="Hyperlink"/>
@@ -994,7 +1020,7 @@
                 <w:noProof/>
                 <w:webHidden/>
               </w:rPr>
-              <w:instrText xml:space="preserve"> PAGEREF _Toc156590567 \h </w:instrText>
+              <w:instrText xml:space="preserve"> PAGEREF _Toc156830770 \h </w:instrText>
             </w:r>
             <w:r>
               <w:rPr>
@@ -1034,10 +1060,12 @@
             <w:rPr>
               <w:rFonts w:asciiTheme="minorHAnsi" w:eastAsiaTheme="minorEastAsia" w:hAnsiTheme="minorHAnsi"/>
               <w:noProof/>
+              <w:kern w:val="0"/>
               <w:lang w:eastAsia="en-GB"/>
+              <w14:ligatures w14:val="none"/>
             </w:rPr>
           </w:pPr>
-          <w:hyperlink w:anchor="_Toc156590568" w:history="1">
+          <w:hyperlink w:anchor="_Toc156830771" w:history="1">
             <w:r>
               <w:rPr>
                 <w:rStyle w:val="Hyperlink"/>
@@ -1064,7 +1092,7 @@
                 <w:noProof/>
                 <w:webHidden/>
               </w:rPr>
-              <w:instrText xml:space="preserve"> PAGEREF _Toc156590568 \h </w:instrText>
+              <w:instrText xml:space="preserve"> PAGEREF _Toc156830771 \h </w:instrText>
             </w:r>
             <w:r>
               <w:rPr>
@@ -1104,10 +1132,12 @@
             <w:rPr>
               <w:rFonts w:asciiTheme="minorHAnsi" w:eastAsiaTheme="minorEastAsia" w:hAnsiTheme="minorHAnsi"/>
               <w:noProof/>
+              <w:kern w:val="0"/>
               <w:lang w:eastAsia="en-GB"/>
+              <w14:ligatures w14:val="none"/>
             </w:rPr>
           </w:pPr>
-          <w:hyperlink w:anchor="_Toc156590569" w:history="1">
+          <w:hyperlink w:anchor="_Toc156830772" w:history="1">
             <w:r>
               <w:rPr>
                 <w:rStyle w:val="Hyperlink"/>
@@ -1134,7 +1164,7 @@
                 <w:noProof/>
                 <w:webHidden/>
               </w:rPr>
-              <w:instrText xml:space="preserve"> PAGEREF _Toc156590569 \h </w:instrText>
+              <w:instrText xml:space="preserve"> PAGEREF _Toc156830772 \h </w:instrText>
             </w:r>
             <w:r>
               <w:rPr>
@@ -1174,10 +1204,12 @@
             <w:rPr>
               <w:rFonts w:asciiTheme="minorHAnsi" w:eastAsiaTheme="minorEastAsia" w:hAnsiTheme="minorHAnsi"/>
               <w:noProof/>
+              <w:kern w:val="0"/>
               <w:lang w:eastAsia="en-GB"/>
+              <w14:ligatures w14:val="none"/>
             </w:rPr>
           </w:pPr>
-          <w:hyperlink w:anchor="_Toc156590570" w:history="1">
+          <w:hyperlink w:anchor="_Toc156830773" w:history="1">
             <w:r>
               <w:rPr>
                 <w:rStyle w:val="Hyperlink"/>
@@ -1204,7 +1236,7 @@
                 <w:noProof/>
                 <w:webHidden/>
               </w:rPr>
-              <w:instrText xml:space="preserve"> PAGEREF _Toc156590570 \h </w:instrText>
+              <w:instrText xml:space="preserve"> PAGEREF _Toc156830773 \h </w:instrText>
             </w:r>
             <w:r>
               <w:rPr>
@@ -1244,10 +1276,12 @@
             <w:rPr>
               <w:rFonts w:asciiTheme="minorHAnsi" w:eastAsiaTheme="minorEastAsia" w:hAnsiTheme="minorHAnsi"/>
               <w:noProof/>
+              <w:kern w:val="0"/>
               <w:lang w:eastAsia="en-GB"/>
+              <w14:ligatures w14:val="none"/>
             </w:rPr>
           </w:pPr>
-          <w:hyperlink w:anchor="_Toc156590571" w:history="1">
+          <w:hyperlink w:anchor="_Toc156830774" w:history="1">
             <w:r>
               <w:rPr>
                 <w:rStyle w:val="Hyperlink"/>
@@ -1274,7 +1308,7 @@
                 <w:noProof/>
                 <w:webHidden/>
               </w:rPr>
-              <w:instrText xml:space="preserve"> PAGEREF _Toc156590571 \h </w:instrText>
+              <w:instrText xml:space="preserve"> PAGEREF _Toc156830774 \h </w:instrText>
             </w:r>
             <w:r>
               <w:rPr>
@@ -1314,10 +1348,12 @@
             <w:rPr>
               <w:rFonts w:asciiTheme="minorHAnsi" w:eastAsiaTheme="minorEastAsia" w:hAnsiTheme="minorHAnsi"/>
               <w:noProof/>
+              <w:kern w:val="0"/>
               <w:lang w:eastAsia="en-GB"/>
+              <w14:ligatures w14:val="none"/>
             </w:rPr>
           </w:pPr>
-          <w:hyperlink w:anchor="_Toc156590572" w:history="1">
+          <w:hyperlink w:anchor="_Toc156830775" w:history="1">
             <w:r>
               <w:rPr>
                 <w:rStyle w:val="Hyperlink"/>
@@ -1344,7 +1380,7 @@
                 <w:noProof/>
                 <w:webHidden/>
               </w:rPr>
-              <w:instrText xml:space="preserve"> PAGEREF _Toc156590572 \h </w:instrText>
+              <w:instrText xml:space="preserve"> PAGEREF _Toc156830775 \h </w:instrText>
             </w:r>
             <w:r>
               <w:rPr>
@@ -1384,10 +1420,12 @@
             <w:rPr>
               <w:rFonts w:asciiTheme="minorHAnsi" w:eastAsiaTheme="minorEastAsia" w:hAnsiTheme="minorHAnsi"/>
               <w:noProof/>
+              <w:kern w:val="0"/>
               <w:lang w:eastAsia="en-GB"/>
+              <w14:ligatures w14:val="none"/>
             </w:rPr>
           </w:pPr>
-          <w:hyperlink w:anchor="_Toc156590573" w:history="1">
+          <w:hyperlink w:anchor="_Toc156830776" w:history="1">
             <w:r>
               <w:rPr>
                 <w:rStyle w:val="Hyperlink"/>
@@ -1414,7 +1452,7 @@
                 <w:noProof/>
                 <w:webHidden/>
               </w:rPr>
-              <w:instrText xml:space="preserve"> PAGEREF _Toc156590573 \h </w:instrText>
+              <w:instrText xml:space="preserve"> PAGEREF _Toc156830776 \h </w:instrText>
             </w:r>
             <w:r>
               <w:rPr>
@@ -1454,10 +1492,12 @@
             <w:rPr>
               <w:rFonts w:asciiTheme="minorHAnsi" w:eastAsiaTheme="minorEastAsia" w:hAnsiTheme="minorHAnsi"/>
               <w:noProof/>
+              <w:kern w:val="0"/>
               <w:lang w:eastAsia="en-GB"/>
+              <w14:ligatures w14:val="none"/>
             </w:rPr>
           </w:pPr>
-          <w:hyperlink w:anchor="_Toc156590574" w:history="1">
+          <w:hyperlink w:anchor="_Toc156830777" w:history="1">
             <w:r>
               <w:rPr>
                 <w:rStyle w:val="Hyperlink"/>
@@ -1484,7 +1524,7 @@
                 <w:noProof/>
                 <w:webHidden/>
               </w:rPr>
-              <w:instrText xml:space="preserve"> PAGEREF _Toc156590574 \h </w:instrText>
+              <w:instrText xml:space="preserve"> PAGEREF _Toc156830777 \h </w:instrText>
             </w:r>
             <w:r>
               <w:rPr>
@@ -1551,7 +1591,7 @@
       <w:pPr>
         <w:pStyle w:val="Heading1"/>
       </w:pPr>
-      <w:bookmarkStart w:id="0" w:name="_Toc156590555"/>
+      <w:bookmarkStart w:id="0" w:name="_Toc156830758"/>
       <w:r>
         <w:lastRenderedPageBreak/>
         <w:t>Executive Summary</w:t>
@@ -1567,7 +1607,7 @@
       <w:pPr>
         <w:pStyle w:val="Heading1"/>
       </w:pPr>
-      <w:bookmarkStart w:id="1" w:name="_Toc156590556"/>
+      <w:bookmarkStart w:id="1" w:name="_Toc156830759"/>
       <w:r>
         <w:t>Mutual Exclusion via a Re-Entrant Mutex</w:t>
       </w:r>
@@ -1582,7 +1622,7 @@
       <w:pPr>
         <w:pStyle w:val="Heading2"/>
       </w:pPr>
-      <w:bookmarkStart w:id="2" w:name="_Toc156590557"/>
+      <w:bookmarkStart w:id="2" w:name="_Toc156830760"/>
       <w:r>
         <w:t>Design</w:t>
       </w:r>
@@ -1610,10 +1650,7 @@
         <w:t xml:space="preserve"> </w:t>
       </w:r>
       <w:r>
-        <w:t>o</w:t>
-      </w:r>
-      <w:r>
-        <w:t>nly if zero can the task safely obtain said mutex</w:t>
+        <w:t>only if zero can the task safely obtain said mutex</w:t>
       </w:r>
       <w:r>
         <w:t xml:space="preserve">. A mutex TCB pointer field value that is non-zero and not equal to the current OS TCB pointer signifies that another task owns the mutex. If the mutex task field points to the same task as the one acquiring, then this represents a recursive acquisition, </w:t>
@@ -1664,7 +1701,7 @@
       <w:pPr>
         <w:pStyle w:val="Heading2"/>
       </w:pPr>
-      <w:bookmarkStart w:id="3" w:name="_Toc156590558"/>
+      <w:bookmarkStart w:id="3" w:name="_Toc156830761"/>
       <w:r>
         <w:lastRenderedPageBreak/>
         <w:t>Safety</w:t>
@@ -1758,7 +1795,7 @@
       <w:pPr>
         <w:pStyle w:val="Heading1"/>
       </w:pPr>
-      <w:bookmarkStart w:id="4" w:name="_Toc156590559"/>
+      <w:bookmarkStart w:id="4" w:name="_Toc156830762"/>
       <w:r>
         <w:t>A More Efficient Task Sleeping Mechanism</w:t>
       </w:r>
@@ -1836,7 +1873,7 @@
       <w:pPr>
         <w:pStyle w:val="Heading2"/>
       </w:pPr>
-      <w:bookmarkStart w:id="5" w:name="_Toc156590560"/>
+      <w:bookmarkStart w:id="5" w:name="_Toc156830763"/>
       <w:r>
         <w:lastRenderedPageBreak/>
         <w:t>Design</w:t>
@@ -1885,7 +1922,7 @@
       <w:pPr>
         <w:pStyle w:val="Heading2"/>
       </w:pPr>
-      <w:bookmarkStart w:id="6" w:name="_Toc156590561"/>
+      <w:bookmarkStart w:id="6" w:name="_Toc156830764"/>
       <w:r>
         <w:t>Safety</w:t>
       </w:r>
@@ -1900,7 +1937,7 @@
       <w:pPr>
         <w:pStyle w:val="Heading1"/>
       </w:pPr>
-      <w:bookmarkStart w:id="7" w:name="_Toc156590562"/>
+      <w:bookmarkStart w:id="7" w:name="_Toc156830765"/>
       <w:r>
         <w:lastRenderedPageBreak/>
         <w:t>Fixed-Priority Task Scheduler</w:t>
@@ -1916,7 +1953,7 @@
       <w:pPr>
         <w:pStyle w:val="Heading2"/>
       </w:pPr>
-      <w:bookmarkStart w:id="8" w:name="_Toc156590563"/>
+      <w:bookmarkStart w:id="8" w:name="_Toc156830766"/>
       <w:r>
         <w:t>Design</w:t>
       </w:r>
@@ -1924,19 +1961,25 @@
     </w:p>
     <w:p>
       <w:r>
-        <w:t>Implementing an additional priority field can make it possible to store the priority level within the TCB itself. The TCB initialise function can accept an additional argument to store in the TCB structure. Although a data field already exists which can implement the storage of priority levels, it stores the wake time when a task is sleeping. Albeit the possibility to preserve priority levels to protect overwritten data fields, such as by implementing array task lists to retain priority, it is far easier to create an additional priority field.</w:t>
-      </w:r>
-    </w:p>
-    <w:p>
-      <w:r>
-        <w:t>Converting the currently implemented task list to an array of multiple lists can enable the separation of tasks given a priority level. Using a pre-processor directive allows for the hard coding of the number of priority levels, which equals the array elements. The task add, task exit, wait delegate, and sleep delegate functions must be able to handle the array. The scheduler must incorporate a loop to iterate through the priority levels, ensuring the schedule of the highest-priority tasks before the lower-priority ones. This logic requires extra care to ensure long-running tasks do not possess a higher priority, allowing lower-priority tasks to get the opportunity to run. For better code readability, priority levels should be in 1-index during user assignment, then converted to 0-index within internal code before array access logic, with smaller numeric values denoting higher priorities.</w:t>
+        <w:t xml:space="preserve">Implementing an additional priority </w:t>
+      </w:r>
+      <w:r>
+        <w:t>field allows storing</w:t>
+      </w:r>
+      <w:r>
+        <w:t xml:space="preserve"> the priority level within the TCB itself. The TCB initialise function can accept an additional argument to store in the TCB structure. Although a data field already exists which can implement the storage of priority levels, it stores the wake time when a task is sleeping. Albeit the possibility to preserve priority levels to protect overwritten data fields, such as by implementing array task lists to retain priority, it is far easier to create an additional priority field.</w:t>
+      </w:r>
+    </w:p>
+    <w:p>
+      <w:r>
+        <w:t>Converting the currently implemented task list to an array of multiple lists can enable the separation of tasks given a priority level. Using a pre-processor directive allows for the hard coding of priority levels, which equals the array elements. The task add, exit, wait delegate, and sleep delegate functions must be able to handle the array. The scheduler must incorporate a loop to iterate through the priority levels, ensuring the schedule of the highest-priority tasks before the lower-priority ones. This logic requires extra care to ensure long-running tasks do not possess a higher priority, allowing lower-priority tasks to get the opportunity to run. For better code readability, priority levels should be in 1-index during user assignment, then converted to 0-index within internal code before array access logic, with smaller numeric values denoting higher priorities.</w:t>
       </w:r>
     </w:p>
     <w:p>
       <w:pPr>
         <w:pStyle w:val="Heading2"/>
       </w:pPr>
-      <w:bookmarkStart w:id="9" w:name="_Toc156590564"/>
+      <w:bookmarkStart w:id="9" w:name="_Toc156830767"/>
       <w:r>
         <w:t>Safety</w:t>
       </w:r>
@@ -1944,12 +1987,24 @@
     </w:p>
     <w:p>
       <w:r>
-        <w:t>The same logic for the add task function will be present, albeit with slight modifications to allow functionality with an array of doubly linked lists, resulting in thread-unsafe logic. The placement of task list removal logic in SVC delegate functions can assume thread safety against concurrent modification corruption.</w:t>
-      </w:r>
-    </w:p>
-    <w:p>
-      <w:r>
-        <w:t>There also needs to be logic to prevent the accidental assignment of invalid priority levels to tasks. The assignment of a priority number null or greater than the highest possible priority number defined by the pre-processor directive must clamp to the highest priority number. Compiler errors and warnings protect against the user not passing in a value or passing in a negative value.</w:t>
+        <w:t xml:space="preserve">The </w:t>
+      </w:r>
+      <w:r>
+        <w:t>existing task add function will feature</w:t>
+      </w:r>
+      <w:r>
+        <w:t xml:space="preserve"> slight modifications to allow functionality with an array of doubly linked lists, resulting in thread-unsafe logic. The placement of task list removal logic in SVC delegate functions can assume thread safety against concurrent modification corruption.</w:t>
+      </w:r>
+    </w:p>
+    <w:p>
+      <w:r>
+        <w:t>There also needs to be logic to prevent the accidental assignment of invalid priority levels to tasks. The assignment of a priority number null or greater than the highest possible priority number defined by the pre-processor directive must clamp to the highest priority number. Compiler errors and warnings protect against the user not passing in a value or passing in negative value</w:t>
+      </w:r>
+      <w:r>
+        <w:t>s</w:t>
+      </w:r>
+      <w:r>
+        <w:t>.</w:t>
       </w:r>
     </w:p>
     <w:p>
@@ -1972,7 +2027,7 @@
       <w:pPr>
         <w:pStyle w:val="Heading1"/>
       </w:pPr>
-      <w:bookmarkStart w:id="10" w:name="_Toc156590565"/>
+      <w:bookmarkStart w:id="10" w:name="_Toc156830768"/>
       <w:r>
         <w:t>A More Efficient Wait and Notify System</w:t>
       </w:r>
@@ -1980,14 +2035,14 @@
     </w:p>
     <w:p>
       <w:r>
-        <w:t>On the mutex release, the notification logic notifies all items in the waiting list. Maintaining a list of waiting tasks within each mutex can drastically improve efficiency. By having one waiting list per mutex, the mutex release only needs to notify one task from the head of the list, thus massively improving the current logic of notifying all waiting tasks.</w:t>
+        <w:t>On mutex release, the notification logic notifies all items in the waiting list. Maintaining a list of waiting tasks within each mutex can drastically improve efficiency. By having one waiting list per mutex, the mutex release only needs to notify one task from the head of the list, thus massively improving the current logic of notifying all waiting tasks.</w:t>
       </w:r>
     </w:p>
     <w:p>
       <w:pPr>
         <w:pStyle w:val="Heading2"/>
       </w:pPr>
-      <w:bookmarkStart w:id="11" w:name="_Toc156590566"/>
+      <w:bookmarkStart w:id="11" w:name="_Toc156830769"/>
       <w:r>
         <w:t>Design</w:t>
       </w:r>
@@ -1995,29 +2050,40 @@
     </w:p>
     <w:p>
       <w:r>
-        <w:t>One approach for a mutex-specific wait list is a first-in-first-out-based ordering system, with the queue of tasks requesting an acquired mutex in order of attempt time. Another approach is a priority-based ordering system, based on task priority levels, granting the highest priority task first on mutex release. The FIFO-based approach is much fairer as it will service on a first-come-first-serve basis. Although this prevents the starvation of lower-priority tasks, it will result in higher-priority tasks waiting for lower-priority tasks to complete. A priority-based approach will improve OS responsiveness by servicing high-priority tasks first. Furthermore, it can solve priority inversion by preventing higher-priority tasks from waiting for a mutex in a queue before a lower-priority task.</w:t>
-      </w:r>
-    </w:p>
-    <w:p>
-      <w:r>
-        <w:t>High responsiveness and suppressed priority-inversion provide substantial benefits to an embedded operating system. The modifications will feature the priority-based approach. The OS-wide heap implementation from earlier will benefit this implementation, as it can provide a highly efficient ordering system based on the priority parameters. The declaration of a heap can be within the mutex structure to create a unique heap store for each mutex instantiation, and there needs to be a heap store declaration inside the mutex structure. The static initialiser implementation from the base DocetOS will no longer work since the heap needs initialising with the heap store and comparator function pointers.</w:t>
+        <w:t xml:space="preserve">One approach for a mutex-specific wait list is a first-in-first-out-based </w:t>
+      </w:r>
+      <w:r>
+        <w:t xml:space="preserve">(FIFO) </w:t>
+      </w:r>
+      <w:r>
+        <w:t>ordering system, with the queue of tasks requesting an acquired mutex in order of attempt time. Another approach is a priority-based ordering system, based on task priority levels, granting the highest priority task first on mutex release. The FIFO-based approach is much fairer as it will service on a first-come-first-serve basis. Although this prevents the starvation of lower-priority tasks, it will result in higher-priority tasks waiting for lower-priority tasks to complete. A priority-based approach will improve OS responsiveness by servicing high-priority tasks first. Furthermore, it can solve priority inversion by preventing higher-priority tasks from waiting for a mutex in a queue before a lower-priority task.</w:t>
+      </w:r>
+    </w:p>
+    <w:p>
+      <w:r>
+        <w:t>High responsiveness and suppressed priority-inversion provide substantial benefits to an embedded operating system. The OS-wide heap implementation from earlier will benefit this implementation, as it can provide a highly efficient ordering system based on the priority parameters. The declaration of a heap can be within the mutex structure to create a unique heap store for each mutex instantiation, and there needs to be a heap store declaration inside the mutex structure. The static initialiser implementation from the base DocetOS will no longer work since the heap needs initialising with the heap store and comparator function pointers.</w:t>
       </w:r>
     </w:p>
     <w:p>
       <w:r>
         <w:lastRenderedPageBreak/>
-        <w:t>Implementing a mutex creation function can replace the requirement for a static initialiser. The initialiser function in the mutex source code will have access to the heap comparator function implementation for mutexes. Therefore, the initialiser function must instantiate a new mutex and return it. A drawback to this method is the crowding of the stack from the function return of the entire mutex structure, and the function cannot return a pointer since the mutex is a local variable. A function to create a mutex which only initialises a mutex given a pointer to it resolves stack crowding. The heap implementation must allow modifications to the heap store at runtime to ensure the mutex creation logic operation.</w:t>
+        <w:t xml:space="preserve">Implementing a mutex creation function can replace the </w:t>
+      </w:r>
+      <w:bookmarkStart w:id="12" w:name="_GoBack"/>
+      <w:bookmarkEnd w:id="12"/>
+      <w:r>
+        <w:t>static initialiser. The initialiser function in the mutex source code will have access to the heap comparator function implementation for mutexes. Therefore, the initialiser function must instantiate a new mutex and return it. A drawback to this method is the crowding of the stack from the function return of the entire mutex structure, and the function cannot return a pointer since the mutex is a local variable. A function to create a mutex which only initialises a mutex given a pointer to it resolves stack crowding. The heap implementation must allow modifications to the heap store at runtime to ensure the mutex creation logic operation.</w:t>
       </w:r>
     </w:p>
     <w:p>
       <w:pPr>
         <w:pStyle w:val="Heading2"/>
       </w:pPr>
-      <w:bookmarkStart w:id="12" w:name="_Toc156590567"/>
+      <w:bookmarkStart w:id="13" w:name="_Toc156830770"/>
       <w:r>
         <w:t>Safety</w:t>
       </w:r>
-      <w:bookmarkEnd w:id="12"/>
+      <w:bookmarkEnd w:id="13"/>
     </w:p>
     <w:p>
       <w:r>
@@ -2038,12 +2104,12 @@
       <w:pPr>
         <w:pStyle w:val="Heading1"/>
       </w:pPr>
-      <w:bookmarkStart w:id="13" w:name="_Toc156590568"/>
+      <w:bookmarkStart w:id="14" w:name="_Toc156830771"/>
       <w:r>
         <w:lastRenderedPageBreak/>
         <w:t>Priority Inheritance for Mutexes</w:t>
       </w:r>
-      <w:bookmarkEnd w:id="13"/>
+      <w:bookmarkEnd w:id="14"/>
     </w:p>
     <w:p>
       <w:r>
@@ -2054,11 +2120,11 @@
       <w:pPr>
         <w:pStyle w:val="Heading2"/>
       </w:pPr>
-      <w:bookmarkStart w:id="14" w:name="_Toc156590569"/>
+      <w:bookmarkStart w:id="15" w:name="_Toc156830772"/>
       <w:r>
         <w:t>Design</w:t>
       </w:r>
-      <w:bookmarkEnd w:id="14"/>
+      <w:bookmarkEnd w:id="15"/>
     </w:p>
     <w:p>
       <w:r>
@@ -2085,11 +2151,11 @@
       <w:pPr>
         <w:pStyle w:val="Heading2"/>
       </w:pPr>
-      <w:bookmarkStart w:id="15" w:name="_Toc156590570"/>
+      <w:bookmarkStart w:id="16" w:name="_Toc156830773"/>
       <w:r>
         <w:t>Safety</w:t>
       </w:r>
-      <w:bookmarkEnd w:id="15"/>
+      <w:bookmarkEnd w:id="16"/>
     </w:p>
     <w:p>
       <w:r>
@@ -2105,11 +2171,11 @@
       <w:pPr>
         <w:pStyle w:val="Heading1"/>
       </w:pPr>
-      <w:bookmarkStart w:id="16" w:name="_Toc156590571"/>
+      <w:bookmarkStart w:id="17" w:name="_Toc156830774"/>
       <w:r>
         <w:t>Mutual Exclusion via a Counting Semaphore</w:t>
       </w:r>
-      <w:bookmarkEnd w:id="16"/>
+      <w:bookmarkEnd w:id="17"/>
     </w:p>
     <w:p>
       <w:r>
@@ -2120,12 +2186,12 @@
       <w:pPr>
         <w:pStyle w:val="Heading2"/>
       </w:pPr>
-      <w:bookmarkStart w:id="17" w:name="_Toc156590572"/>
+      <w:bookmarkStart w:id="18" w:name="_Toc156830775"/>
       <w:r>
         <w:lastRenderedPageBreak/>
         <w:t>Design</w:t>
       </w:r>
-      <w:bookmarkEnd w:id="17"/>
+      <w:bookmarkEnd w:id="18"/>
     </w:p>
     <w:p>
       <w:r>
@@ -2141,30 +2207,36 @@
       <w:pPr>
         <w:pStyle w:val="Heading2"/>
       </w:pPr>
-      <w:bookmarkStart w:id="18" w:name="_Toc156590573"/>
+      <w:bookmarkStart w:id="19" w:name="_Toc156830776"/>
       <w:r>
         <w:lastRenderedPageBreak/>
         <w:t>Safety</w:t>
       </w:r>
-      <w:bookmarkEnd w:id="18"/>
+      <w:bookmarkEnd w:id="19"/>
     </w:p>
     <w:p>
       <w:r>
         <w:t>The design of the heap implementation does not consider thread safety to achieve a generic solution, providing difficulties when attempting to fuse with the semaphore waiting list logic. Despite the aspect of simplicity, utilising singly linked lists ensures the necessary thread safety for the semaphore requirements of giving ISRs the ability to release tokens. A thread-safe pop-from-tail function for a singly linked list must implement aspects of thread safety with exclusive load and store CMSIS intrinsics, ensuring the safe handling of situations where the list updates mid-way through the operation, such as when traversing to the end. The semaphore acquire, release, and notify functions must utilise exclusive load and store intrinsics to provide atomic read and write access to the counter variables.</w:t>
       </w:r>
       <w:r>
-        <w:t xml:space="preserve"> Checking the IPSR field of the PSR allows for handler mode detection. Using the PendSV bit set in handler mode and the OS yield delegate in ordinary function permits safe yielding regardless of releasing from ISRs or ordinary functions.</w:t>
+        <w:t xml:space="preserve"> Checking the IPSR </w:t>
+      </w:r>
+      <w:r>
+        <w:t>register</w:t>
+      </w:r>
+      <w:r>
+        <w:t xml:space="preserve"> allows for handler mode detection. Using the PendSV bit set in handler mode and the OS yield delegate in ordinary function permits safe yielding regardless of releasing from ISRs or ordinary functions.</w:t>
       </w:r>
     </w:p>
     <w:p>
       <w:pPr>
         <w:pStyle w:val="Heading1"/>
       </w:pPr>
-      <w:bookmarkStart w:id="19" w:name="_Toc156590574"/>
+      <w:bookmarkStart w:id="20" w:name="_Toc156830777"/>
       <w:r>
         <w:t>Feature Demonstration and Conclusion</w:t>
       </w:r>
-      <w:bookmarkEnd w:id="19"/>
+      <w:bookmarkEnd w:id="20"/>
     </w:p>
     <w:p>
       <w:r>
@@ -2234,19 +2306,32 @@
         <w:pStyle w:val="Caption"/>
         <w:jc w:val="center"/>
       </w:pPr>
-      <w:bookmarkStart w:id="20" w:name="_Ref156589409"/>
+      <w:bookmarkStart w:id="21" w:name="_Ref156589409"/>
       <w:r>
         <w:t xml:space="preserve">Figure </w:t>
       </w:r>
-      <w:fldSimple w:instr=" SEQ Figure \* ARABIC ">
-        <w:r>
-          <w:rPr>
-            <w:noProof/>
-          </w:rPr>
-          <w:t>1</w:t>
-        </w:r>
-      </w:fldSimple>
-      <w:bookmarkEnd w:id="20"/>
+      <w:r>
+        <w:fldChar w:fldCharType="begin"/>
+      </w:r>
+      <w:r>
+        <w:instrText xml:space="preserve"> SEQ Figure \* ARABIC </w:instrText>
+      </w:r>
+      <w:r>
+        <w:fldChar w:fldCharType="separate"/>
+      </w:r>
+      <w:r>
+        <w:rPr>
+          <w:noProof/>
+        </w:rPr>
+        <w:t>1</w:t>
+      </w:r>
+      <w:r>
+        <w:rPr>
+          <w:noProof/>
+        </w:rPr>
+        <w:fldChar w:fldCharType="end"/>
+      </w:r>
+      <w:bookmarkEnd w:id="21"/>
       <w:r>
         <w:t xml:space="preserve"> Priority 1 tasks</w:t>
       </w:r>
@@ -2363,19 +2448,32 @@
         <w:pStyle w:val="Caption"/>
         <w:jc w:val="center"/>
       </w:pPr>
-      <w:bookmarkStart w:id="21" w:name="_Ref156589523"/>
+      <w:bookmarkStart w:id="22" w:name="_Ref156589523"/>
       <w:r>
         <w:t xml:space="preserve">Figure </w:t>
       </w:r>
-      <w:fldSimple w:instr=" SEQ Figure \* ARABIC ">
-        <w:r>
-          <w:rPr>
-            <w:noProof/>
-          </w:rPr>
-          <w:t>2</w:t>
-        </w:r>
-      </w:fldSimple>
-      <w:bookmarkEnd w:id="21"/>
+      <w:r>
+        <w:fldChar w:fldCharType="begin"/>
+      </w:r>
+      <w:r>
+        <w:instrText xml:space="preserve"> SEQ Figure \* ARABIC </w:instrText>
+      </w:r>
+      <w:r>
+        <w:fldChar w:fldCharType="separate"/>
+      </w:r>
+      <w:r>
+        <w:rPr>
+          <w:noProof/>
+        </w:rPr>
+        <w:t>2</w:t>
+      </w:r>
+      <w:r>
+        <w:rPr>
+          <w:noProof/>
+        </w:rPr>
+        <w:fldChar w:fldCharType="end"/>
+      </w:r>
+      <w:bookmarkEnd w:id="22"/>
       <w:r>
         <w:t xml:space="preserve"> Lower priority tasks.</w:t>
       </w:r>
@@ -2444,7 +2542,7 @@
 </file>
 
 <file path=word/endnotes.xml><?xml version="1.0" encoding="utf-8"?>
-<w:endnotes xmlns:wpc="http://schemas.microsoft.com/office/word/2010/wordprocessingCanvas" xmlns:cx="http://schemas.microsoft.com/office/drawing/2014/chartex" xmlns:cx1="http://schemas.microsoft.com/office/drawing/2015/9/8/chartex" xmlns:cx2="http://schemas.microsoft.com/office/drawing/2015/10/21/chartex" xmlns:cx3="http://schemas.microsoft.com/office/drawing/2016/5/9/chartex" xmlns:cx4="http://schemas.microsoft.com/office/drawing/2016/5/10/chartex" xmlns:cx5="http://schemas.microsoft.com/office/drawing/2016/5/11/chartex" xmlns:cx6="http://schemas.microsoft.com/office/drawing/2016/5/12/chartex" xmlns:cx7="http://schemas.microsoft.com/office/drawing/2016/5/13/chartex" xmlns:cx8="http://schemas.microsoft.com/office/drawing/2016/5/14/chartex" xmlns:mc="http://schemas.openxmlformats.org/markup-compatibility/2006" xmlns:aink="http://schemas.microsoft.com/office/drawing/2016/ink" xmlns:am3d="http://schemas.microsoft.com/office/drawing/2017/model3d" xmlns:o="urn:schemas-microsoft-com:office:office" xmlns:oel="http://schemas.microsoft.com/office/2019/extlst" xmlns:r="http://schemas.openxmlformats.org/officeDocument/2006/relationships" xmlns:m="http://schemas.openxmlformats.org/officeDocument/2006/math" xmlns:v="urn:schemas-microsoft-com:vml" xmlns:wp14="http://schemas.microsoft.com/office/word/2010/wordprocessingDrawing" xmlns:wp="http://schemas.openxmlformats.org/drawingml/2006/wordprocessingDrawing" xmlns:w10="urn:schemas-microsoft-com:office:word" xmlns:w="http://schemas.openxmlformats.org/wordprocessingml/2006/main" xmlns:w14="http://schemas.microsoft.com/office/word/2010/wordml" xmlns:w15="http://schemas.microsoft.com/office/word/2012/wordml" xmlns:w16cex="http://schemas.microsoft.com/office/word/2018/wordml/cex" xmlns:w16cid="http://schemas.microsoft.com/office/word/2016/wordml/cid" xmlns:w16="http://schemas.microsoft.com/office/word/2018/wordml" xmlns:w16sdtdh="http://schemas.microsoft.com/office/word/2020/wordml/sdtdatahash" xmlns:w16se="http://schemas.microsoft.com/office/word/2015/wordml/symex" xmlns:wpg="http://schemas.microsoft.com/office/word/2010/wordprocessingGroup" xmlns:wpi="http://schemas.microsoft.com/office/word/2010/wordprocessingInk" xmlns:wne="http://schemas.microsoft.com/office/word/2006/wordml" xmlns:wps="http://schemas.microsoft.com/office/word/2010/wordprocessingShape" mc:Ignorable="w14 w15 w16se w16cid w16 w16cex w16sdtdh wp14">
+<w:endnotes xmlns:wpc="http://schemas.microsoft.com/office/word/2010/wordprocessingCanvas" xmlns:cx="http://schemas.microsoft.com/office/drawing/2014/chartex" xmlns:cx1="http://schemas.microsoft.com/office/drawing/2015/9/8/chartex" xmlns:cx2="http://schemas.microsoft.com/office/drawing/2015/10/21/chartex" xmlns:cx3="http://schemas.microsoft.com/office/drawing/2016/5/9/chartex" xmlns:cx4="http://schemas.microsoft.com/office/drawing/2016/5/10/chartex" xmlns:cx5="http://schemas.microsoft.com/office/drawing/2016/5/11/chartex" xmlns:cx6="http://schemas.microsoft.com/office/drawing/2016/5/12/chartex" xmlns:cx7="http://schemas.microsoft.com/office/drawing/2016/5/13/chartex" xmlns:cx8="http://schemas.microsoft.com/office/drawing/2016/5/14/chartex" xmlns:mc="http://schemas.openxmlformats.org/markup-compatibility/2006" xmlns:aink="http://schemas.microsoft.com/office/drawing/2016/ink" xmlns:am3d="http://schemas.microsoft.com/office/drawing/2017/model3d" xmlns:o="urn:schemas-microsoft-com:office:office" xmlns:r="http://schemas.openxmlformats.org/officeDocument/2006/relationships" xmlns:m="http://schemas.openxmlformats.org/officeDocument/2006/math" xmlns:v="urn:schemas-microsoft-com:vml" xmlns:wp14="http://schemas.microsoft.com/office/word/2010/wordprocessingDrawing" xmlns:wp="http://schemas.openxmlformats.org/drawingml/2006/wordprocessingDrawing" xmlns:w10="urn:schemas-microsoft-com:office:word" xmlns:w="http://schemas.openxmlformats.org/wordprocessingml/2006/main" xmlns:w14="http://schemas.microsoft.com/office/word/2010/wordml" xmlns:w15="http://schemas.microsoft.com/office/word/2012/wordml" xmlns:w16cid="http://schemas.microsoft.com/office/word/2016/wordml/cid" xmlns:w16se="http://schemas.microsoft.com/office/word/2015/wordml/symex" xmlns:wpg="http://schemas.microsoft.com/office/word/2010/wordprocessingGroup" xmlns:wpi="http://schemas.microsoft.com/office/word/2010/wordprocessingInk" xmlns:wne="http://schemas.microsoft.com/office/word/2006/wordml" xmlns:wps="http://schemas.microsoft.com/office/word/2010/wordprocessingShape" mc:Ignorable="w14 w15 w16se w16cid wp14">
   <w:endnote w:type="separator" w:id="-1">
     <w:p>
       <w:pPr>
@@ -2469,7 +2567,7 @@
 </file>
 
 <file path=word/footer1.xml><?xml version="1.0" encoding="utf-8"?>
-<w:ftr xmlns:wpc="http://schemas.microsoft.com/office/word/2010/wordprocessingCanvas" xmlns:cx="http://schemas.microsoft.com/office/drawing/2014/chartex" xmlns:cx1="http://schemas.microsoft.com/office/drawing/2015/9/8/chartex" xmlns:cx2="http://schemas.microsoft.com/office/drawing/2015/10/21/chartex" xmlns:cx3="http://schemas.microsoft.com/office/drawing/2016/5/9/chartex" xmlns:cx4="http://schemas.microsoft.com/office/drawing/2016/5/10/chartex" xmlns:cx5="http://schemas.microsoft.com/office/drawing/2016/5/11/chartex" xmlns:cx6="http://schemas.microsoft.com/office/drawing/2016/5/12/chartex" xmlns:cx7="http://schemas.microsoft.com/office/drawing/2016/5/13/chartex" xmlns:cx8="http://schemas.microsoft.com/office/drawing/2016/5/14/chartex" xmlns:mc="http://schemas.openxmlformats.org/markup-compatibility/2006" xmlns:aink="http://schemas.microsoft.com/office/drawing/2016/ink" xmlns:am3d="http://schemas.microsoft.com/office/drawing/2017/model3d" xmlns:o="urn:schemas-microsoft-com:office:office" xmlns:oel="http://schemas.microsoft.com/office/2019/extlst" xmlns:r="http://schemas.openxmlformats.org/officeDocument/2006/relationships" xmlns:m="http://schemas.openxmlformats.org/officeDocument/2006/math" xmlns:v="urn:schemas-microsoft-com:vml" xmlns:wp14="http://schemas.microsoft.com/office/word/2010/wordprocessingDrawing" xmlns:wp="http://schemas.openxmlformats.org/drawingml/2006/wordprocessingDrawing" xmlns:w10="urn:schemas-microsoft-com:office:word" xmlns:w="http://schemas.openxmlformats.org/wordprocessingml/2006/main" xmlns:w14="http://schemas.microsoft.com/office/word/2010/wordml" xmlns:w15="http://schemas.microsoft.com/office/word/2012/wordml" xmlns:w16cex="http://schemas.microsoft.com/office/word/2018/wordml/cex" xmlns:w16cid="http://schemas.microsoft.com/office/word/2016/wordml/cid" xmlns:w16="http://schemas.microsoft.com/office/word/2018/wordml" xmlns:w16sdtdh="http://schemas.microsoft.com/office/word/2020/wordml/sdtdatahash" xmlns:w16se="http://schemas.microsoft.com/office/word/2015/wordml/symex" xmlns:wpg="http://schemas.microsoft.com/office/word/2010/wordprocessingGroup" xmlns:wpi="http://schemas.microsoft.com/office/word/2010/wordprocessingInk" xmlns:wne="http://schemas.microsoft.com/office/word/2006/wordml" xmlns:wps="http://schemas.microsoft.com/office/word/2010/wordprocessingShape" mc:Ignorable="w14 w15 w16se w16cid w16 w16cex w16sdtdh wp14">
+<w:ftr xmlns:wpc="http://schemas.microsoft.com/office/word/2010/wordprocessingCanvas" xmlns:cx="http://schemas.microsoft.com/office/drawing/2014/chartex" xmlns:cx1="http://schemas.microsoft.com/office/drawing/2015/9/8/chartex" xmlns:cx2="http://schemas.microsoft.com/office/drawing/2015/10/21/chartex" xmlns:cx3="http://schemas.microsoft.com/office/drawing/2016/5/9/chartex" xmlns:cx4="http://schemas.microsoft.com/office/drawing/2016/5/10/chartex" xmlns:cx5="http://schemas.microsoft.com/office/drawing/2016/5/11/chartex" xmlns:cx6="http://schemas.microsoft.com/office/drawing/2016/5/12/chartex" xmlns:cx7="http://schemas.microsoft.com/office/drawing/2016/5/13/chartex" xmlns:cx8="http://schemas.microsoft.com/office/drawing/2016/5/14/chartex" xmlns:mc="http://schemas.openxmlformats.org/markup-compatibility/2006" xmlns:aink="http://schemas.microsoft.com/office/drawing/2016/ink" xmlns:am3d="http://schemas.microsoft.com/office/drawing/2017/model3d" xmlns:o="urn:schemas-microsoft-com:office:office" xmlns:r="http://schemas.openxmlformats.org/officeDocument/2006/relationships" xmlns:m="http://schemas.openxmlformats.org/officeDocument/2006/math" xmlns:v="urn:schemas-microsoft-com:vml" xmlns:wp14="http://schemas.microsoft.com/office/word/2010/wordprocessingDrawing" xmlns:wp="http://schemas.openxmlformats.org/drawingml/2006/wordprocessingDrawing" xmlns:w10="urn:schemas-microsoft-com:office:word" xmlns:w="http://schemas.openxmlformats.org/wordprocessingml/2006/main" xmlns:w14="http://schemas.microsoft.com/office/word/2010/wordml" xmlns:w15="http://schemas.microsoft.com/office/word/2012/wordml" xmlns:w16cid="http://schemas.microsoft.com/office/word/2016/wordml/cid" xmlns:w16se="http://schemas.microsoft.com/office/word/2015/wordml/symex" xmlns:wpg="http://schemas.microsoft.com/office/word/2010/wordprocessingGroup" xmlns:wpi="http://schemas.microsoft.com/office/word/2010/wordprocessingInk" xmlns:wne="http://schemas.microsoft.com/office/word/2006/wordml" xmlns:wps="http://schemas.microsoft.com/office/word/2010/wordprocessingShape" mc:Ignorable="w14 w15 w16se w16cid wp14">
   <w:sdt>
     <w:sdtPr>
       <w:id w:val="-1722277477"/>
@@ -2478,6 +2576,7 @@
         <w:docPartUnique/>
       </w:docPartObj>
     </w:sdtPr>
+    <w:sdtEndPr/>
     <w:sdtContent>
       <w:p>
         <w:pPr>
@@ -2511,7 +2610,7 @@
 </file>
 
 <file path=word/footnotes.xml><?xml version="1.0" encoding="utf-8"?>
-<w:footnotes xmlns:wpc="http://schemas.microsoft.com/office/word/2010/wordprocessingCanvas" xmlns:cx="http://schemas.microsoft.com/office/drawing/2014/chartex" xmlns:cx1="http://schemas.microsoft.com/office/drawing/2015/9/8/chartex" xmlns:cx2="http://schemas.microsoft.com/office/drawing/2015/10/21/chartex" xmlns:cx3="http://schemas.microsoft.com/office/drawing/2016/5/9/chartex" xmlns:cx4="http://schemas.microsoft.com/office/drawing/2016/5/10/chartex" xmlns:cx5="http://schemas.microsoft.com/office/drawing/2016/5/11/chartex" xmlns:cx6="http://schemas.microsoft.com/office/drawing/2016/5/12/chartex" xmlns:cx7="http://schemas.microsoft.com/office/drawing/2016/5/13/chartex" xmlns:cx8="http://schemas.microsoft.com/office/drawing/2016/5/14/chartex" xmlns:mc="http://schemas.openxmlformats.org/markup-compatibility/2006" xmlns:aink="http://schemas.microsoft.com/office/drawing/2016/ink" xmlns:am3d="http://schemas.microsoft.com/office/drawing/2017/model3d" xmlns:o="urn:schemas-microsoft-com:office:office" xmlns:oel="http://schemas.microsoft.com/office/2019/extlst" xmlns:r="http://schemas.openxmlformats.org/officeDocument/2006/relationships" xmlns:m="http://schemas.openxmlformats.org/officeDocument/2006/math" xmlns:v="urn:schemas-microsoft-com:vml" xmlns:wp14="http://schemas.microsoft.com/office/word/2010/wordprocessingDrawing" xmlns:wp="http://schemas.openxmlformats.org/drawingml/2006/wordprocessingDrawing" xmlns:w10="urn:schemas-microsoft-com:office:word" xmlns:w="http://schemas.openxmlformats.org/wordprocessingml/2006/main" xmlns:w14="http://schemas.microsoft.com/office/word/2010/wordml" xmlns:w15="http://schemas.microsoft.com/office/word/2012/wordml" xmlns:w16cex="http://schemas.microsoft.com/office/word/2018/wordml/cex" xmlns:w16cid="http://schemas.microsoft.com/office/word/2016/wordml/cid" xmlns:w16="http://schemas.microsoft.com/office/word/2018/wordml" xmlns:w16sdtdh="http://schemas.microsoft.com/office/word/2020/wordml/sdtdatahash" xmlns:w16se="http://schemas.microsoft.com/office/word/2015/wordml/symex" xmlns:wpg="http://schemas.microsoft.com/office/word/2010/wordprocessingGroup" xmlns:wpi="http://schemas.microsoft.com/office/word/2010/wordprocessingInk" xmlns:wne="http://schemas.microsoft.com/office/word/2006/wordml" xmlns:wps="http://schemas.microsoft.com/office/word/2010/wordprocessingShape" mc:Ignorable="w14 w15 w16se w16cid w16 w16cex w16sdtdh wp14">
+<w:footnotes xmlns:wpc="http://schemas.microsoft.com/office/word/2010/wordprocessingCanvas" xmlns:cx="http://schemas.microsoft.com/office/drawing/2014/chartex" xmlns:cx1="http://schemas.microsoft.com/office/drawing/2015/9/8/chartex" xmlns:cx2="http://schemas.microsoft.com/office/drawing/2015/10/21/chartex" xmlns:cx3="http://schemas.microsoft.com/office/drawing/2016/5/9/chartex" xmlns:cx4="http://schemas.microsoft.com/office/drawing/2016/5/10/chartex" xmlns:cx5="http://schemas.microsoft.com/office/drawing/2016/5/11/chartex" xmlns:cx6="http://schemas.microsoft.com/office/drawing/2016/5/12/chartex" xmlns:cx7="http://schemas.microsoft.com/office/drawing/2016/5/13/chartex" xmlns:cx8="http://schemas.microsoft.com/office/drawing/2016/5/14/chartex" xmlns:mc="http://schemas.openxmlformats.org/markup-compatibility/2006" xmlns:aink="http://schemas.microsoft.com/office/drawing/2016/ink" xmlns:am3d="http://schemas.microsoft.com/office/drawing/2017/model3d" xmlns:o="urn:schemas-microsoft-com:office:office" xmlns:r="http://schemas.openxmlformats.org/officeDocument/2006/relationships" xmlns:m="http://schemas.openxmlformats.org/officeDocument/2006/math" xmlns:v="urn:schemas-microsoft-com:vml" xmlns:wp14="http://schemas.microsoft.com/office/word/2010/wordprocessingDrawing" xmlns:wp="http://schemas.openxmlformats.org/drawingml/2006/wordprocessingDrawing" xmlns:w10="urn:schemas-microsoft-com:office:word" xmlns:w="http://schemas.openxmlformats.org/wordprocessingml/2006/main" xmlns:w14="http://schemas.microsoft.com/office/word/2010/wordml" xmlns:w15="http://schemas.microsoft.com/office/word/2012/wordml" xmlns:w16cid="http://schemas.microsoft.com/office/word/2016/wordml/cid" xmlns:w16se="http://schemas.microsoft.com/office/word/2015/wordml/symex" xmlns:wpg="http://schemas.microsoft.com/office/word/2010/wordprocessingGroup" xmlns:wpi="http://schemas.microsoft.com/office/word/2010/wordprocessingInk" xmlns:wne="http://schemas.microsoft.com/office/word/2006/wordml" xmlns:wps="http://schemas.microsoft.com/office/word/2010/wordprocessingShape" mc:Ignorable="w14 w15 w16se w16cid wp14">
   <w:footnote w:type="separator" w:id="-1">
     <w:p>
       <w:pPr>
@@ -2573,7 +2672,7 @@
 </file>
 
 <file path=word/numbering.xml><?xml version="1.0" encoding="utf-8"?>
-<w:numbering xmlns:wpc="http://schemas.microsoft.com/office/word/2010/wordprocessingCanvas" xmlns:cx="http://schemas.microsoft.com/office/drawing/2014/chartex" xmlns:cx1="http://schemas.microsoft.com/office/drawing/2015/9/8/chartex" xmlns:cx2="http://schemas.microsoft.com/office/drawing/2015/10/21/chartex" xmlns:cx3="http://schemas.microsoft.com/office/drawing/2016/5/9/chartex" xmlns:cx4="http://schemas.microsoft.com/office/drawing/2016/5/10/chartex" xmlns:cx5="http://schemas.microsoft.com/office/drawing/2016/5/11/chartex" xmlns:cx6="http://schemas.microsoft.com/office/drawing/2016/5/12/chartex" xmlns:cx7="http://schemas.microsoft.com/office/drawing/2016/5/13/chartex" xmlns:cx8="http://schemas.microsoft.com/office/drawing/2016/5/14/chartex" xmlns:mc="http://schemas.openxmlformats.org/markup-compatibility/2006" xmlns:aink="http://schemas.microsoft.com/office/drawing/2016/ink" xmlns:am3d="http://schemas.microsoft.com/office/drawing/2017/model3d" xmlns:o="urn:schemas-microsoft-com:office:office" xmlns:oel="http://schemas.microsoft.com/office/2019/extlst" xmlns:r="http://schemas.openxmlformats.org/officeDocument/2006/relationships" xmlns:m="http://schemas.openxmlformats.org/officeDocument/2006/math" xmlns:v="urn:schemas-microsoft-com:vml" xmlns:wp14="http://schemas.microsoft.com/office/word/2010/wordprocessingDrawing" xmlns:wp="http://schemas.openxmlformats.org/drawingml/2006/wordprocessingDrawing" xmlns:w10="urn:schemas-microsoft-com:office:word" xmlns:w="http://schemas.openxmlformats.org/wordprocessingml/2006/main" xmlns:w14="http://schemas.microsoft.com/office/word/2010/wordml" xmlns:w15="http://schemas.microsoft.com/office/word/2012/wordml" xmlns:w16cex="http://schemas.microsoft.com/office/word/2018/wordml/cex" xmlns:w16cid="http://schemas.microsoft.com/office/word/2016/wordml/cid" xmlns:w16="http://schemas.microsoft.com/office/word/2018/wordml" xmlns:w16sdtdh="http://schemas.microsoft.com/office/word/2020/wordml/sdtdatahash" xmlns:w16se="http://schemas.microsoft.com/office/word/2015/wordml/symex" xmlns:wpg="http://schemas.microsoft.com/office/word/2010/wordprocessingGroup" xmlns:wpi="http://schemas.microsoft.com/office/word/2010/wordprocessingInk" xmlns:wne="http://schemas.microsoft.com/office/word/2006/wordml" xmlns:wps="http://schemas.microsoft.com/office/word/2010/wordprocessingShape" mc:Ignorable="w14 w15 w16se w16cid w16 w16cex w16sdtdh wp14">
+<w:numbering xmlns:wpc="http://schemas.microsoft.com/office/word/2010/wordprocessingCanvas" xmlns:cx="http://schemas.microsoft.com/office/drawing/2014/chartex" xmlns:cx1="http://schemas.microsoft.com/office/drawing/2015/9/8/chartex" xmlns:cx2="http://schemas.microsoft.com/office/drawing/2015/10/21/chartex" xmlns:cx3="http://schemas.microsoft.com/office/drawing/2016/5/9/chartex" xmlns:cx4="http://schemas.microsoft.com/office/drawing/2016/5/10/chartex" xmlns:cx5="http://schemas.microsoft.com/office/drawing/2016/5/11/chartex" xmlns:cx6="http://schemas.microsoft.com/office/drawing/2016/5/12/chartex" xmlns:cx7="http://schemas.microsoft.com/office/drawing/2016/5/13/chartex" xmlns:cx8="http://schemas.microsoft.com/office/drawing/2016/5/14/chartex" xmlns:mc="http://schemas.openxmlformats.org/markup-compatibility/2006" xmlns:aink="http://schemas.microsoft.com/office/drawing/2016/ink" xmlns:am3d="http://schemas.microsoft.com/office/drawing/2017/model3d" xmlns:o="urn:schemas-microsoft-com:office:office" xmlns:r="http://schemas.openxmlformats.org/officeDocument/2006/relationships" xmlns:m="http://schemas.openxmlformats.org/officeDocument/2006/math" xmlns:v="urn:schemas-microsoft-com:vml" xmlns:wp14="http://schemas.microsoft.com/office/word/2010/wordprocessingDrawing" xmlns:wp="http://schemas.openxmlformats.org/drawingml/2006/wordprocessingDrawing" xmlns:w10="urn:schemas-microsoft-com:office:word" xmlns:w="http://schemas.openxmlformats.org/wordprocessingml/2006/main" xmlns:w14="http://schemas.microsoft.com/office/word/2010/wordml" xmlns:w15="http://schemas.microsoft.com/office/word/2012/wordml" xmlns:w16cid="http://schemas.microsoft.com/office/word/2016/wordml/cid" xmlns:w16se="http://schemas.microsoft.com/office/word/2015/wordml/symex" xmlns:wpg="http://schemas.microsoft.com/office/word/2010/wordprocessingGroup" xmlns:wpi="http://schemas.microsoft.com/office/word/2010/wordprocessingInk" xmlns:wne="http://schemas.microsoft.com/office/word/2006/wordml" xmlns:wps="http://schemas.microsoft.com/office/word/2010/wordprocessingShape" mc:Ignorable="w14 w15 w16se w16cid wp14">
   <w:abstractNum w:abstractNumId="0" w15:restartNumberingAfterBreak="0">
     <w:nsid w:val="15935C1E"/>
     <w:multiLevelType w:val="hybridMultilevel"/>
@@ -3059,23 +3158,23 @@
       </w:rPr>
     </w:lvl>
   </w:abstractNum>
-  <w:num w:numId="1" w16cid:durableId="2096124703">
+  <w:num w:numId="1">
     <w:abstractNumId w:val="0"/>
   </w:num>
-  <w:num w:numId="2" w16cid:durableId="714695259">
+  <w:num w:numId="2">
     <w:abstractNumId w:val="3"/>
   </w:num>
-  <w:num w:numId="3" w16cid:durableId="136338468">
+  <w:num w:numId="3">
     <w:abstractNumId w:val="1"/>
   </w:num>
-  <w:num w:numId="4" w16cid:durableId="1065956430">
+  <w:num w:numId="4">
     <w:abstractNumId w:val="2"/>
   </w:num>
 </w:numbering>
 </file>
 
 <file path=word/styles.xml><?xml version="1.0" encoding="utf-8"?>
-<w:styles xmlns:mc="http://schemas.openxmlformats.org/markup-compatibility/2006" xmlns:r="http://schemas.openxmlformats.org/officeDocument/2006/relationships" xmlns:w="http://schemas.openxmlformats.org/wordprocessingml/2006/main" xmlns:w14="http://schemas.microsoft.com/office/word/2010/wordml" xmlns:w15="http://schemas.microsoft.com/office/word/2012/wordml" xmlns:w16cex="http://schemas.microsoft.com/office/word/2018/wordml/cex" xmlns:w16cid="http://schemas.microsoft.com/office/word/2016/wordml/cid" xmlns:w16="http://schemas.microsoft.com/office/word/2018/wordml" xmlns:w16sdtdh="http://schemas.microsoft.com/office/word/2020/wordml/sdtdatahash" xmlns:w16se="http://schemas.microsoft.com/office/word/2015/wordml/symex" mc:Ignorable="w14 w15 w16se w16cid w16 w16cex w16sdtdh">
+<w:styles xmlns:mc="http://schemas.openxmlformats.org/markup-compatibility/2006" xmlns:r="http://schemas.openxmlformats.org/officeDocument/2006/relationships" xmlns:w="http://schemas.openxmlformats.org/wordprocessingml/2006/main" xmlns:w14="http://schemas.microsoft.com/office/word/2010/wordml" xmlns:w15="http://schemas.microsoft.com/office/word/2012/wordml" xmlns:w16cid="http://schemas.microsoft.com/office/word/2016/wordml/cid" xmlns:w16se="http://schemas.microsoft.com/office/word/2015/wordml/symex" mc:Ignorable="w14 w15 w16se w16cid">
   <w:docDefaults>
     <w:rPrDefault>
       <w:rPr>
@@ -3093,7 +3192,7 @@
       </w:pPr>
     </w:pPrDefault>
   </w:docDefaults>
-  <w:latentStyles w:defLockedState="0" w:defUIPriority="99" w:defSemiHidden="0" w:defUnhideWhenUsed="0" w:defQFormat="0" w:count="376">
+  <w:latentStyles w:defLockedState="0" w:defUIPriority="99" w:defSemiHidden="0" w:defUnhideWhenUsed="0" w:defQFormat="0" w:count="375">
     <w:lsdException w:name="Normal" w:uiPriority="0" w:qFormat="1"/>
     <w:lsdException w:name="heading 1" w:uiPriority="9" w:qFormat="1"/>
     <w:lsdException w:name="heading 2" w:semiHidden="1" w:uiPriority="9" w:unhideWhenUsed="1" w:qFormat="1"/>
@@ -3469,7 +3568,6 @@
     <w:lsdException w:name="Smart Hyperlink" w:semiHidden="1" w:unhideWhenUsed="1"/>
     <w:lsdException w:name="Hashtag" w:semiHidden="1" w:unhideWhenUsed="1"/>
     <w:lsdException w:name="Unresolved Mention" w:semiHidden="1" w:unhideWhenUsed="1"/>
-    <w:lsdException w:name="Smart Link" w:semiHidden="1" w:unhideWhenUsed="1"/>
   </w:latentStyles>
   <w:style w:type="paragraph" w:default="1" w:styleId="Normal">
     <w:name w:val="Normal"/>
@@ -4170,7 +4268,7 @@
 </file>
 
 <file path=customXml/itemProps1.xml><?xml version="1.0" encoding="utf-8"?>
-<ds:datastoreItem xmlns:ds="http://schemas.openxmlformats.org/officeDocument/2006/customXml" ds:itemID="{4151327B-7395-483A-AD70-10BAF3B75C3D}">
+<ds:datastoreItem xmlns:ds="http://schemas.openxmlformats.org/officeDocument/2006/customXml" ds:itemID="{0FE10061-7B9F-44A7-90C0-6D523B137A18}">
   <ds:schemaRefs>
     <ds:schemaRef ds:uri="http://schemas.openxmlformats.org/officeDocument/2006/bibliography"/>
   </ds:schemaRefs>

</xml_diff>